<commit_message>
Updated template and cleaning return_data function.
</commit_message>
<xml_diff>
--- a/resources/Templates/Batch_Failure_To_Appear_Arraignment_Template.docx
+++ b/resources/Templates/Batch_Failure_To_Appear_Arraignment_Template.docx
@@ -760,7 +760,31 @@
           <w:sz w:val="20"/>
           <w:szCs w:val="20"/>
         </w:rPr>
-        <w:t>Therefore, the Court orders the following:</w:t>
+        <w:t>Absent proof of service of the warrant/summons within 28 days, the case is closed subject to reopen without further order pursuant to Traffic Rule 7 and Criminal Rule 4. T</w:t>
+      </w:r>
+      <w:r>
+        <w:rPr>
+          <w:rFonts w:ascii="Palatino Linotype" w:hAnsi="Palatino Linotype"/>
+          <w:sz w:val="20"/>
+          <w:szCs w:val="20"/>
+        </w:rPr>
+        <w:t>he Court</w:t>
+      </w:r>
+      <w:r>
+        <w:rPr>
+          <w:rFonts w:ascii="Palatino Linotype" w:hAnsi="Palatino Linotype"/>
+          <w:sz w:val="20"/>
+          <w:szCs w:val="20"/>
+        </w:rPr>
+        <w:t xml:space="preserve"> further</w:t>
+      </w:r>
+      <w:r>
+        <w:rPr>
+          <w:rFonts w:ascii="Palatino Linotype" w:hAnsi="Palatino Linotype"/>
+          <w:sz w:val="20"/>
+          <w:szCs w:val="20"/>
+        </w:rPr>
+        <w:t xml:space="preserve"> orders the following:</w:t>
       </w:r>
       <w:r>
         <w:rPr>

</xml_diff>

<commit_message>
Refactored batch_fta to use column headers.
</commit_message>
<xml_diff>
--- a/resources/Templates/Batch_Failure_To_Appear_Arraignment_Template.docx
+++ b/resources/Templates/Batch_Failure_To_Appear_Arraignment_Template.docx
@@ -250,7 +250,6 @@
         </w:rPr>
         <w:t xml:space="preserve">.  </w:t>
       </w:r>
-      <w:proofErr w:type="gramStart"/>
       <w:r>
         <w:rPr>
           <w:rFonts w:ascii="Palatino Linotype" w:hAnsi="Palatino Linotype"/>
@@ -259,17 +258,14 @@
         </w:rPr>
         <w:t xml:space="preserve">{{ </w:t>
       </w:r>
-      <w:proofErr w:type="spellStart"/>
-      <w:r>
-        <w:rPr>
-          <w:rFonts w:ascii="Palatino Linotype" w:hAnsi="Palatino Linotype"/>
-          <w:sz w:val="20"/>
-          <w:szCs w:val="20"/>
-        </w:rPr>
-        <w:t>CaseNumber</w:t>
-      </w:r>
-      <w:proofErr w:type="spellEnd"/>
-      <w:proofErr w:type="gramEnd"/>
+      <w:r>
+        <w:rPr>
+          <w:rFonts w:ascii="Palatino Linotype" w:hAnsi="Palatino Linotype"/>
+          <w:sz w:val="20"/>
+          <w:szCs w:val="20"/>
+        </w:rPr>
+        <w:t>case_number</w:t>
+      </w:r>
       <w:r>
         <w:rPr>
           <w:rFonts w:ascii="Palatino Linotype" w:hAnsi="Palatino Linotype"/>
@@ -325,7 +321,6 @@
           <w:szCs w:val="20"/>
         </w:rPr>
       </w:pPr>
-      <w:proofErr w:type="gramStart"/>
       <w:r>
         <w:rPr>
           <w:rFonts w:ascii="Palatino Linotype" w:hAnsi="Palatino Linotype"/>
@@ -334,17 +329,14 @@
         </w:rPr>
         <w:t xml:space="preserve">{{ </w:t>
       </w:r>
-      <w:proofErr w:type="spellStart"/>
-      <w:r>
-        <w:rPr>
-          <w:rFonts w:ascii="Palatino Linotype" w:hAnsi="Palatino Linotype"/>
-          <w:sz w:val="20"/>
-          <w:szCs w:val="20"/>
-        </w:rPr>
-        <w:t>DefFirstName</w:t>
-      </w:r>
-      <w:proofErr w:type="spellEnd"/>
-      <w:proofErr w:type="gramEnd"/>
+      <w:r>
+        <w:rPr>
+          <w:rFonts w:ascii="Palatino Linotype" w:hAnsi="Palatino Linotype"/>
+          <w:sz w:val="20"/>
+          <w:szCs w:val="20"/>
+        </w:rPr>
+        <w:t>def_first_name</w:t>
+      </w:r>
       <w:r>
         <w:rPr>
           <w:rFonts w:ascii="Palatino Linotype" w:hAnsi="Palatino Linotype"/>
@@ -369,16 +361,14 @@
         </w:rPr>
         <w:t xml:space="preserve">{{ </w:t>
       </w:r>
-      <w:proofErr w:type="spellStart"/>
-      <w:r>
-        <w:rPr>
-          <w:rFonts w:ascii="Palatino Linotype" w:hAnsi="Palatino Linotype"/>
-          <w:sz w:val="20"/>
-          <w:szCs w:val="20"/>
-        </w:rPr>
-        <w:t>DefLastName</w:t>
-      </w:r>
-      <w:proofErr w:type="spellEnd"/>
+      <w:r>
+        <w:rPr>
+          <w:rFonts w:ascii="Palatino Linotype" w:hAnsi="Palatino Linotype"/>
+          <w:sz w:val="20"/>
+          <w:szCs w:val="20"/>
+        </w:rPr>
+        <w:t>def_last_name</w:t>
+      </w:r>
       <w:r>
         <w:rPr>
           <w:rFonts w:ascii="Palatino Linotype" w:hAnsi="Palatino Linotype"/>
@@ -692,28 +682,16 @@
           <w:sz w:val="20"/>
           <w:szCs w:val="20"/>
         </w:rPr>
-        <w:t xml:space="preserve">on </w:t>
-      </w:r>
-      <w:proofErr w:type="gramStart"/>
-      <w:r>
-        <w:rPr>
-          <w:rFonts w:ascii="Palatino Linotype" w:hAnsi="Palatino Linotype"/>
-          <w:sz w:val="20"/>
-          <w:szCs w:val="20"/>
-        </w:rPr>
-        <w:t xml:space="preserve">{{ </w:t>
-      </w:r>
-      <w:proofErr w:type="spellStart"/>
-      <w:r>
-        <w:rPr>
-          <w:rFonts w:ascii="Palatino Linotype" w:hAnsi="Palatino Linotype"/>
-          <w:sz w:val="20"/>
-          <w:szCs w:val="20"/>
-        </w:rPr>
-        <w:t>CaseEventDate</w:t>
-      </w:r>
-      <w:proofErr w:type="spellEnd"/>
-      <w:proofErr w:type="gramEnd"/>
+        <w:t xml:space="preserve">on {{ </w:t>
+      </w:r>
+      <w:r>
+        <w:rPr>
+          <w:rFonts w:ascii="Palatino Linotype" w:hAnsi="Palatino Linotype"/>
+          <w:sz w:val="20"/>
+          <w:szCs w:val="20"/>
+        </w:rPr>
+        <w:t>case_event_date</w:t>
+      </w:r>
       <w:r>
         <w:rPr>
           <w:rFonts w:ascii="Palatino Linotype" w:hAnsi="Palatino Linotype"/>
@@ -867,7 +845,6 @@
         </w:rPr>
         <w:t xml:space="preserve"> forthwith for </w:t>
       </w:r>
-      <w:proofErr w:type="gramStart"/>
       <w:r>
         <w:rPr>
           <w:rFonts w:ascii="Palatino Linotype" w:hAnsi="Palatino Linotype"/>
@@ -878,7 +855,6 @@
         </w:rPr>
         <w:t xml:space="preserve">{{ </w:t>
       </w:r>
-      <w:proofErr w:type="spellStart"/>
       <w:r>
         <w:rPr>
           <w:rFonts w:ascii="Palatino Linotype" w:hAnsi="Palatino Linotype"/>
@@ -887,10 +863,8 @@
           <w:sz w:val="20"/>
           <w:szCs w:val="20"/>
         </w:rPr>
-        <w:t>DefFirstName</w:t>
-      </w:r>
-      <w:proofErr w:type="spellEnd"/>
-      <w:proofErr w:type="gramEnd"/>
+        <w:t>def_first_name</w:t>
+      </w:r>
       <w:r>
         <w:rPr>
           <w:rFonts w:ascii="Palatino Linotype" w:hAnsi="Palatino Linotype"/>
@@ -911,7 +885,6 @@
         </w:rPr>
         <w:t xml:space="preserve">}} {{ </w:t>
       </w:r>
-      <w:proofErr w:type="spellStart"/>
       <w:r>
         <w:rPr>
           <w:rFonts w:ascii="Palatino Linotype" w:hAnsi="Palatino Linotype"/>
@@ -920,9 +893,8 @@
           <w:sz w:val="20"/>
           <w:szCs w:val="20"/>
         </w:rPr>
-        <w:t>DefLastName</w:t>
-      </w:r>
-      <w:proofErr w:type="spellEnd"/>
+        <w:t>def_last_name</w:t>
+      </w:r>
       <w:r>
         <w:rPr>
           <w:rFonts w:ascii="Palatino Linotype" w:hAnsi="Palatino Linotype"/>
@@ -1270,27 +1242,7 @@
           <w:sz w:val="20"/>
           <w:szCs w:val="20"/>
         </w:rPr>
-        <w:t>This case is set for _______________________________, at _________ am/pm for surety(</w:t>
-      </w:r>
-      <w:proofErr w:type="spellStart"/>
-      <w:r>
-        <w:rPr>
-          <w:rFonts w:ascii="Palatino Linotype" w:hAnsi="Palatino Linotype"/>
-          <w:bCs/>
-          <w:sz w:val="20"/>
-          <w:szCs w:val="20"/>
-        </w:rPr>
-        <w:t>ies</w:t>
-      </w:r>
-      <w:proofErr w:type="spellEnd"/>
-      <w:r>
-        <w:rPr>
-          <w:rFonts w:ascii="Palatino Linotype" w:hAnsi="Palatino Linotype"/>
-          <w:bCs/>
-          <w:sz w:val="20"/>
-          <w:szCs w:val="20"/>
-        </w:rPr>
-        <w:t xml:space="preserve">) to appear and show cause why judgment should not be rendered in the penal amount of the recognizance. </w:t>
+        <w:t xml:space="preserve">This case is set for _______________________________, at _________ am/pm for surety(ies) to appear and show cause why judgment should not be rendered in the penal amount of the recognizance. </w:t>
       </w:r>
       <w:r>
         <w:rPr>
@@ -1319,27 +1271,7 @@
           <w:sz w:val="20"/>
           <w:szCs w:val="20"/>
         </w:rPr>
-        <w:t xml:space="preserve"> a copy of this entry to surety(</w:t>
-      </w:r>
-      <w:proofErr w:type="spellStart"/>
-      <w:r>
-        <w:rPr>
-          <w:rFonts w:ascii="Palatino Linotype" w:hAnsi="Palatino Linotype"/>
-          <w:bCs/>
-          <w:sz w:val="20"/>
-          <w:szCs w:val="20"/>
-        </w:rPr>
-        <w:t>ies</w:t>
-      </w:r>
-      <w:proofErr w:type="spellEnd"/>
-      <w:r>
-        <w:rPr>
-          <w:rFonts w:ascii="Palatino Linotype" w:hAnsi="Palatino Linotype"/>
-          <w:bCs/>
-          <w:sz w:val="20"/>
-          <w:szCs w:val="20"/>
-        </w:rPr>
-        <w:t xml:space="preserve">) by regular mail at the address on bond, or as otherwise shown. Set hearing between 20 and 30 days from mailing of notice pursuant to </w:t>
+        <w:t xml:space="preserve"> a copy of this entry to surety(ies) by regular mail at the address on bond, or as otherwise shown. Set hearing between 20 and 30 days from mailing of notice pursuant to </w:t>
       </w:r>
       <w:r>
         <w:rPr>
@@ -1802,53 +1734,31 @@
           <w:sz w:val="16"/>
           <w:szCs w:val="16"/>
         </w:rPr>
-        <w:t xml:space="preserve">Prosecutor’s Office: PS    OM     EM; Defendant’s Attorney: PS     OM     EM; </w:t>
-      </w:r>
-      <w:proofErr w:type="gramStart"/>
+        <w:t xml:space="preserve">Prosecutor’s Office: PS    OM     EM; Defendant’s Attorney: PS     OM     EM; {{ </w:t>
+      </w:r>
       <w:r>
         <w:rPr>
           <w:rFonts w:ascii="Palatino Linotype" w:hAnsi="Palatino Linotype"/>
           <w:sz w:val="16"/>
           <w:szCs w:val="16"/>
         </w:rPr>
-        <w:t xml:space="preserve">{{ </w:t>
-      </w:r>
-      <w:proofErr w:type="spellStart"/>
+        <w:t>DefFirstName</w:t>
+      </w:r>
       <w:r>
         <w:rPr>
           <w:rFonts w:ascii="Palatino Linotype" w:hAnsi="Palatino Linotype"/>
           <w:sz w:val="16"/>
           <w:szCs w:val="16"/>
         </w:rPr>
-        <w:t>DefFirstName</w:t>
-      </w:r>
-      <w:proofErr w:type="spellEnd"/>
-      <w:proofErr w:type="gramEnd"/>
+        <w:t xml:space="preserve"> }} {{ </w:t>
+      </w:r>
       <w:r>
         <w:rPr>
           <w:rFonts w:ascii="Palatino Linotype" w:hAnsi="Palatino Linotype"/>
           <w:sz w:val="16"/>
           <w:szCs w:val="16"/>
         </w:rPr>
-        <w:t xml:space="preserve"> }} {{ </w:t>
-      </w:r>
-      <w:proofErr w:type="spellStart"/>
-      <w:r>
-        <w:rPr>
-          <w:rFonts w:ascii="Palatino Linotype" w:hAnsi="Palatino Linotype"/>
-          <w:sz w:val="16"/>
-          <w:szCs w:val="16"/>
-        </w:rPr>
-        <w:t>DefLastName</w:t>
-      </w:r>
-      <w:proofErr w:type="spellEnd"/>
-      <w:r>
-        <w:rPr>
-          <w:rFonts w:ascii="Palatino Linotype" w:hAnsi="Palatino Linotype"/>
-          <w:sz w:val="16"/>
-          <w:szCs w:val="16"/>
-        </w:rPr>
-        <w:t xml:space="preserve"> </w:t>
+        <w:t xml:space="preserve">DefLastName </w:t>
       </w:r>
       <w:r>
         <w:rPr>
@@ -2051,7 +1961,6 @@
       </w:rPr>
       <w:t xml:space="preserve">Journal Entry – FTA Arraignment </w:t>
     </w:r>
-    <w:proofErr w:type="gramStart"/>
     <w:r>
       <w:rPr>
         <w:rFonts w:ascii="Palatino Linotype" w:hAnsi="Palatino Linotype"/>
@@ -2060,7 +1969,6 @@
       </w:rPr>
       <w:t xml:space="preserve">{{ </w:t>
     </w:r>
-    <w:proofErr w:type="spellStart"/>
     <w:r>
       <w:rPr>
         <w:rFonts w:ascii="Palatino Linotype" w:hAnsi="Palatino Linotype"/>
@@ -2069,8 +1977,6 @@
       </w:rPr>
       <w:t>CaseNumber</w:t>
     </w:r>
-    <w:proofErr w:type="spellEnd"/>
-    <w:proofErr w:type="gramEnd"/>
     <w:r>
       <w:rPr>
         <w:rFonts w:ascii="Palatino Linotype" w:hAnsi="Palatino Linotype"/>

</xml_diff>

<commit_message>
Added warrant rule to FTA batch template.
</commit_message>
<xml_diff>
--- a/resources/Templates/Batch_Failure_To_Appear_Arraignment_Template.docx
+++ b/resources/Templates/Batch_Failure_To_Appear_Arraignment_Template.docx
@@ -250,6 +250,7 @@
         </w:rPr>
         <w:t xml:space="preserve">.  </w:t>
       </w:r>
+      <w:proofErr w:type="gramStart"/>
       <w:r>
         <w:rPr>
           <w:rFonts w:ascii="Palatino Linotype" w:hAnsi="Palatino Linotype"/>
@@ -258,14 +259,25 @@
         </w:rPr>
         <w:t xml:space="preserve">{{ </w:t>
       </w:r>
-      <w:r>
-        <w:rPr>
-          <w:rFonts w:ascii="Palatino Linotype" w:hAnsi="Palatino Linotype"/>
-          <w:sz w:val="20"/>
-          <w:szCs w:val="20"/>
-        </w:rPr>
-        <w:t>case_number</w:t>
-      </w:r>
+      <w:proofErr w:type="spellStart"/>
+      <w:r>
+        <w:rPr>
+          <w:rFonts w:ascii="Palatino Linotype" w:hAnsi="Palatino Linotype"/>
+          <w:sz w:val="20"/>
+          <w:szCs w:val="20"/>
+        </w:rPr>
+        <w:t>case</w:t>
+      </w:r>
+      <w:proofErr w:type="gramEnd"/>
+      <w:r>
+        <w:rPr>
+          <w:rFonts w:ascii="Palatino Linotype" w:hAnsi="Palatino Linotype"/>
+          <w:sz w:val="20"/>
+          <w:szCs w:val="20"/>
+        </w:rPr>
+        <w:t>_number</w:t>
+      </w:r>
+      <w:proofErr w:type="spellEnd"/>
       <w:r>
         <w:rPr>
           <w:rFonts w:ascii="Palatino Linotype" w:hAnsi="Palatino Linotype"/>
@@ -321,6 +333,7 @@
           <w:szCs w:val="20"/>
         </w:rPr>
       </w:pPr>
+      <w:proofErr w:type="gramStart"/>
       <w:r>
         <w:rPr>
           <w:rFonts w:ascii="Palatino Linotype" w:hAnsi="Palatino Linotype"/>
@@ -329,14 +342,25 @@
         </w:rPr>
         <w:t xml:space="preserve">{{ </w:t>
       </w:r>
-      <w:r>
-        <w:rPr>
-          <w:rFonts w:ascii="Palatino Linotype" w:hAnsi="Palatino Linotype"/>
-          <w:sz w:val="20"/>
-          <w:szCs w:val="20"/>
-        </w:rPr>
-        <w:t>def_first_name</w:t>
-      </w:r>
+      <w:proofErr w:type="spellStart"/>
+      <w:r>
+        <w:rPr>
+          <w:rFonts w:ascii="Palatino Linotype" w:hAnsi="Palatino Linotype"/>
+          <w:sz w:val="20"/>
+          <w:szCs w:val="20"/>
+        </w:rPr>
+        <w:t>def</w:t>
+      </w:r>
+      <w:proofErr w:type="gramEnd"/>
+      <w:r>
+        <w:rPr>
+          <w:rFonts w:ascii="Palatino Linotype" w:hAnsi="Palatino Linotype"/>
+          <w:sz w:val="20"/>
+          <w:szCs w:val="20"/>
+        </w:rPr>
+        <w:t>_first_name</w:t>
+      </w:r>
+      <w:proofErr w:type="spellEnd"/>
       <w:r>
         <w:rPr>
           <w:rFonts w:ascii="Palatino Linotype" w:hAnsi="Palatino Linotype"/>
@@ -361,6 +385,7 @@
         </w:rPr>
         <w:t xml:space="preserve">{{ </w:t>
       </w:r>
+      <w:proofErr w:type="spellStart"/>
       <w:r>
         <w:rPr>
           <w:rFonts w:ascii="Palatino Linotype" w:hAnsi="Palatino Linotype"/>
@@ -369,6 +394,7 @@
         </w:rPr>
         <w:t>def_last_name</w:t>
       </w:r>
+      <w:proofErr w:type="spellEnd"/>
       <w:r>
         <w:rPr>
           <w:rFonts w:ascii="Palatino Linotype" w:hAnsi="Palatino Linotype"/>
@@ -682,16 +708,36 @@
           <w:sz w:val="20"/>
           <w:szCs w:val="20"/>
         </w:rPr>
-        <w:t xml:space="preserve">on {{ </w:t>
-      </w:r>
-      <w:r>
-        <w:rPr>
-          <w:rFonts w:ascii="Palatino Linotype" w:hAnsi="Palatino Linotype"/>
-          <w:sz w:val="20"/>
-          <w:szCs w:val="20"/>
-        </w:rPr>
-        <w:t>case_event_date</w:t>
-      </w:r>
+        <w:t xml:space="preserve">on </w:t>
+      </w:r>
+      <w:proofErr w:type="gramStart"/>
+      <w:r>
+        <w:rPr>
+          <w:rFonts w:ascii="Palatino Linotype" w:hAnsi="Palatino Linotype"/>
+          <w:sz w:val="20"/>
+          <w:szCs w:val="20"/>
+        </w:rPr>
+        <w:t xml:space="preserve">{{ </w:t>
+      </w:r>
+      <w:proofErr w:type="spellStart"/>
+      <w:r>
+        <w:rPr>
+          <w:rFonts w:ascii="Palatino Linotype" w:hAnsi="Palatino Linotype"/>
+          <w:sz w:val="20"/>
+          <w:szCs w:val="20"/>
+        </w:rPr>
+        <w:t>case</w:t>
+      </w:r>
+      <w:proofErr w:type="gramEnd"/>
+      <w:r>
+        <w:rPr>
+          <w:rFonts w:ascii="Palatino Linotype" w:hAnsi="Palatino Linotype"/>
+          <w:sz w:val="20"/>
+          <w:szCs w:val="20"/>
+        </w:rPr>
+        <w:t>_event_date</w:t>
+      </w:r>
+      <w:proofErr w:type="spellEnd"/>
       <w:r>
         <w:rPr>
           <w:rFonts w:ascii="Palatino Linotype" w:hAnsi="Palatino Linotype"/>
@@ -738,7 +784,51 @@
           <w:sz w:val="20"/>
           <w:szCs w:val="20"/>
         </w:rPr>
-        <w:t>Absent proof of service of the warrant/summons within 28 days, the case is closed subject to reopen without further order pursuant to Traffic Rule 7 and Criminal Rule 4. T</w:t>
+        <w:t xml:space="preserve">Absent proof of service of the warrant/summons within 28 days, the case is closed subject to reopen without further order pursuant to </w:t>
+      </w:r>
+      <w:proofErr w:type="gramStart"/>
+      <w:r>
+        <w:rPr>
+          <w:rFonts w:ascii="Palatino Linotype" w:hAnsi="Palatino Linotype"/>
+          <w:sz w:val="20"/>
+          <w:szCs w:val="20"/>
+        </w:rPr>
+        <w:t xml:space="preserve">{{ </w:t>
+      </w:r>
+      <w:proofErr w:type="spellStart"/>
+      <w:r>
+        <w:rPr>
+          <w:rFonts w:ascii="Palatino Linotype" w:hAnsi="Palatino Linotype"/>
+          <w:sz w:val="20"/>
+          <w:szCs w:val="20"/>
+        </w:rPr>
+        <w:t>warrant</w:t>
+      </w:r>
+      <w:proofErr w:type="gramEnd"/>
+      <w:r>
+        <w:rPr>
+          <w:rFonts w:ascii="Palatino Linotype" w:hAnsi="Palatino Linotype"/>
+          <w:sz w:val="20"/>
+          <w:szCs w:val="20"/>
+        </w:rPr>
+        <w:t>_rule</w:t>
+      </w:r>
+      <w:proofErr w:type="spellEnd"/>
+      <w:r>
+        <w:rPr>
+          <w:rFonts w:ascii="Palatino Linotype" w:hAnsi="Palatino Linotype"/>
+          <w:sz w:val="20"/>
+          <w:szCs w:val="20"/>
+        </w:rPr>
+        <w:t xml:space="preserve"> }}</w:t>
+      </w:r>
+      <w:r>
+        <w:rPr>
+          <w:rFonts w:ascii="Palatino Linotype" w:hAnsi="Palatino Linotype"/>
+          <w:sz w:val="20"/>
+          <w:szCs w:val="20"/>
+        </w:rPr>
+        <w:t>. T</w:t>
       </w:r>
       <w:r>
         <w:rPr>
@@ -811,7 +901,51 @@
           <w:sz w:val="20"/>
           <w:szCs w:val="20"/>
         </w:rPr>
-        <w:t xml:space="preserve">Pursuant to Traffic Rule 7 and Criminal Rule 4, the Clerk shall </w:t>
+        <w:t xml:space="preserve">Pursuant to </w:t>
+      </w:r>
+      <w:proofErr w:type="gramStart"/>
+      <w:r>
+        <w:rPr>
+          <w:rFonts w:ascii="Palatino Linotype" w:hAnsi="Palatino Linotype"/>
+          <w:sz w:val="20"/>
+          <w:szCs w:val="20"/>
+        </w:rPr>
+        <w:t xml:space="preserve">{{ </w:t>
+      </w:r>
+      <w:proofErr w:type="spellStart"/>
+      <w:r>
+        <w:rPr>
+          <w:rFonts w:ascii="Palatino Linotype" w:hAnsi="Palatino Linotype"/>
+          <w:sz w:val="20"/>
+          <w:szCs w:val="20"/>
+        </w:rPr>
+        <w:t>warrant</w:t>
+      </w:r>
+      <w:proofErr w:type="gramEnd"/>
+      <w:r>
+        <w:rPr>
+          <w:rFonts w:ascii="Palatino Linotype" w:hAnsi="Palatino Linotype"/>
+          <w:sz w:val="20"/>
+          <w:szCs w:val="20"/>
+        </w:rPr>
+        <w:t>_rule</w:t>
+      </w:r>
+      <w:proofErr w:type="spellEnd"/>
+      <w:r>
+        <w:rPr>
+          <w:rFonts w:ascii="Palatino Linotype" w:hAnsi="Palatino Linotype"/>
+          <w:sz w:val="20"/>
+          <w:szCs w:val="20"/>
+        </w:rPr>
+        <w:t xml:space="preserve"> }}</w:t>
+      </w:r>
+      <w:r>
+        <w:rPr>
+          <w:rFonts w:ascii="Palatino Linotype" w:hAnsi="Palatino Linotype"/>
+          <w:sz w:val="20"/>
+          <w:szCs w:val="20"/>
+        </w:rPr>
+        <w:t xml:space="preserve">, the Clerk shall </w:t>
       </w:r>
       <w:r>
         <w:rPr>
@@ -855,6 +989,7 @@
         </w:rPr>
         <w:t xml:space="preserve">{{ </w:t>
       </w:r>
+      <w:proofErr w:type="spellStart"/>
       <w:r>
         <w:rPr>
           <w:rFonts w:ascii="Palatino Linotype" w:hAnsi="Palatino Linotype"/>
@@ -865,6 +1000,7 @@
         </w:rPr>
         <w:t>def_first_name</w:t>
       </w:r>
+      <w:proofErr w:type="spellEnd"/>
       <w:r>
         <w:rPr>
           <w:rFonts w:ascii="Palatino Linotype" w:hAnsi="Palatino Linotype"/>
@@ -885,6 +1021,7 @@
         </w:rPr>
         <w:t xml:space="preserve">}} {{ </w:t>
       </w:r>
+      <w:proofErr w:type="spellStart"/>
       <w:r>
         <w:rPr>
           <w:rFonts w:ascii="Palatino Linotype" w:hAnsi="Palatino Linotype"/>
@@ -895,6 +1032,7 @@
         </w:rPr>
         <w:t>def_last_name</w:t>
       </w:r>
+      <w:proofErr w:type="spellEnd"/>
       <w:r>
         <w:rPr>
           <w:rFonts w:ascii="Palatino Linotype" w:hAnsi="Palatino Linotype"/>
@@ -1242,7 +1380,27 @@
           <w:sz w:val="20"/>
           <w:szCs w:val="20"/>
         </w:rPr>
-        <w:t xml:space="preserve">This case is set for _______________________________, at _________ am/pm for surety(ies) to appear and show cause why judgment should not be rendered in the penal amount of the recognizance. </w:t>
+        <w:t>This case is set for _______________________________, at _________ am/pm for surety(</w:t>
+      </w:r>
+      <w:proofErr w:type="spellStart"/>
+      <w:r>
+        <w:rPr>
+          <w:rFonts w:ascii="Palatino Linotype" w:hAnsi="Palatino Linotype"/>
+          <w:bCs/>
+          <w:sz w:val="20"/>
+          <w:szCs w:val="20"/>
+        </w:rPr>
+        <w:t>ies</w:t>
+      </w:r>
+      <w:proofErr w:type="spellEnd"/>
+      <w:r>
+        <w:rPr>
+          <w:rFonts w:ascii="Palatino Linotype" w:hAnsi="Palatino Linotype"/>
+          <w:bCs/>
+          <w:sz w:val="20"/>
+          <w:szCs w:val="20"/>
+        </w:rPr>
+        <w:t xml:space="preserve">) to appear and show cause why judgment should not be rendered in the penal amount of the recognizance. </w:t>
       </w:r>
       <w:r>
         <w:rPr>
@@ -1271,7 +1429,27 @@
           <w:sz w:val="20"/>
           <w:szCs w:val="20"/>
         </w:rPr>
-        <w:t xml:space="preserve"> a copy of this entry to surety(ies) by regular mail at the address on bond, or as otherwise shown. Set hearing between 20 and 30 days from mailing of notice pursuant to </w:t>
+        <w:t xml:space="preserve"> a copy of this entry to surety(</w:t>
+      </w:r>
+      <w:proofErr w:type="spellStart"/>
+      <w:r>
+        <w:rPr>
+          <w:rFonts w:ascii="Palatino Linotype" w:hAnsi="Palatino Linotype"/>
+          <w:bCs/>
+          <w:sz w:val="20"/>
+          <w:szCs w:val="20"/>
+        </w:rPr>
+        <w:t>ies</w:t>
+      </w:r>
+      <w:proofErr w:type="spellEnd"/>
+      <w:r>
+        <w:rPr>
+          <w:rFonts w:ascii="Palatino Linotype" w:hAnsi="Palatino Linotype"/>
+          <w:bCs/>
+          <w:sz w:val="20"/>
+          <w:szCs w:val="20"/>
+        </w:rPr>
+        <w:t xml:space="preserve">) by regular mail at the address on bond, or as otherwise shown. Set hearing between 20 and 30 days from mailing of notice pursuant to </w:t>
       </w:r>
       <w:r>
         <w:rPr>
@@ -1734,31 +1912,53 @@
           <w:sz w:val="16"/>
           <w:szCs w:val="16"/>
         </w:rPr>
-        <w:t xml:space="preserve">Prosecutor’s Office: PS    OM     EM; Defendant’s Attorney: PS     OM     EM; {{ </w:t>
-      </w:r>
+        <w:t xml:space="preserve">Prosecutor’s Office: PS    OM     EM; Defendant’s Attorney: PS     OM     EM; </w:t>
+      </w:r>
+      <w:proofErr w:type="gramStart"/>
       <w:r>
         <w:rPr>
           <w:rFonts w:ascii="Palatino Linotype" w:hAnsi="Palatino Linotype"/>
           <w:sz w:val="16"/>
           <w:szCs w:val="16"/>
         </w:rPr>
-        <w:t>DefFirstName</w:t>
-      </w:r>
+        <w:t xml:space="preserve">{{ </w:t>
+      </w:r>
+      <w:proofErr w:type="spellStart"/>
       <w:r>
         <w:rPr>
           <w:rFonts w:ascii="Palatino Linotype" w:hAnsi="Palatino Linotype"/>
           <w:sz w:val="16"/>
           <w:szCs w:val="16"/>
         </w:rPr>
-        <w:t xml:space="preserve"> }} {{ </w:t>
-      </w:r>
+        <w:t>DefFirstName</w:t>
+      </w:r>
+      <w:proofErr w:type="spellEnd"/>
+      <w:proofErr w:type="gramEnd"/>
       <w:r>
         <w:rPr>
           <w:rFonts w:ascii="Palatino Linotype" w:hAnsi="Palatino Linotype"/>
           <w:sz w:val="16"/>
           <w:szCs w:val="16"/>
         </w:rPr>
-        <w:t xml:space="preserve">DefLastName </w:t>
+        <w:t xml:space="preserve"> }} {{ </w:t>
+      </w:r>
+      <w:proofErr w:type="spellStart"/>
+      <w:r>
+        <w:rPr>
+          <w:rFonts w:ascii="Palatino Linotype" w:hAnsi="Palatino Linotype"/>
+          <w:sz w:val="16"/>
+          <w:szCs w:val="16"/>
+        </w:rPr>
+        <w:t>DefLastName</w:t>
+      </w:r>
+      <w:proofErr w:type="spellEnd"/>
+      <w:r>
+        <w:rPr>
+          <w:rFonts w:ascii="Palatino Linotype" w:hAnsi="Palatino Linotype"/>
+          <w:sz w:val="16"/>
+          <w:szCs w:val="16"/>
+        </w:rPr>
+        <w:t xml:space="preserve"> </w:t>
       </w:r>
       <w:r>
         <w:rPr>
@@ -1961,6 +2161,7 @@
       </w:rPr>
       <w:t xml:space="preserve">Journal Entry – FTA Arraignment </w:t>
     </w:r>
+    <w:proofErr w:type="gramStart"/>
     <w:r>
       <w:rPr>
         <w:rFonts w:ascii="Palatino Linotype" w:hAnsi="Palatino Linotype"/>
@@ -1969,14 +2170,25 @@
       </w:rPr>
       <w:t xml:space="preserve">{{ </w:t>
     </w:r>
+    <w:proofErr w:type="spellStart"/>
     <w:r>
       <w:rPr>
         <w:rFonts w:ascii="Palatino Linotype" w:hAnsi="Palatino Linotype"/>
         <w:sz w:val="20"/>
         <w:szCs w:val="20"/>
       </w:rPr>
-      <w:t>CaseNumber</w:t>
+      <w:t>case</w:t>
     </w:r>
+    <w:proofErr w:type="gramEnd"/>
+    <w:r>
+      <w:rPr>
+        <w:rFonts w:ascii="Palatino Linotype" w:hAnsi="Palatino Linotype"/>
+        <w:sz w:val="20"/>
+        <w:szCs w:val="20"/>
+      </w:rPr>
+      <w:t>_number</w:t>
+    </w:r>
+    <w:proofErr w:type="spellEnd"/>
     <w:r>
       <w:rPr>
         <w:rFonts w:ascii="Palatino Linotype" w:hAnsi="Palatino Linotype"/>

</xml_diff>

<commit_message>
Updated Batch FTA template with checkable boxes.
</commit_message>
<xml_diff>
--- a/resources/Templates/Batch_Failure_To_Appear_Arraignment_Template.docx
+++ b/resources/Templates/Batch_Failure_To_Appear_Arraignment_Template.docx
@@ -878,23 +878,51 @@
     </w:p>
     <w:p>
       <w:pPr>
-        <w:pStyle w:val="ListParagraph"/>
-        <w:numPr>
-          <w:ilvl w:val="0"/>
-          <w:numId w:val="11"/>
-        </w:numPr>
         <w:tabs>
           <w:tab w:val="center" w:pos="4680"/>
         </w:tabs>
         <w:spacing w:after="120"/>
+        <w:ind w:left="360" w:hanging="360"/>
         <w:jc w:val="both"/>
         <w:rPr>
-          <w:rFonts w:ascii="Palatino Linotype" w:hAnsi="Palatino Linotype"/>
-          <w:bCs/>
-          <w:sz w:val="20"/>
-          <w:szCs w:val="20"/>
-        </w:rPr>
-      </w:pPr>
+          <w:rFonts w:ascii="MS Gothic" w:eastAsia="MS Gothic" w:hAnsi="MS Gothic"/>
+          <w:sz w:val="20"/>
+          <w:szCs w:val="20"/>
+        </w:rPr>
+      </w:pPr>
+      <w:sdt>
+        <w:sdtPr>
+          <w:rPr>
+            <w:rFonts w:ascii="MS Gothic" w:eastAsia="MS Gothic" w:hAnsi="MS Gothic"/>
+            <w:sz w:val="20"/>
+            <w:szCs w:val="20"/>
+          </w:rPr>
+          <w:id w:val="1618491393"/>
+          <w14:checkbox>
+            <w14:checked w14:val="0"/>
+            <w14:checkedState w14:val="2612" w14:font="MS Gothic"/>
+            <w14:uncheckedState w14:val="2610" w14:font="MS Gothic"/>
+          </w14:checkbox>
+        </w:sdtPr>
+        <w:sdtContent>
+          <w:r>
+            <w:rPr>
+              <w:rFonts w:ascii="MS Gothic" w:eastAsia="MS Gothic" w:hAnsi="MS Gothic" w:hint="eastAsia"/>
+              <w:sz w:val="20"/>
+              <w:szCs w:val="20"/>
+            </w:rPr>
+            <w:t>☐</w:t>
+          </w:r>
+        </w:sdtContent>
+      </w:sdt>
+      <w:r>
+        <w:rPr>
+          <w:rFonts w:ascii="MS Gothic" w:eastAsia="MS Gothic" w:hAnsi="MS Gothic"/>
+          <w:sz w:val="20"/>
+          <w:szCs w:val="20"/>
+        </w:rPr>
+        <w:tab/>
+      </w:r>
       <w:r>
         <w:rPr>
           <w:rFonts w:ascii="Palatino Linotype" w:hAnsi="Palatino Linotype"/>
@@ -1107,11 +1135,292 @@
         <w:jc w:val="both"/>
         <w:rPr>
           <w:rFonts w:ascii="Palatino Linotype" w:hAnsi="Palatino Linotype"/>
-          <w:bCs/>
-          <w:sz w:val="20"/>
-          <w:szCs w:val="20"/>
-        </w:rPr>
-      </w:pPr>
+          <w:b/>
+          <w:bCs/>
+          <w:sz w:val="20"/>
+          <w:szCs w:val="20"/>
+        </w:rPr>
+      </w:pPr>
+      <w:r>
+        <w:rPr>
+          <w:rFonts w:ascii="Palatino Linotype" w:hAnsi="Palatino Linotype"/>
+          <w:b/>
+          <w:bCs/>
+          <w:sz w:val="20"/>
+          <w:szCs w:val="20"/>
+        </w:rPr>
+        <w:t>Bond</w:t>
+      </w:r>
+      <w:r>
+        <w:rPr>
+          <w:rFonts w:ascii="Palatino Linotype" w:hAnsi="Palatino Linotype"/>
+          <w:b/>
+          <w:bCs/>
+          <w:sz w:val="20"/>
+          <w:szCs w:val="20"/>
+        </w:rPr>
+        <w:t xml:space="preserve"> is set at</w:t>
+      </w:r>
+      <w:r>
+        <w:rPr>
+          <w:rFonts w:ascii="Palatino Linotype" w:hAnsi="Palatino Linotype"/>
+          <w:b/>
+          <w:bCs/>
+          <w:sz w:val="20"/>
+          <w:szCs w:val="20"/>
+        </w:rPr>
+        <w:t>:</w:t>
+      </w:r>
+    </w:p>
+    <w:p>
+      <w:pPr>
+        <w:pStyle w:val="ListParagraph"/>
+        <w:tabs>
+          <w:tab w:val="center" w:pos="4680"/>
+        </w:tabs>
+        <w:spacing w:after="120"/>
+        <w:ind w:left="1080"/>
+        <w:jc w:val="both"/>
+        <w:rPr>
+          <w:rFonts w:ascii="Palatino Linotype" w:hAnsi="Palatino Linotype"/>
+          <w:bCs/>
+          <w:sz w:val="20"/>
+          <w:szCs w:val="20"/>
+        </w:rPr>
+      </w:pPr>
+      <w:sdt>
+        <w:sdtPr>
+          <w:rPr>
+            <w:rFonts w:ascii="Palatino Linotype" w:hAnsi="Palatino Linotype"/>
+            <w:bCs/>
+            <w:sz w:val="20"/>
+            <w:szCs w:val="20"/>
+          </w:rPr>
+          <w:id w:val="-803072561"/>
+          <w14:checkbox>
+            <w14:checked w14:val="0"/>
+            <w14:checkedState w14:val="2612" w14:font="MS Gothic"/>
+            <w14:uncheckedState w14:val="2610" w14:font="MS Gothic"/>
+          </w14:checkbox>
+        </w:sdtPr>
+        <w:sdtContent>
+          <w:r>
+            <w:rPr>
+              <w:rFonts w:ascii="MS Gothic" w:eastAsia="MS Gothic" w:hAnsi="MS Gothic" w:hint="eastAsia"/>
+              <w:bCs/>
+              <w:sz w:val="20"/>
+              <w:szCs w:val="20"/>
+            </w:rPr>
+            <w:t>☐</w:t>
+          </w:r>
+        </w:sdtContent>
+      </w:sdt>
+      <w:r>
+        <w:rPr>
+          <w:rFonts w:ascii="Palatino Linotype" w:hAnsi="Palatino Linotype"/>
+          <w:bCs/>
+          <w:sz w:val="20"/>
+          <w:szCs w:val="20"/>
+        </w:rPr>
+        <w:t xml:space="preserve"> </w:t>
+      </w:r>
+      <w:r>
+        <w:rPr>
+          <w:rFonts w:ascii="Palatino Linotype" w:hAnsi="Palatino Linotype"/>
+          <w:bCs/>
+          <w:sz w:val="20"/>
+          <w:szCs w:val="20"/>
+        </w:rPr>
+        <w:t>No bond.</w:t>
+      </w:r>
+    </w:p>
+    <w:p>
+      <w:pPr>
+        <w:pStyle w:val="ListParagraph"/>
+        <w:tabs>
+          <w:tab w:val="center" w:pos="4680"/>
+        </w:tabs>
+        <w:spacing w:after="120"/>
+        <w:ind w:left="1080"/>
+        <w:jc w:val="both"/>
+        <w:rPr>
+          <w:rFonts w:ascii="Palatino Linotype" w:hAnsi="Palatino Linotype"/>
+          <w:bCs/>
+          <w:sz w:val="20"/>
+          <w:szCs w:val="20"/>
+        </w:rPr>
+      </w:pPr>
+      <w:sdt>
+        <w:sdtPr>
+          <w:rPr>
+            <w:rFonts w:ascii="Palatino Linotype" w:hAnsi="Palatino Linotype"/>
+            <w:bCs/>
+            <w:sz w:val="20"/>
+            <w:szCs w:val="20"/>
+          </w:rPr>
+          <w:id w:val="-1166777878"/>
+          <w14:checkbox>
+            <w14:checked w14:val="0"/>
+            <w14:checkedState w14:val="2612" w14:font="MS Gothic"/>
+            <w14:uncheckedState w14:val="2610" w14:font="MS Gothic"/>
+          </w14:checkbox>
+        </w:sdtPr>
+        <w:sdtContent>
+          <w:r>
+            <w:rPr>
+              <w:rFonts w:ascii="MS Gothic" w:eastAsia="MS Gothic" w:hAnsi="MS Gothic" w:hint="eastAsia"/>
+              <w:bCs/>
+              <w:sz w:val="20"/>
+              <w:szCs w:val="20"/>
+            </w:rPr>
+            <w:t>☐</w:t>
+          </w:r>
+        </w:sdtContent>
+      </w:sdt>
+      <w:r>
+        <w:rPr>
+          <w:rFonts w:ascii="Palatino Linotype" w:hAnsi="Palatino Linotype"/>
+          <w:bCs/>
+          <w:sz w:val="20"/>
+          <w:szCs w:val="20"/>
+        </w:rPr>
+        <w:t xml:space="preserve"> </w:t>
+      </w:r>
+      <w:r>
+        <w:rPr>
+          <w:rFonts w:ascii="Palatino Linotype" w:hAnsi="Palatino Linotype"/>
+          <w:bCs/>
+          <w:sz w:val="20"/>
+          <w:szCs w:val="20"/>
+        </w:rPr>
+        <w:t>$ __________________</w:t>
+      </w:r>
+      <w:r>
+        <w:rPr>
+          <w:rFonts w:ascii="Palatino Linotype" w:hAnsi="Palatino Linotype"/>
+          <w:bCs/>
+          <w:sz w:val="20"/>
+          <w:szCs w:val="20"/>
+        </w:rPr>
+        <w:t>______</w:t>
+      </w:r>
+      <w:r>
+        <w:rPr>
+          <w:rFonts w:ascii="Palatino Linotype" w:hAnsi="Palatino Linotype"/>
+          <w:bCs/>
+          <w:sz w:val="20"/>
+          <w:szCs w:val="20"/>
+        </w:rPr>
+        <w:t xml:space="preserve">, secured by: </w:t>
+      </w:r>
+      <w:r>
+        <w:rPr>
+          <w:rFonts w:ascii="Palatino Linotype" w:hAnsi="Palatino Linotype"/>
+          <w:bCs/>
+          <w:sz w:val="20"/>
+          <w:szCs w:val="20"/>
+        </w:rPr>
+        <w:t xml:space="preserve"> </w:t>
+      </w:r>
+      <w:sdt>
+        <w:sdtPr>
+          <w:rPr>
+            <w:rFonts w:ascii="Palatino Linotype" w:hAnsi="Palatino Linotype"/>
+            <w:bCs/>
+            <w:sz w:val="20"/>
+            <w:szCs w:val="20"/>
+          </w:rPr>
+          <w:id w:val="-51780744"/>
+          <w14:checkbox>
+            <w14:checked w14:val="0"/>
+            <w14:checkedState w14:val="2612" w14:font="MS Gothic"/>
+            <w14:uncheckedState w14:val="2610" w14:font="MS Gothic"/>
+          </w14:checkbox>
+        </w:sdtPr>
+        <w:sdtContent>
+          <w:r>
+            <w:rPr>
+              <w:rFonts w:ascii="MS Gothic" w:eastAsia="MS Gothic" w:hAnsi="MS Gothic" w:hint="eastAsia"/>
+              <w:bCs/>
+              <w:sz w:val="20"/>
+              <w:szCs w:val="20"/>
+            </w:rPr>
+            <w:t>☐</w:t>
+          </w:r>
+        </w:sdtContent>
+      </w:sdt>
+      <w:r>
+        <w:rPr>
+          <w:rFonts w:ascii="Palatino Linotype" w:hAnsi="Palatino Linotype"/>
+          <w:bCs/>
+          <w:sz w:val="20"/>
+          <w:szCs w:val="20"/>
+        </w:rPr>
+        <w:t xml:space="preserve"> </w:t>
+      </w:r>
+      <w:r>
+        <w:rPr>
+          <w:rFonts w:ascii="Palatino Linotype" w:hAnsi="Palatino Linotype"/>
+          <w:bCs/>
+          <w:sz w:val="20"/>
+          <w:szCs w:val="20"/>
+        </w:rPr>
+        <w:t xml:space="preserve">Cash or Surety; </w:t>
+      </w:r>
+      <w:r>
+        <w:rPr>
+          <w:rFonts w:ascii="Palatino Linotype" w:hAnsi="Palatino Linotype"/>
+          <w:bCs/>
+          <w:sz w:val="20"/>
+          <w:szCs w:val="20"/>
+        </w:rPr>
+        <w:t xml:space="preserve"> </w:t>
+      </w:r>
+      <w:sdt>
+        <w:sdtPr>
+          <w:rPr>
+            <w:rFonts w:ascii="Palatino Linotype" w:hAnsi="Palatino Linotype"/>
+            <w:bCs/>
+            <w:sz w:val="20"/>
+            <w:szCs w:val="20"/>
+          </w:rPr>
+          <w:id w:val="470794574"/>
+          <w14:checkbox>
+            <w14:checked w14:val="0"/>
+            <w14:checkedState w14:val="2612" w14:font="MS Gothic"/>
+            <w14:uncheckedState w14:val="2610" w14:font="MS Gothic"/>
+          </w14:checkbox>
+        </w:sdtPr>
+        <w:sdtContent>
+          <w:r>
+            <w:rPr>
+              <w:rFonts w:ascii="MS Gothic" w:eastAsia="MS Gothic" w:hAnsi="MS Gothic" w:hint="eastAsia"/>
+              <w:bCs/>
+              <w:sz w:val="20"/>
+              <w:szCs w:val="20"/>
+            </w:rPr>
+            <w:t>☐</w:t>
+          </w:r>
+        </w:sdtContent>
+      </w:sdt>
+      <w:r>
+        <w:rPr>
+          <w:rFonts w:ascii="Palatino Linotype" w:hAnsi="Palatino Linotype"/>
+          <w:bCs/>
+          <w:sz w:val="20"/>
+          <w:szCs w:val="20"/>
+        </w:rPr>
+        <w:t xml:space="preserve"> </w:t>
+      </w:r>
+      <w:r>
+        <w:rPr>
+          <w:rFonts w:ascii="Palatino Linotype" w:hAnsi="Palatino Linotype"/>
+          <w:bCs/>
+          <w:sz w:val="20"/>
+          <w:szCs w:val="20"/>
+        </w:rPr>
+        <w:t>10% Deposit.</w:t>
+      </w:r>
     </w:p>
     <w:p>
       <w:pPr>
@@ -1124,172 +1433,11 @@
         <w:jc w:val="both"/>
         <w:rPr>
           <w:rFonts w:ascii="Palatino Linotype" w:hAnsi="Palatino Linotype"/>
-          <w:b/>
-          <w:bCs/>
-          <w:sz w:val="20"/>
-          <w:szCs w:val="20"/>
-        </w:rPr>
-      </w:pPr>
-      <w:r>
-        <w:rPr>
-          <w:rFonts w:ascii="Palatino Linotype" w:hAnsi="Palatino Linotype"/>
-          <w:b/>
-          <w:bCs/>
-          <w:sz w:val="20"/>
-          <w:szCs w:val="20"/>
-        </w:rPr>
-        <w:t>Bond</w:t>
-      </w:r>
-      <w:r>
-        <w:rPr>
-          <w:rFonts w:ascii="Palatino Linotype" w:hAnsi="Palatino Linotype"/>
-          <w:b/>
-          <w:bCs/>
-          <w:sz w:val="20"/>
-          <w:szCs w:val="20"/>
-        </w:rPr>
-        <w:t xml:space="preserve"> is set at</w:t>
-      </w:r>
-      <w:r>
-        <w:rPr>
-          <w:rFonts w:ascii="Palatino Linotype" w:hAnsi="Palatino Linotype"/>
-          <w:b/>
-          <w:bCs/>
-          <w:sz w:val="20"/>
-          <w:szCs w:val="20"/>
-        </w:rPr>
-        <w:t>:</w:t>
-      </w:r>
-    </w:p>
-    <w:p>
-      <w:pPr>
-        <w:pStyle w:val="ListParagraph"/>
-        <w:numPr>
-          <w:ilvl w:val="2"/>
-          <w:numId w:val="11"/>
-        </w:numPr>
-        <w:tabs>
-          <w:tab w:val="center" w:pos="4680"/>
-        </w:tabs>
-        <w:spacing w:after="120"/>
-        <w:jc w:val="both"/>
-        <w:rPr>
-          <w:rFonts w:ascii="Palatino Linotype" w:hAnsi="Palatino Linotype"/>
-          <w:bCs/>
-          <w:sz w:val="20"/>
-          <w:szCs w:val="20"/>
-        </w:rPr>
-      </w:pPr>
-      <w:r>
-        <w:rPr>
-          <w:rFonts w:ascii="Palatino Linotype" w:hAnsi="Palatino Linotype"/>
-          <w:bCs/>
-          <w:sz w:val="20"/>
-          <w:szCs w:val="20"/>
-        </w:rPr>
-        <w:t>No bond.</w:t>
-      </w:r>
-    </w:p>
-    <w:p>
-      <w:pPr>
-        <w:pStyle w:val="ListParagraph"/>
-        <w:numPr>
-          <w:ilvl w:val="2"/>
-          <w:numId w:val="11"/>
-        </w:numPr>
-        <w:tabs>
-          <w:tab w:val="center" w:pos="4680"/>
-        </w:tabs>
-        <w:spacing w:after="120"/>
-        <w:jc w:val="both"/>
-        <w:rPr>
-          <w:rFonts w:ascii="Palatino Linotype" w:hAnsi="Palatino Linotype"/>
-          <w:bCs/>
-          <w:sz w:val="20"/>
-          <w:szCs w:val="20"/>
-        </w:rPr>
-      </w:pPr>
-      <w:r>
-        <w:rPr>
-          <w:rFonts w:ascii="Palatino Linotype" w:hAnsi="Palatino Linotype"/>
-          <w:bCs/>
-          <w:sz w:val="20"/>
-          <w:szCs w:val="20"/>
-        </w:rPr>
-        <w:t>$ __________________</w:t>
-      </w:r>
-      <w:r>
-        <w:rPr>
-          <w:rFonts w:ascii="Palatino Linotype" w:hAnsi="Palatino Linotype"/>
-          <w:bCs/>
-          <w:sz w:val="20"/>
-          <w:szCs w:val="20"/>
-        </w:rPr>
-        <w:t>______</w:t>
-      </w:r>
-      <w:r>
-        <w:rPr>
-          <w:rFonts w:ascii="Palatino Linotype" w:hAnsi="Palatino Linotype"/>
-          <w:bCs/>
-          <w:sz w:val="20"/>
-          <w:szCs w:val="20"/>
-        </w:rPr>
-        <w:t xml:space="preserve">, secured by: </w:t>
-      </w:r>
-      <w:r>
-        <w:rPr>
-          <w:rFonts w:ascii="Palatino Linotype" w:hAnsi="Palatino Linotype"/>
-          <w:bCs/>
-          <w:sz w:val="20"/>
-          <w:szCs w:val="20"/>
-        </w:rPr>
-        <w:t xml:space="preserve"> </w:t>
-      </w:r>
-      <w:r>
-        <w:rPr>
-          <w:rFonts w:ascii="Palatino Linotype" w:hAnsi="Palatino Linotype"/>
-          <w:bCs/>
-          <w:sz w:val="20"/>
-          <w:szCs w:val="20"/>
-        </w:rPr>
-        <w:sym w:font="Wingdings 2" w:char="F0A3"/>
-      </w:r>
-      <w:r>
-        <w:rPr>
-          <w:rFonts w:ascii="Palatino Linotype" w:hAnsi="Palatino Linotype"/>
-          <w:bCs/>
-          <w:sz w:val="20"/>
-          <w:szCs w:val="20"/>
-        </w:rPr>
-        <w:t xml:space="preserve"> Cash or Surety; </w:t>
-      </w:r>
-      <w:r>
-        <w:rPr>
-          <w:rFonts w:ascii="Palatino Linotype" w:hAnsi="Palatino Linotype"/>
-          <w:bCs/>
-          <w:sz w:val="20"/>
-          <w:szCs w:val="20"/>
-        </w:rPr>
-        <w:t xml:space="preserve"> </w:t>
-      </w:r>
-      <w:r>
-        <w:rPr>
-          <w:rFonts w:ascii="Palatino Linotype" w:hAnsi="Palatino Linotype"/>
-          <w:bCs/>
-          <w:sz w:val="20"/>
-          <w:szCs w:val="20"/>
-        </w:rPr>
-        <w:sym w:font="Wingdings 2" w:char="F0A3"/>
-      </w:r>
-      <w:r>
-        <w:rPr>
-          <w:rFonts w:ascii="Palatino Linotype" w:hAnsi="Palatino Linotype"/>
-          <w:bCs/>
-          <w:sz w:val="20"/>
-          <w:szCs w:val="20"/>
-        </w:rPr>
-        <w:t xml:space="preserve"> 10% Deposit.</w:t>
-      </w:r>
+          <w:bCs/>
+          <w:sz w:val="20"/>
+          <w:szCs w:val="20"/>
+        </w:rPr>
+      </w:pPr>
     </w:p>
     <w:p>
       <w:pPr>
@@ -1298,7 +1446,7 @@
           <w:tab w:val="center" w:pos="4680"/>
         </w:tabs>
         <w:spacing w:after="120"/>
-        <w:ind w:left="360"/>
+        <w:ind w:left="360" w:hanging="360"/>
         <w:jc w:val="both"/>
         <w:rPr>
           <w:rFonts w:ascii="Palatino Linotype" w:hAnsi="Palatino Linotype"/>
@@ -1307,26 +1455,42 @@
           <w:szCs w:val="20"/>
         </w:rPr>
       </w:pPr>
-    </w:p>
-    <w:p>
-      <w:pPr>
-        <w:pStyle w:val="ListParagraph"/>
-        <w:numPr>
-          <w:ilvl w:val="0"/>
-          <w:numId w:val="11"/>
-        </w:numPr>
-        <w:tabs>
-          <w:tab w:val="center" w:pos="4680"/>
-        </w:tabs>
-        <w:spacing w:after="120"/>
-        <w:jc w:val="both"/>
-        <w:rPr>
-          <w:rFonts w:ascii="Palatino Linotype" w:hAnsi="Palatino Linotype"/>
-          <w:bCs/>
-          <w:sz w:val="20"/>
-          <w:szCs w:val="20"/>
-        </w:rPr>
-      </w:pPr>
+      <w:sdt>
+        <w:sdtPr>
+          <w:rPr>
+            <w:rFonts w:ascii="Palatino Linotype" w:hAnsi="Palatino Linotype"/>
+            <w:bCs/>
+            <w:sz w:val="20"/>
+            <w:szCs w:val="20"/>
+          </w:rPr>
+          <w:id w:val="-900519830"/>
+          <w14:checkbox>
+            <w14:checked w14:val="0"/>
+            <w14:checkedState w14:val="2612" w14:font="MS Gothic"/>
+            <w14:uncheckedState w14:val="2610" w14:font="MS Gothic"/>
+          </w14:checkbox>
+        </w:sdtPr>
+        <w:sdtContent>
+          <w:r>
+            <w:rPr>
+              <w:rFonts w:ascii="MS Gothic" w:eastAsia="MS Gothic" w:hAnsi="MS Gothic" w:hint="eastAsia"/>
+              <w:bCs/>
+              <w:sz w:val="20"/>
+              <w:szCs w:val="20"/>
+            </w:rPr>
+            <w:t>☐</w:t>
+          </w:r>
+        </w:sdtContent>
+      </w:sdt>
+      <w:r>
+        <w:rPr>
+          <w:rFonts w:ascii="Palatino Linotype" w:hAnsi="Palatino Linotype"/>
+          <w:bCs/>
+          <w:sz w:val="20"/>
+          <w:szCs w:val="20"/>
+        </w:rPr>
+        <w:tab/>
+      </w:r>
       <w:r>
         <w:rPr>
           <w:rFonts w:ascii="Palatino Linotype" w:hAnsi="Palatino Linotype"/>
@@ -1344,7 +1508,7 @@
           <w:tab w:val="center" w:pos="4680"/>
         </w:tabs>
         <w:spacing w:after="120"/>
-        <w:ind w:left="360"/>
+        <w:ind w:left="360" w:hanging="360"/>
         <w:jc w:val="both"/>
         <w:rPr>
           <w:rFonts w:ascii="Palatino Linotype" w:hAnsi="Palatino Linotype"/>
@@ -1357,14 +1521,11 @@
     <w:p>
       <w:pPr>
         <w:pStyle w:val="ListParagraph"/>
-        <w:numPr>
-          <w:ilvl w:val="0"/>
-          <w:numId w:val="11"/>
-        </w:numPr>
         <w:tabs>
           <w:tab w:val="center" w:pos="4680"/>
         </w:tabs>
         <w:spacing w:after="120"/>
+        <w:ind w:left="360" w:hanging="360"/>
         <w:jc w:val="both"/>
         <w:rPr>
           <w:rFonts w:ascii="Palatino Linotype" w:hAnsi="Palatino Linotype"/>
@@ -1373,6 +1534,42 @@
           <w:szCs w:val="20"/>
         </w:rPr>
       </w:pPr>
+      <w:sdt>
+        <w:sdtPr>
+          <w:rPr>
+            <w:rFonts w:ascii="Palatino Linotype" w:hAnsi="Palatino Linotype"/>
+            <w:bCs/>
+            <w:sz w:val="20"/>
+            <w:szCs w:val="20"/>
+          </w:rPr>
+          <w:id w:val="-289904424"/>
+          <w14:checkbox>
+            <w14:checked w14:val="0"/>
+            <w14:checkedState w14:val="2612" w14:font="MS Gothic"/>
+            <w14:uncheckedState w14:val="2610" w14:font="MS Gothic"/>
+          </w14:checkbox>
+        </w:sdtPr>
+        <w:sdtContent>
+          <w:r>
+            <w:rPr>
+              <w:rFonts w:ascii="MS Gothic" w:eastAsia="MS Gothic" w:hAnsi="MS Gothic" w:hint="eastAsia"/>
+              <w:bCs/>
+              <w:sz w:val="20"/>
+              <w:szCs w:val="20"/>
+            </w:rPr>
+            <w:t>☐</w:t>
+          </w:r>
+        </w:sdtContent>
+      </w:sdt>
+      <w:r>
+        <w:rPr>
+          <w:rFonts w:ascii="Palatino Linotype" w:hAnsi="Palatino Linotype"/>
+          <w:bCs/>
+          <w:sz w:val="20"/>
+          <w:szCs w:val="20"/>
+        </w:rPr>
+        <w:tab/>
+      </w:r>
       <w:r>
         <w:rPr>
           <w:rFonts w:ascii="Palatino Linotype" w:hAnsi="Palatino Linotype"/>
@@ -1463,6 +1660,8 @@
     <w:p>
       <w:pPr>
         <w:pStyle w:val="ListParagraph"/>
+        <w:spacing w:after="120"/>
+        <w:ind w:left="360" w:hanging="360"/>
         <w:rPr>
           <w:rFonts w:ascii="Palatino Linotype" w:hAnsi="Palatino Linotype"/>
           <w:bCs/>
@@ -1474,14 +1673,11 @@
     <w:p>
       <w:pPr>
         <w:pStyle w:val="ListParagraph"/>
-        <w:numPr>
-          <w:ilvl w:val="0"/>
-          <w:numId w:val="11"/>
-        </w:numPr>
         <w:tabs>
           <w:tab w:val="center" w:pos="4680"/>
         </w:tabs>
         <w:spacing w:after="120"/>
+        <w:ind w:left="360" w:hanging="360"/>
         <w:jc w:val="both"/>
         <w:rPr>
           <w:rFonts w:ascii="Palatino Linotype" w:hAnsi="Palatino Linotype"/>
@@ -1490,6 +1686,42 @@
           <w:szCs w:val="20"/>
         </w:rPr>
       </w:pPr>
+      <w:sdt>
+        <w:sdtPr>
+          <w:rPr>
+            <w:rFonts w:ascii="Palatino Linotype" w:hAnsi="Palatino Linotype"/>
+            <w:bCs/>
+            <w:sz w:val="20"/>
+            <w:szCs w:val="20"/>
+          </w:rPr>
+          <w:id w:val="-35577440"/>
+          <w14:checkbox>
+            <w14:checked w14:val="0"/>
+            <w14:checkedState w14:val="2612" w14:font="MS Gothic"/>
+            <w14:uncheckedState w14:val="2610" w14:font="MS Gothic"/>
+          </w14:checkbox>
+        </w:sdtPr>
+        <w:sdtContent>
+          <w:r>
+            <w:rPr>
+              <w:rFonts w:ascii="MS Gothic" w:eastAsia="MS Gothic" w:hAnsi="MS Gothic" w:hint="eastAsia"/>
+              <w:bCs/>
+              <w:sz w:val="20"/>
+              <w:szCs w:val="20"/>
+            </w:rPr>
+            <w:t>☐</w:t>
+          </w:r>
+        </w:sdtContent>
+      </w:sdt>
+      <w:r>
+        <w:rPr>
+          <w:rFonts w:ascii="Palatino Linotype" w:hAnsi="Palatino Linotype"/>
+          <w:bCs/>
+          <w:sz w:val="20"/>
+          <w:szCs w:val="20"/>
+        </w:rPr>
+        <w:tab/>
+      </w:r>
       <w:r>
         <w:rPr>
           <w:rFonts w:ascii="Palatino Linotype" w:hAnsi="Palatino Linotype"/>
@@ -1541,6 +1773,8 @@
     <w:p>
       <w:pPr>
         <w:pStyle w:val="ListParagraph"/>
+        <w:spacing w:after="120"/>
+        <w:ind w:left="360" w:hanging="360"/>
         <w:rPr>
           <w:rFonts w:ascii="Palatino Linotype" w:hAnsi="Palatino Linotype"/>
           <w:bCs/>
@@ -1552,14 +1786,11 @@
     <w:p>
       <w:pPr>
         <w:pStyle w:val="ListParagraph"/>
-        <w:numPr>
-          <w:ilvl w:val="0"/>
-          <w:numId w:val="11"/>
-        </w:numPr>
         <w:tabs>
           <w:tab w:val="center" w:pos="4680"/>
         </w:tabs>
         <w:spacing w:after="120"/>
+        <w:ind w:left="360" w:hanging="360"/>
         <w:jc w:val="both"/>
         <w:rPr>
           <w:rFonts w:ascii="Palatino Linotype" w:hAnsi="Palatino Linotype"/>
@@ -1568,6 +1799,42 @@
           <w:szCs w:val="20"/>
         </w:rPr>
       </w:pPr>
+      <w:sdt>
+        <w:sdtPr>
+          <w:rPr>
+            <w:rFonts w:ascii="Palatino Linotype" w:hAnsi="Palatino Linotype"/>
+            <w:bCs/>
+            <w:sz w:val="20"/>
+            <w:szCs w:val="20"/>
+          </w:rPr>
+          <w:id w:val="-581912725"/>
+          <w14:checkbox>
+            <w14:checked w14:val="0"/>
+            <w14:checkedState w14:val="2612" w14:font="MS Gothic"/>
+            <w14:uncheckedState w14:val="2610" w14:font="MS Gothic"/>
+          </w14:checkbox>
+        </w:sdtPr>
+        <w:sdtContent>
+          <w:r>
+            <w:rPr>
+              <w:rFonts w:ascii="MS Gothic" w:eastAsia="MS Gothic" w:hAnsi="MS Gothic" w:hint="eastAsia"/>
+              <w:bCs/>
+              <w:sz w:val="20"/>
+              <w:szCs w:val="20"/>
+            </w:rPr>
+            <w:t>☐</w:t>
+          </w:r>
+        </w:sdtContent>
+      </w:sdt>
+      <w:r>
+        <w:rPr>
+          <w:rFonts w:ascii="Palatino Linotype" w:hAnsi="Palatino Linotype"/>
+          <w:bCs/>
+          <w:sz w:val="20"/>
+          <w:szCs w:val="20"/>
+        </w:rPr>
+        <w:tab/>
+      </w:r>
       <w:r>
         <w:rPr>
           <w:rFonts w:ascii="Palatino Linotype" w:hAnsi="Palatino Linotype"/>
@@ -1601,6 +1868,8 @@
     <w:p>
       <w:pPr>
         <w:pStyle w:val="ListParagraph"/>
+        <w:spacing w:after="120"/>
+        <w:ind w:left="360" w:hanging="360"/>
         <w:rPr>
           <w:rFonts w:ascii="Palatino Linotype" w:hAnsi="Palatino Linotype"/>
           <w:bCs/>
@@ -1612,14 +1881,11 @@
     <w:p>
       <w:pPr>
         <w:pStyle w:val="ListParagraph"/>
-        <w:numPr>
-          <w:ilvl w:val="0"/>
-          <w:numId w:val="11"/>
-        </w:numPr>
         <w:tabs>
           <w:tab w:val="center" w:pos="4680"/>
         </w:tabs>
         <w:spacing w:after="120"/>
+        <w:ind w:left="360" w:hanging="360"/>
         <w:jc w:val="both"/>
         <w:rPr>
           <w:rFonts w:ascii="Palatino Linotype" w:hAnsi="Palatino Linotype"/>
@@ -1628,6 +1894,42 @@
           <w:szCs w:val="20"/>
         </w:rPr>
       </w:pPr>
+      <w:sdt>
+        <w:sdtPr>
+          <w:rPr>
+            <w:rFonts w:ascii="Palatino Linotype" w:hAnsi="Palatino Linotype"/>
+            <w:bCs/>
+            <w:sz w:val="20"/>
+            <w:szCs w:val="20"/>
+          </w:rPr>
+          <w:id w:val="1062594878"/>
+          <w14:checkbox>
+            <w14:checked w14:val="0"/>
+            <w14:checkedState w14:val="2612" w14:font="MS Gothic"/>
+            <w14:uncheckedState w14:val="2610" w14:font="MS Gothic"/>
+          </w14:checkbox>
+        </w:sdtPr>
+        <w:sdtContent>
+          <w:r>
+            <w:rPr>
+              <w:rFonts w:ascii="MS Gothic" w:eastAsia="MS Gothic" w:hAnsi="MS Gothic" w:hint="eastAsia"/>
+              <w:bCs/>
+              <w:sz w:val="20"/>
+              <w:szCs w:val="20"/>
+            </w:rPr>
+            <w:t>☐</w:t>
+          </w:r>
+        </w:sdtContent>
+      </w:sdt>
+      <w:r>
+        <w:rPr>
+          <w:rFonts w:ascii="Palatino Linotype" w:hAnsi="Palatino Linotype"/>
+          <w:bCs/>
+          <w:sz w:val="20"/>
+          <w:szCs w:val="20"/>
+        </w:rPr>
+        <w:tab/>
+      </w:r>
       <w:r>
         <w:rPr>
           <w:rFonts w:ascii="Palatino Linotype" w:hAnsi="Palatino Linotype"/>
@@ -1650,6 +1952,8 @@
     <w:p>
       <w:pPr>
         <w:pStyle w:val="ListParagraph"/>
+        <w:spacing w:after="120"/>
+        <w:ind w:left="360" w:hanging="360"/>
         <w:rPr>
           <w:rFonts w:ascii="Palatino Linotype" w:hAnsi="Palatino Linotype"/>
           <w:bCs/>
@@ -1661,14 +1965,11 @@
     <w:p>
       <w:pPr>
         <w:pStyle w:val="ListParagraph"/>
-        <w:numPr>
-          <w:ilvl w:val="0"/>
-          <w:numId w:val="11"/>
-        </w:numPr>
         <w:tabs>
           <w:tab w:val="center" w:pos="4680"/>
         </w:tabs>
         <w:spacing w:after="120"/>
+        <w:ind w:left="360" w:hanging="360"/>
         <w:jc w:val="both"/>
         <w:rPr>
           <w:rFonts w:ascii="Palatino Linotype" w:hAnsi="Palatino Linotype"/>
@@ -1677,6 +1978,42 @@
           <w:szCs w:val="20"/>
         </w:rPr>
       </w:pPr>
+      <w:sdt>
+        <w:sdtPr>
+          <w:rPr>
+            <w:rFonts w:ascii="Palatino Linotype" w:hAnsi="Palatino Linotype"/>
+            <w:bCs/>
+            <w:sz w:val="20"/>
+            <w:szCs w:val="20"/>
+          </w:rPr>
+          <w:id w:val="116269146"/>
+          <w14:checkbox>
+            <w14:checked w14:val="0"/>
+            <w14:checkedState w14:val="2612" w14:font="MS Gothic"/>
+            <w14:uncheckedState w14:val="2610" w14:font="MS Gothic"/>
+          </w14:checkbox>
+        </w:sdtPr>
+        <w:sdtContent>
+          <w:r>
+            <w:rPr>
+              <w:rFonts w:ascii="MS Gothic" w:eastAsia="MS Gothic" w:hAnsi="MS Gothic" w:hint="eastAsia"/>
+              <w:bCs/>
+              <w:sz w:val="20"/>
+              <w:szCs w:val="20"/>
+            </w:rPr>
+            <w:t>☐</w:t>
+          </w:r>
+        </w:sdtContent>
+      </w:sdt>
+      <w:r>
+        <w:rPr>
+          <w:rFonts w:ascii="Palatino Linotype" w:hAnsi="Palatino Linotype"/>
+          <w:bCs/>
+          <w:sz w:val="20"/>
+          <w:szCs w:val="20"/>
+        </w:rPr>
+        <w:tab/>
+      </w:r>
       <w:r>
         <w:rPr>
           <w:rFonts w:ascii="Palatino Linotype" w:hAnsi="Palatino Linotype"/>
@@ -1883,7 +2220,23 @@
           <w:sz w:val="16"/>
           <w:szCs w:val="16"/>
         </w:rPr>
-        <w:t>Copies served by Dep. Clerk ___________________________ on the following date ____________________ to:</w:t>
+        <w:t>Copies served by Dep. Clerk ___________________________</w:t>
+      </w:r>
+      <w:r>
+        <w:rPr>
+          <w:rFonts w:ascii="Palatino Linotype" w:hAnsi="Palatino Linotype"/>
+          <w:sz w:val="16"/>
+          <w:szCs w:val="16"/>
+        </w:rPr>
+        <w:t>__________</w:t>
+      </w:r>
+      <w:r>
+        <w:rPr>
+          <w:rFonts w:ascii="Palatino Linotype" w:hAnsi="Palatino Linotype"/>
+          <w:sz w:val="16"/>
+          <w:szCs w:val="16"/>
+        </w:rPr>
+        <w:t xml:space="preserve"> on the following date ____________________ to:</w:t>
       </w:r>
     </w:p>
     <w:p>
@@ -2960,6 +3313,119 @@
     </w:lvl>
   </w:abstractNum>
   <w:abstractNum w:abstractNumId="6" w15:restartNumberingAfterBreak="0">
+    <w:nsid w:val="538D7ED7"/>
+    <w:multiLevelType w:val="hybridMultilevel"/>
+    <w:tmpl w:val="A97C7D14"/>
+    <w:lvl w:ilvl="0" w:tplc="04090001">
+      <w:start w:val="1"/>
+      <w:numFmt w:val="bullet"/>
+      <w:lvlText w:val=""/>
+      <w:lvlJc w:val="left"/>
+      <w:pPr>
+        <w:ind w:left="720" w:hanging="360"/>
+      </w:pPr>
+      <w:rPr>
+        <w:rFonts w:ascii="Symbol" w:hAnsi="Symbol" w:hint="default"/>
+      </w:rPr>
+    </w:lvl>
+    <w:lvl w:ilvl="1" w:tplc="04090003" w:tentative="1">
+      <w:start w:val="1"/>
+      <w:numFmt w:val="bullet"/>
+      <w:lvlText w:val="o"/>
+      <w:lvlJc w:val="left"/>
+      <w:pPr>
+        <w:ind w:left="1440" w:hanging="360"/>
+      </w:pPr>
+      <w:rPr>
+        <w:rFonts w:ascii="Courier New" w:hAnsi="Courier New" w:cs="Courier New" w:hint="default"/>
+      </w:rPr>
+    </w:lvl>
+    <w:lvl w:ilvl="2" w:tplc="04090005" w:tentative="1">
+      <w:start w:val="1"/>
+      <w:numFmt w:val="bullet"/>
+      <w:lvlText w:val=""/>
+      <w:lvlJc w:val="left"/>
+      <w:pPr>
+        <w:ind w:left="2160" w:hanging="360"/>
+      </w:pPr>
+      <w:rPr>
+        <w:rFonts w:ascii="Wingdings" w:hAnsi="Wingdings" w:hint="default"/>
+      </w:rPr>
+    </w:lvl>
+    <w:lvl w:ilvl="3" w:tplc="04090001" w:tentative="1">
+      <w:start w:val="1"/>
+      <w:numFmt w:val="bullet"/>
+      <w:lvlText w:val=""/>
+      <w:lvlJc w:val="left"/>
+      <w:pPr>
+        <w:ind w:left="2880" w:hanging="360"/>
+      </w:pPr>
+      <w:rPr>
+        <w:rFonts w:ascii="Symbol" w:hAnsi="Symbol" w:hint="default"/>
+      </w:rPr>
+    </w:lvl>
+    <w:lvl w:ilvl="4" w:tplc="04090003" w:tentative="1">
+      <w:start w:val="1"/>
+      <w:numFmt w:val="bullet"/>
+      <w:lvlText w:val="o"/>
+      <w:lvlJc w:val="left"/>
+      <w:pPr>
+        <w:ind w:left="3600" w:hanging="360"/>
+      </w:pPr>
+      <w:rPr>
+        <w:rFonts w:ascii="Courier New" w:hAnsi="Courier New" w:cs="Courier New" w:hint="default"/>
+      </w:rPr>
+    </w:lvl>
+    <w:lvl w:ilvl="5" w:tplc="04090005" w:tentative="1">
+      <w:start w:val="1"/>
+      <w:numFmt w:val="bullet"/>
+      <w:lvlText w:val=""/>
+      <w:lvlJc w:val="left"/>
+      <w:pPr>
+        <w:ind w:left="4320" w:hanging="360"/>
+      </w:pPr>
+      <w:rPr>
+        <w:rFonts w:ascii="Wingdings" w:hAnsi="Wingdings" w:hint="default"/>
+      </w:rPr>
+    </w:lvl>
+    <w:lvl w:ilvl="6" w:tplc="04090001" w:tentative="1">
+      <w:start w:val="1"/>
+      <w:numFmt w:val="bullet"/>
+      <w:lvlText w:val=""/>
+      <w:lvlJc w:val="left"/>
+      <w:pPr>
+        <w:ind w:left="5040" w:hanging="360"/>
+      </w:pPr>
+      <w:rPr>
+        <w:rFonts w:ascii="Symbol" w:hAnsi="Symbol" w:hint="default"/>
+      </w:rPr>
+    </w:lvl>
+    <w:lvl w:ilvl="7" w:tplc="04090003" w:tentative="1">
+      <w:start w:val="1"/>
+      <w:numFmt w:val="bullet"/>
+      <w:lvlText w:val="o"/>
+      <w:lvlJc w:val="left"/>
+      <w:pPr>
+        <w:ind w:left="5760" w:hanging="360"/>
+      </w:pPr>
+      <w:rPr>
+        <w:rFonts w:ascii="Courier New" w:hAnsi="Courier New" w:cs="Courier New" w:hint="default"/>
+      </w:rPr>
+    </w:lvl>
+    <w:lvl w:ilvl="8" w:tplc="04090005" w:tentative="1">
+      <w:start w:val="1"/>
+      <w:numFmt w:val="bullet"/>
+      <w:lvlText w:val=""/>
+      <w:lvlJc w:val="left"/>
+      <w:pPr>
+        <w:ind w:left="6480" w:hanging="360"/>
+      </w:pPr>
+      <w:rPr>
+        <w:rFonts w:ascii="Wingdings" w:hAnsi="Wingdings" w:hint="default"/>
+      </w:rPr>
+    </w:lvl>
+  </w:abstractNum>
+  <w:abstractNum w:abstractNumId="7" w15:restartNumberingAfterBreak="0">
     <w:nsid w:val="5CDD50C4"/>
     <w:multiLevelType w:val="hybridMultilevel"/>
     <w:tmpl w:val="676E7D8C"/>
@@ -3078,7 +3544,7 @@
       </w:rPr>
     </w:lvl>
   </w:abstractNum>
-  <w:abstractNum w:abstractNumId="7" w15:restartNumberingAfterBreak="0">
+  <w:abstractNum w:abstractNumId="8" w15:restartNumberingAfterBreak="0">
     <w:nsid w:val="5D9F7580"/>
     <w:multiLevelType w:val="hybridMultilevel"/>
     <w:tmpl w:val="F9F252D6"/>
@@ -3191,7 +3657,7 @@
       </w:rPr>
     </w:lvl>
   </w:abstractNum>
-  <w:abstractNum w:abstractNumId="8" w15:restartNumberingAfterBreak="0">
+  <w:abstractNum w:abstractNumId="9" w15:restartNumberingAfterBreak="0">
     <w:nsid w:val="68D1612F"/>
     <w:multiLevelType w:val="hybridMultilevel"/>
     <w:tmpl w:val="119A99DA"/>
@@ -3304,7 +3770,7 @@
       </w:rPr>
     </w:lvl>
   </w:abstractNum>
-  <w:abstractNum w:abstractNumId="9" w15:restartNumberingAfterBreak="0">
+  <w:abstractNum w:abstractNumId="10" w15:restartNumberingAfterBreak="0">
     <w:nsid w:val="6C3A28D4"/>
     <w:multiLevelType w:val="hybridMultilevel"/>
     <w:tmpl w:val="28D0FB9E"/>
@@ -3417,7 +3883,7 @@
       </w:rPr>
     </w:lvl>
   </w:abstractNum>
-  <w:abstractNum w:abstractNumId="10" w15:restartNumberingAfterBreak="0">
+  <w:abstractNum w:abstractNumId="11" w15:restartNumberingAfterBreak="0">
     <w:nsid w:val="73222ACC"/>
     <w:multiLevelType w:val="hybridMultilevel"/>
     <w:tmpl w:val="FC0AC52A"/>
@@ -3534,16 +4000,16 @@
     <w:abstractNumId w:val="0"/>
   </w:num>
   <w:num w:numId="2" w16cid:durableId="1980454973">
-    <w:abstractNumId w:val="9"/>
+    <w:abstractNumId w:val="10"/>
   </w:num>
   <w:num w:numId="3" w16cid:durableId="1461609978">
-    <w:abstractNumId w:val="7"/>
+    <w:abstractNumId w:val="8"/>
   </w:num>
   <w:num w:numId="4" w16cid:durableId="1039210611">
     <w:abstractNumId w:val="5"/>
   </w:num>
   <w:num w:numId="5" w16cid:durableId="159197600">
-    <w:abstractNumId w:val="10"/>
+    <w:abstractNumId w:val="11"/>
   </w:num>
   <w:num w:numId="6" w16cid:durableId="24412067">
     <w:abstractNumId w:val="2"/>
@@ -3552,7 +4018,7 @@
     <w:abstractNumId w:val="1"/>
   </w:num>
   <w:num w:numId="8" w16cid:durableId="25760485">
-    <w:abstractNumId w:val="8"/>
+    <w:abstractNumId w:val="9"/>
   </w:num>
   <w:num w:numId="9" w16cid:durableId="475605623">
     <w:abstractNumId w:val="4"/>
@@ -3561,6 +4027,9 @@
     <w:abstractNumId w:val="3"/>
   </w:num>
   <w:num w:numId="11" w16cid:durableId="1714503002">
+    <w:abstractNumId w:val="7"/>
+  </w:num>
+  <w:num w:numId="12" w16cid:durableId="569966817">
     <w:abstractNumId w:val="6"/>
   </w:num>
 </w:numbering>

</xml_diff>

<commit_message>
Fixing batch_menu for date format.
</commit_message>
<xml_diff>
--- a/resources/Templates/Batch_Failure_To_Appear_Arraignment_Template.docx
+++ b/resources/Templates/Batch_Failure_To_Appear_Arraignment_Template.docx
@@ -250,7 +250,6 @@
         </w:rPr>
         <w:t xml:space="preserve">.  </w:t>
       </w:r>
-      <w:proofErr w:type="gramStart"/>
       <w:r>
         <w:rPr>
           <w:rFonts w:ascii="Palatino Linotype" w:hAnsi="Palatino Linotype"/>
@@ -259,25 +258,14 @@
         </w:rPr>
         <w:t xml:space="preserve">{{ </w:t>
       </w:r>
-      <w:proofErr w:type="spellStart"/>
-      <w:r>
-        <w:rPr>
-          <w:rFonts w:ascii="Palatino Linotype" w:hAnsi="Palatino Linotype"/>
-          <w:sz w:val="20"/>
-          <w:szCs w:val="20"/>
-        </w:rPr>
-        <w:t>case</w:t>
-      </w:r>
-      <w:proofErr w:type="gramEnd"/>
-      <w:r>
-        <w:rPr>
-          <w:rFonts w:ascii="Palatino Linotype" w:hAnsi="Palatino Linotype"/>
-          <w:sz w:val="20"/>
-          <w:szCs w:val="20"/>
-        </w:rPr>
-        <w:t>_number</w:t>
-      </w:r>
-      <w:proofErr w:type="spellEnd"/>
+      <w:r>
+        <w:rPr>
+          <w:rFonts w:ascii="Palatino Linotype" w:hAnsi="Palatino Linotype"/>
+          <w:sz w:val="20"/>
+          <w:szCs w:val="20"/>
+        </w:rPr>
+        <w:t>case_number</w:t>
+      </w:r>
       <w:r>
         <w:rPr>
           <w:rFonts w:ascii="Palatino Linotype" w:hAnsi="Palatino Linotype"/>
@@ -333,7 +321,6 @@
           <w:szCs w:val="20"/>
         </w:rPr>
       </w:pPr>
-      <w:proofErr w:type="gramStart"/>
       <w:r>
         <w:rPr>
           <w:rFonts w:ascii="Palatino Linotype" w:hAnsi="Palatino Linotype"/>
@@ -342,25 +329,14 @@
         </w:rPr>
         <w:t xml:space="preserve">{{ </w:t>
       </w:r>
-      <w:proofErr w:type="spellStart"/>
-      <w:r>
-        <w:rPr>
-          <w:rFonts w:ascii="Palatino Linotype" w:hAnsi="Palatino Linotype"/>
-          <w:sz w:val="20"/>
-          <w:szCs w:val="20"/>
-        </w:rPr>
-        <w:t>def</w:t>
-      </w:r>
-      <w:proofErr w:type="gramEnd"/>
-      <w:r>
-        <w:rPr>
-          <w:rFonts w:ascii="Palatino Linotype" w:hAnsi="Palatino Linotype"/>
-          <w:sz w:val="20"/>
-          <w:szCs w:val="20"/>
-        </w:rPr>
-        <w:t>_first_name</w:t>
-      </w:r>
-      <w:proofErr w:type="spellEnd"/>
+      <w:r>
+        <w:rPr>
+          <w:rFonts w:ascii="Palatino Linotype" w:hAnsi="Palatino Linotype"/>
+          <w:sz w:val="20"/>
+          <w:szCs w:val="20"/>
+        </w:rPr>
+        <w:t>def_first_name</w:t>
+      </w:r>
       <w:r>
         <w:rPr>
           <w:rFonts w:ascii="Palatino Linotype" w:hAnsi="Palatino Linotype"/>
@@ -385,7 +361,6 @@
         </w:rPr>
         <w:t xml:space="preserve">{{ </w:t>
       </w:r>
-      <w:proofErr w:type="spellStart"/>
       <w:r>
         <w:rPr>
           <w:rFonts w:ascii="Palatino Linotype" w:hAnsi="Palatino Linotype"/>
@@ -394,7 +369,6 @@
         </w:rPr>
         <w:t>def_last_name</w:t>
       </w:r>
-      <w:proofErr w:type="spellEnd"/>
       <w:r>
         <w:rPr>
           <w:rFonts w:ascii="Palatino Linotype" w:hAnsi="Palatino Linotype"/>
@@ -710,37 +684,31 @@
         </w:rPr>
         <w:t xml:space="preserve">on </w:t>
       </w:r>
-      <w:proofErr w:type="gramStart"/>
-      <w:r>
-        <w:rPr>
-          <w:rFonts w:ascii="Palatino Linotype" w:hAnsi="Palatino Linotype"/>
+      <w:r>
+        <w:rPr>
+          <w:rFonts w:ascii="Palatino Linotype" w:hAnsi="Palatino Linotype"/>
+          <w:b/>
+          <w:bCs/>
           <w:sz w:val="20"/>
           <w:szCs w:val="20"/>
         </w:rPr>
         <w:t xml:space="preserve">{{ </w:t>
       </w:r>
-      <w:proofErr w:type="spellStart"/>
-      <w:r>
-        <w:rPr>
-          <w:rFonts w:ascii="Palatino Linotype" w:hAnsi="Palatino Linotype"/>
-          <w:sz w:val="20"/>
-          <w:szCs w:val="20"/>
-        </w:rPr>
-        <w:t>case</w:t>
-      </w:r>
-      <w:proofErr w:type="gramEnd"/>
-      <w:r>
-        <w:rPr>
-          <w:rFonts w:ascii="Palatino Linotype" w:hAnsi="Palatino Linotype"/>
-          <w:sz w:val="20"/>
-          <w:szCs w:val="20"/>
-        </w:rPr>
-        <w:t>_event_date</w:t>
-      </w:r>
-      <w:proofErr w:type="spellEnd"/>
-      <w:r>
-        <w:rPr>
-          <w:rFonts w:ascii="Palatino Linotype" w:hAnsi="Palatino Linotype"/>
+      <w:r>
+        <w:rPr>
+          <w:rFonts w:ascii="Palatino Linotype" w:hAnsi="Palatino Linotype"/>
+          <w:b/>
+          <w:bCs/>
+          <w:sz w:val="20"/>
+          <w:szCs w:val="20"/>
+        </w:rPr>
+        <w:t>case_event_date</w:t>
+      </w:r>
+      <w:r>
+        <w:rPr>
+          <w:rFonts w:ascii="Palatino Linotype" w:hAnsi="Palatino Linotype"/>
+          <w:b/>
+          <w:bCs/>
           <w:sz w:val="20"/>
           <w:szCs w:val="20"/>
         </w:rPr>
@@ -786,41 +754,13 @@
         </w:rPr>
         <w:t xml:space="preserve">Absent proof of service of the warrant/summons within 28 days, the case is closed subject to reopen without further order pursuant to </w:t>
       </w:r>
-      <w:proofErr w:type="gramStart"/>
-      <w:r>
-        <w:rPr>
-          <w:rFonts w:ascii="Palatino Linotype" w:hAnsi="Palatino Linotype"/>
-          <w:sz w:val="20"/>
-          <w:szCs w:val="20"/>
-        </w:rPr>
-        <w:t xml:space="preserve">{{ </w:t>
-      </w:r>
-      <w:proofErr w:type="spellStart"/>
-      <w:r>
-        <w:rPr>
-          <w:rFonts w:ascii="Palatino Linotype" w:hAnsi="Palatino Linotype"/>
-          <w:sz w:val="20"/>
-          <w:szCs w:val="20"/>
-        </w:rPr>
-        <w:t>warrant</w:t>
-      </w:r>
-      <w:proofErr w:type="gramEnd"/>
-      <w:r>
-        <w:rPr>
-          <w:rFonts w:ascii="Palatino Linotype" w:hAnsi="Palatino Linotype"/>
-          <w:sz w:val="20"/>
-          <w:szCs w:val="20"/>
-        </w:rPr>
-        <w:t>_rule</w:t>
-      </w:r>
-      <w:proofErr w:type="spellEnd"/>
-      <w:r>
-        <w:rPr>
-          <w:rFonts w:ascii="Palatino Linotype" w:hAnsi="Palatino Linotype"/>
-          <w:sz w:val="20"/>
-          <w:szCs w:val="20"/>
-        </w:rPr>
-        <w:t xml:space="preserve"> }}</w:t>
+      <w:r>
+        <w:rPr>
+          <w:rFonts w:ascii="Palatino Linotype" w:hAnsi="Palatino Linotype"/>
+          <w:sz w:val="20"/>
+          <w:szCs w:val="20"/>
+        </w:rPr>
+        <w:t>{{ warrant_rule }}</w:t>
       </w:r>
       <w:r>
         <w:rPr>
@@ -931,82 +871,64 @@
         </w:rPr>
         <w:t xml:space="preserve">Pursuant to </w:t>
       </w:r>
-      <w:proofErr w:type="gramStart"/>
-      <w:r>
-        <w:rPr>
-          <w:rFonts w:ascii="Palatino Linotype" w:hAnsi="Palatino Linotype"/>
+      <w:r>
+        <w:rPr>
+          <w:rFonts w:ascii="Palatino Linotype" w:hAnsi="Palatino Linotype"/>
+          <w:sz w:val="20"/>
+          <w:szCs w:val="20"/>
+        </w:rPr>
+        <w:t>{{ warrant_rule }}</w:t>
+      </w:r>
+      <w:r>
+        <w:rPr>
+          <w:rFonts w:ascii="Palatino Linotype" w:hAnsi="Palatino Linotype"/>
+          <w:sz w:val="20"/>
+          <w:szCs w:val="20"/>
+        </w:rPr>
+        <w:t xml:space="preserve">, the Clerk shall </w:t>
+      </w:r>
+      <w:r>
+        <w:rPr>
+          <w:rFonts w:ascii="Palatino Linotype" w:hAnsi="Palatino Linotype"/>
+          <w:sz w:val="20"/>
+          <w:szCs w:val="20"/>
+        </w:rPr>
+        <w:t xml:space="preserve">issue </w:t>
+      </w:r>
+      <w:r>
+        <w:rPr>
+          <w:rFonts w:ascii="Palatino Linotype" w:hAnsi="Palatino Linotype"/>
+          <w:sz w:val="20"/>
+          <w:szCs w:val="20"/>
+        </w:rPr>
+        <w:t>a</w:t>
+      </w:r>
+      <w:r>
+        <w:rPr>
+          <w:rFonts w:ascii="Palatino Linotype" w:hAnsi="Palatino Linotype"/>
+          <w:sz w:val="20"/>
+          <w:szCs w:val="20"/>
+        </w:rPr>
+        <w:t>n arrest warrant</w:t>
+      </w:r>
+      <w:r>
+        <w:rPr>
+          <w:rFonts w:ascii="Palatino Linotype" w:hAnsi="Palatino Linotype"/>
+          <w:sz w:val="20"/>
+          <w:szCs w:val="20"/>
+        </w:rPr>
+        <w:t xml:space="preserve"> forthwith for </w:t>
+      </w:r>
+      <w:r>
+        <w:rPr>
+          <w:rFonts w:ascii="Palatino Linotype" w:hAnsi="Palatino Linotype"/>
+          <w:b/>
+          <w:bCs/>
           <w:sz w:val="20"/>
           <w:szCs w:val="20"/>
         </w:rPr>
         <w:t xml:space="preserve">{{ </w:t>
       </w:r>
-      <w:proofErr w:type="spellStart"/>
-      <w:r>
-        <w:rPr>
-          <w:rFonts w:ascii="Palatino Linotype" w:hAnsi="Palatino Linotype"/>
-          <w:sz w:val="20"/>
-          <w:szCs w:val="20"/>
-        </w:rPr>
-        <w:t>warrant</w:t>
-      </w:r>
-      <w:proofErr w:type="gramEnd"/>
-      <w:r>
-        <w:rPr>
-          <w:rFonts w:ascii="Palatino Linotype" w:hAnsi="Palatino Linotype"/>
-          <w:sz w:val="20"/>
-          <w:szCs w:val="20"/>
-        </w:rPr>
-        <w:t>_rule</w:t>
-      </w:r>
-      <w:proofErr w:type="spellEnd"/>
-      <w:r>
-        <w:rPr>
-          <w:rFonts w:ascii="Palatino Linotype" w:hAnsi="Palatino Linotype"/>
-          <w:sz w:val="20"/>
-          <w:szCs w:val="20"/>
-        </w:rPr>
-        <w:t xml:space="preserve"> }}</w:t>
-      </w:r>
-      <w:r>
-        <w:rPr>
-          <w:rFonts w:ascii="Palatino Linotype" w:hAnsi="Palatino Linotype"/>
-          <w:sz w:val="20"/>
-          <w:szCs w:val="20"/>
-        </w:rPr>
-        <w:t xml:space="preserve">, the Clerk shall </w:t>
-      </w:r>
-      <w:r>
-        <w:rPr>
-          <w:rFonts w:ascii="Palatino Linotype" w:hAnsi="Palatino Linotype"/>
-          <w:sz w:val="20"/>
-          <w:szCs w:val="20"/>
-        </w:rPr>
-        <w:t xml:space="preserve">issue </w:t>
-      </w:r>
-      <w:r>
-        <w:rPr>
-          <w:rFonts w:ascii="Palatino Linotype" w:hAnsi="Palatino Linotype"/>
-          <w:sz w:val="20"/>
-          <w:szCs w:val="20"/>
-        </w:rPr>
-        <w:t>a</w:t>
-      </w:r>
-      <w:r>
-        <w:rPr>
-          <w:rFonts w:ascii="Palatino Linotype" w:hAnsi="Palatino Linotype"/>
-          <w:sz w:val="20"/>
-          <w:szCs w:val="20"/>
-        </w:rPr>
-        <w:t>n arrest warrant</w:t>
-      </w:r>
-      <w:r>
-        <w:rPr>
-          <w:rFonts w:ascii="Palatino Linotype" w:hAnsi="Palatino Linotype"/>
-          <w:sz w:val="20"/>
-          <w:szCs w:val="20"/>
-        </w:rPr>
-        <w:t xml:space="preserve"> forthwith for </w:t>
-      </w:r>
       <w:r>
         <w:rPr>
           <w:rFonts w:ascii="Palatino Linotype" w:hAnsi="Palatino Linotype"/>
@@ -1015,9 +937,8 @@
           <w:sz w:val="20"/>
           <w:szCs w:val="20"/>
         </w:rPr>
-        <w:t xml:space="preserve">{{ </w:t>
-      </w:r>
-      <w:proofErr w:type="spellStart"/>
+        <w:t>def_first_name</w:t>
+      </w:r>
       <w:r>
         <w:rPr>
           <w:rFonts w:ascii="Palatino Linotype" w:hAnsi="Palatino Linotype"/>
@@ -1026,9 +947,8 @@
           <w:sz w:val="20"/>
           <w:szCs w:val="20"/>
         </w:rPr>
-        <w:t>def_first_name</w:t>
-      </w:r>
-      <w:proofErr w:type="spellEnd"/>
+        <w:t xml:space="preserve"> </w:t>
+      </w:r>
       <w:r>
         <w:rPr>
           <w:rFonts w:ascii="Palatino Linotype" w:hAnsi="Palatino Linotype"/>
@@ -1037,7 +957,7 @@
           <w:sz w:val="20"/>
           <w:szCs w:val="20"/>
         </w:rPr>
-        <w:t xml:space="preserve"> </w:t>
+        <w:t xml:space="preserve">}} {{ </w:t>
       </w:r>
       <w:r>
         <w:rPr>
@@ -1047,20 +967,8 @@
           <w:sz w:val="20"/>
           <w:szCs w:val="20"/>
         </w:rPr>
-        <w:t xml:space="preserve">}} {{ </w:t>
-      </w:r>
-      <w:proofErr w:type="spellStart"/>
-      <w:r>
-        <w:rPr>
-          <w:rFonts w:ascii="Palatino Linotype" w:hAnsi="Palatino Linotype"/>
-          <w:b/>
-          <w:bCs/>
-          <w:sz w:val="20"/>
-          <w:szCs w:val="20"/>
-        </w:rPr>
         <w:t>def_last_name</w:t>
       </w:r>
-      <w:proofErr w:type="spellEnd"/>
       <w:r>
         <w:rPr>
           <w:rFonts w:ascii="Palatino Linotype" w:hAnsi="Palatino Linotype"/>
@@ -1577,27 +1485,7 @@
           <w:sz w:val="20"/>
           <w:szCs w:val="20"/>
         </w:rPr>
-        <w:t>This case is set for _______________________________, at _________ am/pm for surety(</w:t>
-      </w:r>
-      <w:proofErr w:type="spellStart"/>
-      <w:r>
-        <w:rPr>
-          <w:rFonts w:ascii="Palatino Linotype" w:hAnsi="Palatino Linotype"/>
-          <w:bCs/>
-          <w:sz w:val="20"/>
-          <w:szCs w:val="20"/>
-        </w:rPr>
-        <w:t>ies</w:t>
-      </w:r>
-      <w:proofErr w:type="spellEnd"/>
-      <w:r>
-        <w:rPr>
-          <w:rFonts w:ascii="Palatino Linotype" w:hAnsi="Palatino Linotype"/>
-          <w:bCs/>
-          <w:sz w:val="20"/>
-          <w:szCs w:val="20"/>
-        </w:rPr>
-        <w:t xml:space="preserve">) to appear and show cause why judgment should not be rendered in the penal amount of the recognizance. </w:t>
+        <w:t xml:space="preserve">This case is set for _______________________________, at _________ am/pm for surety(ies) to appear and show cause why judgment should not be rendered in the penal amount of the recognizance. </w:t>
       </w:r>
       <w:r>
         <w:rPr>
@@ -1626,27 +1514,7 @@
           <w:sz w:val="20"/>
           <w:szCs w:val="20"/>
         </w:rPr>
-        <w:t xml:space="preserve"> a copy of this entry to surety(</w:t>
-      </w:r>
-      <w:proofErr w:type="spellStart"/>
-      <w:r>
-        <w:rPr>
-          <w:rFonts w:ascii="Palatino Linotype" w:hAnsi="Palatino Linotype"/>
-          <w:bCs/>
-          <w:sz w:val="20"/>
-          <w:szCs w:val="20"/>
-        </w:rPr>
-        <w:t>ies</w:t>
-      </w:r>
-      <w:proofErr w:type="spellEnd"/>
-      <w:r>
-        <w:rPr>
-          <w:rFonts w:ascii="Palatino Linotype" w:hAnsi="Palatino Linotype"/>
-          <w:bCs/>
-          <w:sz w:val="20"/>
-          <w:szCs w:val="20"/>
-        </w:rPr>
-        <w:t xml:space="preserve">) by regular mail at the address on bond, or as otherwise shown. Set hearing between 20 and 30 days from mailing of notice pursuant to </w:t>
+        <w:t xml:space="preserve"> a copy of this entry to surety(ies) by regular mail at the address on bond, or as otherwise shown. Set hearing between 20 and 30 days from mailing of notice pursuant to </w:t>
       </w:r>
       <w:r>
         <w:rPr>
@@ -2133,6 +2001,14 @@
         </w:rPr>
         <w:t>____________________________________</w:t>
       </w:r>
+      <w:r>
+        <w:rPr>
+          <w:rFonts w:ascii="Palatino Linotype" w:hAnsi="Palatino Linotype"/>
+          <w:sz w:val="20"/>
+          <w:szCs w:val="20"/>
+        </w:rPr>
+        <w:t>___________</w:t>
+      </w:r>
     </w:p>
     <w:p>
       <w:pPr>
@@ -2172,6 +2048,14 @@
         </w:rPr>
         <w:t>Judge Marianne T. Hemmeter</w:t>
       </w:r>
+      <w:r>
+        <w:rPr>
+          <w:rFonts w:ascii="Palatino Linotype" w:hAnsi="Palatino Linotype"/>
+          <w:sz w:val="20"/>
+          <w:szCs w:val="20"/>
+        </w:rPr>
+        <w:t xml:space="preserve"> / Judge Kyle E. Rohrer</w:t>
+      </w:r>
     </w:p>
     <w:p>
       <w:pPr>
@@ -2265,53 +2149,31 @@
           <w:sz w:val="16"/>
           <w:szCs w:val="16"/>
         </w:rPr>
-        <w:t xml:space="preserve">Prosecutor’s Office: PS    OM     EM; Defendant’s Attorney: PS     OM     EM; </w:t>
-      </w:r>
-      <w:proofErr w:type="gramStart"/>
+        <w:t xml:space="preserve">Prosecutor’s Office: PS    OM     EM; Defendant’s Attorney: PS     OM     EM; {{ </w:t>
+      </w:r>
       <w:r>
         <w:rPr>
           <w:rFonts w:ascii="Palatino Linotype" w:hAnsi="Palatino Linotype"/>
           <w:sz w:val="16"/>
           <w:szCs w:val="16"/>
         </w:rPr>
-        <w:t xml:space="preserve">{{ </w:t>
-      </w:r>
-      <w:proofErr w:type="spellStart"/>
+        <w:t>DefFirstName</w:t>
+      </w:r>
       <w:r>
         <w:rPr>
           <w:rFonts w:ascii="Palatino Linotype" w:hAnsi="Palatino Linotype"/>
           <w:sz w:val="16"/>
           <w:szCs w:val="16"/>
         </w:rPr>
-        <w:t>DefFirstName</w:t>
-      </w:r>
-      <w:proofErr w:type="spellEnd"/>
-      <w:proofErr w:type="gramEnd"/>
+        <w:t xml:space="preserve"> }} {{ </w:t>
+      </w:r>
       <w:r>
         <w:rPr>
           <w:rFonts w:ascii="Palatino Linotype" w:hAnsi="Palatino Linotype"/>
           <w:sz w:val="16"/>
           <w:szCs w:val="16"/>
         </w:rPr>
-        <w:t xml:space="preserve"> }} {{ </w:t>
-      </w:r>
-      <w:proofErr w:type="spellStart"/>
-      <w:r>
-        <w:rPr>
-          <w:rFonts w:ascii="Palatino Linotype" w:hAnsi="Palatino Linotype"/>
-          <w:sz w:val="16"/>
-          <w:szCs w:val="16"/>
-        </w:rPr>
-        <w:t>DefLastName</w:t>
-      </w:r>
-      <w:proofErr w:type="spellEnd"/>
-      <w:r>
-        <w:rPr>
-          <w:rFonts w:ascii="Palatino Linotype" w:hAnsi="Palatino Linotype"/>
-          <w:sz w:val="16"/>
-          <w:szCs w:val="16"/>
-        </w:rPr>
-        <w:t xml:space="preserve"> </w:t>
+        <w:t xml:space="preserve">DefLastName </w:t>
       </w:r>
       <w:r>
         <w:rPr>
@@ -2514,7 +2376,6 @@
       </w:rPr>
       <w:t xml:space="preserve">Journal Entry – FTA Arraignment </w:t>
     </w:r>
-    <w:proofErr w:type="gramStart"/>
     <w:r>
       <w:rPr>
         <w:rFonts w:ascii="Palatino Linotype" w:hAnsi="Palatino Linotype"/>
@@ -2523,25 +2384,14 @@
       </w:rPr>
       <w:t xml:space="preserve">{{ </w:t>
     </w:r>
-    <w:proofErr w:type="spellStart"/>
     <w:r>
       <w:rPr>
         <w:rFonts w:ascii="Palatino Linotype" w:hAnsi="Palatino Linotype"/>
         <w:sz w:val="20"/>
         <w:szCs w:val="20"/>
       </w:rPr>
-      <w:t>case</w:t>
+      <w:t>case_number</w:t>
     </w:r>
-    <w:proofErr w:type="gramEnd"/>
-    <w:r>
-      <w:rPr>
-        <w:rFonts w:ascii="Palatino Linotype" w:hAnsi="Palatino Linotype"/>
-        <w:sz w:val="20"/>
-        <w:szCs w:val="20"/>
-      </w:rPr>
-      <w:t>_number</w:t>
-    </w:r>
-    <w:proofErr w:type="spellEnd"/>
     <w:r>
       <w:rPr>
         <w:rFonts w:ascii="Palatino Linotype" w:hAnsi="Palatino Linotype"/>

</xml_diff>

<commit_message>
Add pickup radius to batch fta.
</commit_message>
<xml_diff>
--- a/resources/Templates/Batch_Failure_To_Appear_Arraignment_Template.docx
+++ b/resources/Templates/Batch_Failure_To_Appear_Arraignment_Template.docx
@@ -250,6 +250,7 @@
         </w:rPr>
         <w:t xml:space="preserve">.  </w:t>
       </w:r>
+      <w:proofErr w:type="gramStart"/>
       <w:r>
         <w:rPr>
           <w:rFonts w:ascii="Palatino Linotype" w:hAnsi="Palatino Linotype"/>
@@ -265,7 +266,16 @@
           <w:sz w:val="20"/>
           <w:szCs w:val="20"/>
         </w:rPr>
-        <w:t>case_number</w:t>
+        <w:t>case</w:t>
+      </w:r>
+      <w:proofErr w:type="gramEnd"/>
+      <w:r>
+        <w:rPr>
+          <w:rFonts w:ascii="Palatino Linotype" w:hAnsi="Palatino Linotype"/>
+          <w:sz w:val="20"/>
+          <w:szCs w:val="20"/>
+        </w:rPr>
+        <w:t>_number</w:t>
       </w:r>
       <w:proofErr w:type="spellEnd"/>
       <w:r>
@@ -323,6 +333,7 @@
           <w:szCs w:val="20"/>
         </w:rPr>
       </w:pPr>
+      <w:proofErr w:type="gramStart"/>
       <w:r>
         <w:rPr>
           <w:rFonts w:ascii="Palatino Linotype" w:hAnsi="Palatino Linotype"/>
@@ -338,7 +349,16 @@
           <w:sz w:val="20"/>
           <w:szCs w:val="20"/>
         </w:rPr>
-        <w:t>def_first_name</w:t>
+        <w:t>def</w:t>
+      </w:r>
+      <w:proofErr w:type="gramEnd"/>
+      <w:r>
+        <w:rPr>
+          <w:rFonts w:ascii="Palatino Linotype" w:hAnsi="Palatino Linotype"/>
+          <w:sz w:val="20"/>
+          <w:szCs w:val="20"/>
+        </w:rPr>
+        <w:t>_first_name</w:t>
       </w:r>
       <w:proofErr w:type="spellEnd"/>
       <w:r>
@@ -572,11 +592,12 @@
         <w:tabs>
           <w:tab w:val="center" w:pos="4680"/>
         </w:tabs>
+        <w:spacing w:after="120"/>
         <w:jc w:val="both"/>
         <w:rPr>
           <w:rFonts w:ascii="Palatino Linotype" w:hAnsi="Palatino Linotype"/>
-          <w:sz w:val="20"/>
-          <w:szCs w:val="20"/>
+          <w:sz w:val="19"/>
+          <w:szCs w:val="19"/>
         </w:rPr>
       </w:pPr>
       <w:r>
@@ -590,8 +611,8 @@
       <w:r>
         <w:rPr>
           <w:rFonts w:ascii="Palatino Linotype" w:hAnsi="Palatino Linotype"/>
-          <w:sz w:val="20"/>
-          <w:szCs w:val="20"/>
+          <w:sz w:val="19"/>
+          <w:szCs w:val="19"/>
           <w:lang w:val="en-CA"/>
         </w:rPr>
         <w:fldChar w:fldCharType="begin"/>
@@ -599,8 +620,8 @@
       <w:r>
         <w:rPr>
           <w:rFonts w:ascii="Palatino Linotype" w:hAnsi="Palatino Linotype"/>
-          <w:sz w:val="20"/>
-          <w:szCs w:val="20"/>
+          <w:sz w:val="19"/>
+          <w:szCs w:val="19"/>
           <w:lang w:val="en-CA"/>
         </w:rPr>
         <w:instrText xml:space="preserve"> SEQ CHAPTER \h \r 1</w:instrText>
@@ -608,8 +629,8 @@
       <w:r>
         <w:rPr>
           <w:rFonts w:ascii="Palatino Linotype" w:hAnsi="Palatino Linotype"/>
-          <w:sz w:val="20"/>
-          <w:szCs w:val="20"/>
+          <w:sz w:val="19"/>
+          <w:szCs w:val="19"/>
           <w:lang w:val="en-CA"/>
         </w:rPr>
         <w:fldChar w:fldCharType="end"/>
@@ -617,8 +638,8 @@
       <w:r>
         <w:rPr>
           <w:rFonts w:ascii="Palatino Linotype" w:hAnsi="Palatino Linotype"/>
-          <w:sz w:val="20"/>
-          <w:szCs w:val="20"/>
+          <w:sz w:val="19"/>
+          <w:szCs w:val="19"/>
           <w:lang w:val="en-CA"/>
         </w:rPr>
         <w:t xml:space="preserve">Defendant </w:t>
@@ -626,8 +647,8 @@
       <w:r>
         <w:rPr>
           <w:rFonts w:ascii="Palatino Linotype" w:hAnsi="Palatino Linotype"/>
-          <w:sz w:val="20"/>
-          <w:szCs w:val="20"/>
+          <w:sz w:val="19"/>
+          <w:szCs w:val="19"/>
           <w:lang w:val="en-CA"/>
         </w:rPr>
         <w:t xml:space="preserve">was scheduled to </w:t>
@@ -635,8 +656,8 @@
       <w:r>
         <w:rPr>
           <w:rFonts w:ascii="Palatino Linotype" w:hAnsi="Palatino Linotype"/>
-          <w:sz w:val="20"/>
-          <w:szCs w:val="20"/>
+          <w:sz w:val="19"/>
+          <w:szCs w:val="19"/>
           <w:lang w:val="en-CA"/>
         </w:rPr>
         <w:t xml:space="preserve">appear </w:t>
@@ -644,8 +665,8 @@
       <w:r>
         <w:rPr>
           <w:rFonts w:ascii="Palatino Linotype" w:hAnsi="Palatino Linotype"/>
-          <w:sz w:val="20"/>
-          <w:szCs w:val="20"/>
+          <w:sz w:val="19"/>
+          <w:szCs w:val="19"/>
           <w:lang w:val="en-CA"/>
         </w:rPr>
         <w:t>in Court</w:t>
@@ -653,50 +674,51 @@
       <w:r>
         <w:rPr>
           <w:rFonts w:ascii="Palatino Linotype" w:hAnsi="Palatino Linotype"/>
-          <w:sz w:val="20"/>
-          <w:szCs w:val="20"/>
+          <w:sz w:val="19"/>
+          <w:szCs w:val="19"/>
         </w:rPr>
         <w:t xml:space="preserve"> </w:t>
       </w:r>
       <w:r>
         <w:rPr>
           <w:rFonts w:ascii="Palatino Linotype" w:hAnsi="Palatino Linotype"/>
-          <w:sz w:val="20"/>
-          <w:szCs w:val="20"/>
+          <w:sz w:val="19"/>
+          <w:szCs w:val="19"/>
         </w:rPr>
         <w:t xml:space="preserve">for </w:t>
       </w:r>
       <w:r>
         <w:rPr>
           <w:rFonts w:ascii="Palatino Linotype" w:hAnsi="Palatino Linotype"/>
-          <w:sz w:val="20"/>
-          <w:szCs w:val="20"/>
+          <w:sz w:val="19"/>
+          <w:szCs w:val="19"/>
         </w:rPr>
         <w:t>arraignment</w:t>
       </w:r>
       <w:r>
         <w:rPr>
           <w:rFonts w:ascii="Palatino Linotype" w:hAnsi="Palatino Linotype"/>
-          <w:sz w:val="20"/>
-          <w:szCs w:val="20"/>
+          <w:sz w:val="19"/>
+          <w:szCs w:val="19"/>
         </w:rPr>
         <w:t xml:space="preserve"> </w:t>
       </w:r>
       <w:r>
         <w:rPr>
           <w:rFonts w:ascii="Palatino Linotype" w:hAnsi="Palatino Linotype"/>
-          <w:sz w:val="20"/>
-          <w:szCs w:val="20"/>
+          <w:sz w:val="19"/>
+          <w:szCs w:val="19"/>
         </w:rPr>
         <w:t xml:space="preserve">on </w:t>
       </w:r>
+      <w:proofErr w:type="gramStart"/>
       <w:r>
         <w:rPr>
           <w:rFonts w:ascii="Palatino Linotype" w:hAnsi="Palatino Linotype"/>
           <w:b/>
           <w:bCs/>
-          <w:sz w:val="20"/>
-          <w:szCs w:val="20"/>
+          <w:sz w:val="19"/>
+          <w:szCs w:val="19"/>
         </w:rPr>
         <w:t xml:space="preserve">{{ </w:t>
       </w:r>
@@ -706,10 +728,21 @@
           <w:rFonts w:ascii="Palatino Linotype" w:hAnsi="Palatino Linotype"/>
           <w:b/>
           <w:bCs/>
-          <w:sz w:val="20"/>
-          <w:szCs w:val="20"/>
-        </w:rPr>
-        <w:t>case_event_date</w:t>
+          <w:sz w:val="19"/>
+          <w:szCs w:val="19"/>
+        </w:rPr>
+        <w:t>case</w:t>
+      </w:r>
+      <w:proofErr w:type="gramEnd"/>
+      <w:r>
+        <w:rPr>
+          <w:rFonts w:ascii="Palatino Linotype" w:hAnsi="Palatino Linotype"/>
+          <w:b/>
+          <w:bCs/>
+          <w:sz w:val="19"/>
+          <w:szCs w:val="19"/>
+        </w:rPr>
+        <w:t>_event_date</w:t>
       </w:r>
       <w:proofErr w:type="spellEnd"/>
       <w:r>
@@ -717,56 +750,57 @@
           <w:rFonts w:ascii="Palatino Linotype" w:hAnsi="Palatino Linotype"/>
           <w:b/>
           <w:bCs/>
-          <w:sz w:val="20"/>
-          <w:szCs w:val="20"/>
+          <w:sz w:val="19"/>
+          <w:szCs w:val="19"/>
         </w:rPr>
         <w:t xml:space="preserve"> }}</w:t>
       </w:r>
       <w:r>
         <w:rPr>
           <w:rFonts w:ascii="Palatino Linotype" w:hAnsi="Palatino Linotype"/>
-          <w:sz w:val="20"/>
-          <w:szCs w:val="20"/>
+          <w:sz w:val="19"/>
+          <w:szCs w:val="19"/>
         </w:rPr>
         <w:t>,</w:t>
       </w:r>
       <w:r>
         <w:rPr>
           <w:rFonts w:ascii="Palatino Linotype" w:hAnsi="Palatino Linotype"/>
-          <w:sz w:val="20"/>
-          <w:szCs w:val="20"/>
+          <w:sz w:val="19"/>
+          <w:szCs w:val="19"/>
         </w:rPr>
         <w:t xml:space="preserve"> but failed to appear as ordered</w:t>
       </w:r>
       <w:r>
         <w:rPr>
           <w:rFonts w:ascii="Palatino Linotype" w:hAnsi="Palatino Linotype"/>
-          <w:sz w:val="20"/>
-          <w:szCs w:val="20"/>
+          <w:sz w:val="19"/>
+          <w:szCs w:val="19"/>
         </w:rPr>
         <w:t>.</w:t>
       </w:r>
       <w:r>
         <w:rPr>
           <w:rFonts w:ascii="Palatino Linotype" w:hAnsi="Palatino Linotype"/>
-          <w:sz w:val="20"/>
-          <w:szCs w:val="20"/>
+          <w:sz w:val="19"/>
+          <w:szCs w:val="19"/>
         </w:rPr>
         <w:t xml:space="preserve"> </w:t>
       </w:r>
       <w:r>
         <w:rPr>
           <w:rFonts w:ascii="Palatino Linotype" w:hAnsi="Palatino Linotype"/>
-          <w:sz w:val="20"/>
-          <w:szCs w:val="20"/>
+          <w:sz w:val="19"/>
+          <w:szCs w:val="19"/>
         </w:rPr>
         <w:t xml:space="preserve">Absent proof of service of the warrant/summons within 28 days, the case is closed subject to reopen without further order pursuant to </w:t>
       </w:r>
-      <w:r>
-        <w:rPr>
-          <w:rFonts w:ascii="Palatino Linotype" w:hAnsi="Palatino Linotype"/>
-          <w:sz w:val="20"/>
-          <w:szCs w:val="20"/>
+      <w:proofErr w:type="gramStart"/>
+      <w:r>
+        <w:rPr>
+          <w:rFonts w:ascii="Palatino Linotype" w:hAnsi="Palatino Linotype"/>
+          <w:sz w:val="19"/>
+          <w:szCs w:val="19"/>
         </w:rPr>
         <w:t xml:space="preserve">{{ </w:t>
       </w:r>
@@ -774,73 +808,69 @@
       <w:r>
         <w:rPr>
           <w:rFonts w:ascii="Palatino Linotype" w:hAnsi="Palatino Linotype"/>
-          <w:sz w:val="20"/>
-          <w:szCs w:val="20"/>
-        </w:rPr>
-        <w:t>warrant_rule</w:t>
+          <w:sz w:val="19"/>
+          <w:szCs w:val="19"/>
+        </w:rPr>
+        <w:t>warrant</w:t>
+      </w:r>
+      <w:proofErr w:type="gramEnd"/>
+      <w:r>
+        <w:rPr>
+          <w:rFonts w:ascii="Palatino Linotype" w:hAnsi="Palatino Linotype"/>
+          <w:sz w:val="19"/>
+          <w:szCs w:val="19"/>
+        </w:rPr>
+        <w:t>_rule</w:t>
       </w:r>
       <w:proofErr w:type="spellEnd"/>
       <w:r>
         <w:rPr>
           <w:rFonts w:ascii="Palatino Linotype" w:hAnsi="Palatino Linotype"/>
-          <w:sz w:val="20"/>
-          <w:szCs w:val="20"/>
+          <w:sz w:val="19"/>
+          <w:szCs w:val="19"/>
         </w:rPr>
         <w:t xml:space="preserve"> }}</w:t>
       </w:r>
       <w:r>
         <w:rPr>
           <w:rFonts w:ascii="Palatino Linotype" w:hAnsi="Palatino Linotype"/>
-          <w:sz w:val="20"/>
-          <w:szCs w:val="20"/>
+          <w:sz w:val="19"/>
+          <w:szCs w:val="19"/>
         </w:rPr>
         <w:t>. T</w:t>
       </w:r>
       <w:r>
         <w:rPr>
           <w:rFonts w:ascii="Palatino Linotype" w:hAnsi="Palatino Linotype"/>
-          <w:sz w:val="20"/>
-          <w:szCs w:val="20"/>
+          <w:sz w:val="19"/>
+          <w:szCs w:val="19"/>
         </w:rPr>
         <w:t>he Court</w:t>
       </w:r>
       <w:r>
         <w:rPr>
           <w:rFonts w:ascii="Palatino Linotype" w:hAnsi="Palatino Linotype"/>
-          <w:sz w:val="20"/>
-          <w:szCs w:val="20"/>
+          <w:sz w:val="19"/>
+          <w:szCs w:val="19"/>
         </w:rPr>
         <w:t xml:space="preserve"> further</w:t>
       </w:r>
       <w:r>
         <w:rPr>
           <w:rFonts w:ascii="Palatino Linotype" w:hAnsi="Palatino Linotype"/>
-          <w:sz w:val="20"/>
-          <w:szCs w:val="20"/>
+          <w:sz w:val="19"/>
+          <w:szCs w:val="19"/>
         </w:rPr>
         <w:t xml:space="preserve"> orders the following:</w:t>
       </w:r>
       <w:r>
         <w:rPr>
           <w:rFonts w:ascii="Palatino Linotype" w:hAnsi="Palatino Linotype"/>
-          <w:sz w:val="20"/>
-          <w:szCs w:val="20"/>
+          <w:sz w:val="19"/>
+          <w:szCs w:val="19"/>
         </w:rPr>
         <w:t xml:space="preserve"> </w:t>
       </w:r>
-    </w:p>
-    <w:p>
-      <w:pPr>
-        <w:tabs>
-          <w:tab w:val="center" w:pos="4680"/>
-        </w:tabs>
-        <w:jc w:val="both"/>
-        <w:rPr>
-          <w:rFonts w:ascii="Palatino Linotype" w:hAnsi="Palatino Linotype"/>
-          <w:sz w:val="20"/>
-          <w:szCs w:val="20"/>
-        </w:rPr>
-      </w:pPr>
     </w:p>
     <w:p>
       <w:pPr>
@@ -852,16 +882,16 @@
         <w:jc w:val="both"/>
         <w:rPr>
           <w:rFonts w:ascii="MS Gothic" w:eastAsia="MS Gothic" w:hAnsi="MS Gothic"/>
-          <w:sz w:val="20"/>
-          <w:szCs w:val="20"/>
+          <w:sz w:val="19"/>
+          <w:szCs w:val="19"/>
         </w:rPr>
       </w:pPr>
       <w:sdt>
         <w:sdtPr>
           <w:rPr>
             <w:rFonts w:ascii="MS Gothic" w:eastAsia="MS Gothic" w:hAnsi="MS Gothic"/>
-            <w:sz w:val="20"/>
-            <w:szCs w:val="20"/>
+            <w:sz w:val="19"/>
+            <w:szCs w:val="19"/>
           </w:rPr>
           <w:id w:val="1618491393"/>
           <w14:checkbox>
@@ -875,8 +905,8 @@
           <w:r>
             <w:rPr>
               <w:rFonts w:ascii="MS Gothic" w:eastAsia="MS Gothic" w:hAnsi="MS Gothic" w:hint="eastAsia"/>
-              <w:sz w:val="20"/>
-              <w:szCs w:val="20"/>
+              <w:sz w:val="19"/>
+              <w:szCs w:val="19"/>
             </w:rPr>
             <w:t>☐</w:t>
           </w:r>
@@ -885,24 +915,25 @@
       <w:r>
         <w:rPr>
           <w:rFonts w:ascii="MS Gothic" w:eastAsia="MS Gothic" w:hAnsi="MS Gothic"/>
-          <w:sz w:val="20"/>
-          <w:szCs w:val="20"/>
+          <w:sz w:val="19"/>
+          <w:szCs w:val="19"/>
         </w:rPr>
         <w:tab/>
       </w:r>
       <w:r>
         <w:rPr>
           <w:rFonts w:ascii="Palatino Linotype" w:hAnsi="Palatino Linotype"/>
-          <w:sz w:val="20"/>
-          <w:szCs w:val="20"/>
+          <w:sz w:val="19"/>
+          <w:szCs w:val="19"/>
         </w:rPr>
         <w:t xml:space="preserve">Pursuant to </w:t>
       </w:r>
-      <w:r>
-        <w:rPr>
-          <w:rFonts w:ascii="Palatino Linotype" w:hAnsi="Palatino Linotype"/>
-          <w:sz w:val="20"/>
-          <w:szCs w:val="20"/>
+      <w:proofErr w:type="gramStart"/>
+      <w:r>
+        <w:rPr>
+          <w:rFonts w:ascii="Palatino Linotype" w:hAnsi="Palatino Linotype"/>
+          <w:sz w:val="19"/>
+          <w:szCs w:val="19"/>
         </w:rPr>
         <w:t xml:space="preserve">{{ </w:t>
       </w:r>
@@ -910,57 +941,66 @@
       <w:r>
         <w:rPr>
           <w:rFonts w:ascii="Palatino Linotype" w:hAnsi="Palatino Linotype"/>
-          <w:sz w:val="20"/>
-          <w:szCs w:val="20"/>
-        </w:rPr>
-        <w:t>warrant_rule</w:t>
+          <w:sz w:val="19"/>
+          <w:szCs w:val="19"/>
+        </w:rPr>
+        <w:t>warrant</w:t>
+      </w:r>
+      <w:proofErr w:type="gramEnd"/>
+      <w:r>
+        <w:rPr>
+          <w:rFonts w:ascii="Palatino Linotype" w:hAnsi="Palatino Linotype"/>
+          <w:sz w:val="19"/>
+          <w:szCs w:val="19"/>
+        </w:rPr>
+        <w:t>_rule</w:t>
       </w:r>
       <w:proofErr w:type="spellEnd"/>
       <w:r>
         <w:rPr>
           <w:rFonts w:ascii="Palatino Linotype" w:hAnsi="Palatino Linotype"/>
-          <w:sz w:val="20"/>
-          <w:szCs w:val="20"/>
+          <w:sz w:val="19"/>
+          <w:szCs w:val="19"/>
         </w:rPr>
         <w:t xml:space="preserve"> }}</w:t>
       </w:r>
       <w:r>
         <w:rPr>
           <w:rFonts w:ascii="Palatino Linotype" w:hAnsi="Palatino Linotype"/>
-          <w:sz w:val="20"/>
-          <w:szCs w:val="20"/>
+          <w:sz w:val="19"/>
+          <w:szCs w:val="19"/>
         </w:rPr>
         <w:t xml:space="preserve">, the Clerk shall </w:t>
       </w:r>
       <w:r>
         <w:rPr>
           <w:rFonts w:ascii="Palatino Linotype" w:hAnsi="Palatino Linotype"/>
-          <w:sz w:val="20"/>
-          <w:szCs w:val="20"/>
+          <w:sz w:val="19"/>
+          <w:szCs w:val="19"/>
         </w:rPr>
         <w:t xml:space="preserve">issue </w:t>
       </w:r>
       <w:r>
         <w:rPr>
           <w:rFonts w:ascii="Palatino Linotype" w:hAnsi="Palatino Linotype"/>
-          <w:sz w:val="20"/>
-          <w:szCs w:val="20"/>
+          <w:sz w:val="19"/>
+          <w:szCs w:val="19"/>
         </w:rPr>
         <w:t>a</w:t>
       </w:r>
       <w:r>
         <w:rPr>
           <w:rFonts w:ascii="Palatino Linotype" w:hAnsi="Palatino Linotype"/>
-          <w:sz w:val="20"/>
-          <w:szCs w:val="20"/>
+          <w:sz w:val="19"/>
+          <w:szCs w:val="19"/>
         </w:rPr>
         <w:t>n arrest warrant</w:t>
       </w:r>
       <w:r>
         <w:rPr>
           <w:rFonts w:ascii="Palatino Linotype" w:hAnsi="Palatino Linotype"/>
-          <w:sz w:val="20"/>
-          <w:szCs w:val="20"/>
+          <w:sz w:val="19"/>
+          <w:szCs w:val="19"/>
         </w:rPr>
         <w:t xml:space="preserve"> forthwith for </w:t>
       </w:r>
@@ -969,8 +1009,8 @@
           <w:rFonts w:ascii="Palatino Linotype" w:hAnsi="Palatino Linotype"/>
           <w:b/>
           <w:bCs/>
-          <w:sz w:val="20"/>
-          <w:szCs w:val="20"/>
+          <w:sz w:val="19"/>
+          <w:szCs w:val="19"/>
         </w:rPr>
         <w:t xml:space="preserve">{{ </w:t>
       </w:r>
@@ -980,8 +1020,8 @@
           <w:rFonts w:ascii="Palatino Linotype" w:hAnsi="Palatino Linotype"/>
           <w:b/>
           <w:bCs/>
-          <w:sz w:val="20"/>
-          <w:szCs w:val="20"/>
+          <w:sz w:val="19"/>
+          <w:szCs w:val="19"/>
         </w:rPr>
         <w:t>def_first_name</w:t>
       </w:r>
@@ -991,8 +1031,8 @@
           <w:rFonts w:ascii="Palatino Linotype" w:hAnsi="Palatino Linotype"/>
           <w:b/>
           <w:bCs/>
-          <w:sz w:val="20"/>
-          <w:szCs w:val="20"/>
+          <w:sz w:val="19"/>
+          <w:szCs w:val="19"/>
         </w:rPr>
         <w:t xml:space="preserve"> </w:t>
       </w:r>
@@ -1001,8 +1041,8 @@
           <w:rFonts w:ascii="Palatino Linotype" w:hAnsi="Palatino Linotype"/>
           <w:b/>
           <w:bCs/>
-          <w:sz w:val="20"/>
-          <w:szCs w:val="20"/>
+          <w:sz w:val="19"/>
+          <w:szCs w:val="19"/>
         </w:rPr>
         <w:t xml:space="preserve">}} {{ </w:t>
       </w:r>
@@ -1012,8 +1052,8 @@
           <w:rFonts w:ascii="Palatino Linotype" w:hAnsi="Palatino Linotype"/>
           <w:b/>
           <w:bCs/>
-          <w:sz w:val="20"/>
-          <w:szCs w:val="20"/>
+          <w:sz w:val="19"/>
+          <w:szCs w:val="19"/>
         </w:rPr>
         <w:t>def_last_name</w:t>
       </w:r>
@@ -1023,8 +1063,8 @@
           <w:rFonts w:ascii="Palatino Linotype" w:hAnsi="Palatino Linotype"/>
           <w:b/>
           <w:bCs/>
-          <w:sz w:val="20"/>
-          <w:szCs w:val="20"/>
+          <w:sz w:val="19"/>
+          <w:szCs w:val="19"/>
         </w:rPr>
         <w:t xml:space="preserve"> </w:t>
       </w:r>
@@ -1033,32 +1073,32 @@
           <w:rFonts w:ascii="Palatino Linotype" w:hAnsi="Palatino Linotype"/>
           <w:b/>
           <w:bCs/>
-          <w:sz w:val="20"/>
-          <w:szCs w:val="20"/>
+          <w:sz w:val="19"/>
+          <w:szCs w:val="19"/>
         </w:rPr>
         <w:t>}}</w:t>
       </w:r>
       <w:r>
         <w:rPr>
           <w:rFonts w:ascii="Palatino Linotype" w:hAnsi="Palatino Linotype"/>
-          <w:sz w:val="20"/>
-          <w:szCs w:val="20"/>
+          <w:sz w:val="19"/>
+          <w:szCs w:val="19"/>
         </w:rPr>
         <w:t>.</w:t>
       </w:r>
       <w:r>
         <w:rPr>
           <w:rFonts w:ascii="Palatino Linotype" w:hAnsi="Palatino Linotype"/>
-          <w:sz w:val="20"/>
-          <w:szCs w:val="20"/>
+          <w:sz w:val="19"/>
+          <w:szCs w:val="19"/>
         </w:rPr>
         <w:t xml:space="preserve"> </w:t>
       </w:r>
       <w:r>
         <w:rPr>
           <w:rFonts w:ascii="Palatino Linotype" w:hAnsi="Palatino Linotype"/>
-          <w:sz w:val="20"/>
-          <w:szCs w:val="20"/>
+          <w:sz w:val="19"/>
+          <w:szCs w:val="19"/>
         </w:rPr>
         <w:t xml:space="preserve">Bond, if any, is forfeited pursuant to R.C. § 2937.35. </w:t>
       </w:r>
@@ -1067,16 +1107,16 @@
           <w:rFonts w:ascii="Palatino Linotype" w:hAnsi="Palatino Linotype"/>
           <w:i/>
           <w:iCs/>
-          <w:sz w:val="20"/>
-          <w:szCs w:val="20"/>
+          <w:sz w:val="19"/>
+          <w:szCs w:val="19"/>
         </w:rPr>
         <w:t>Clerk:</w:t>
       </w:r>
       <w:r>
         <w:rPr>
           <w:rFonts w:ascii="Palatino Linotype" w:hAnsi="Palatino Linotype"/>
-          <w:sz w:val="20"/>
-          <w:szCs w:val="20"/>
+          <w:sz w:val="19"/>
+          <w:szCs w:val="19"/>
         </w:rPr>
         <w:t xml:space="preserve"> Apply any deposit of security pursuant to R.C. § 2937.36.</w:t>
       </w:r>
@@ -1092,41 +1132,59 @@
         <w:jc w:val="both"/>
         <w:rPr>
           <w:rFonts w:ascii="Palatino Linotype" w:hAnsi="Palatino Linotype"/>
+          <w:sz w:val="19"/>
+          <w:szCs w:val="19"/>
+        </w:rPr>
+      </w:pPr>
+      <w:r>
+        <w:rPr>
+          <w:rFonts w:ascii="Palatino Linotype" w:hAnsi="Palatino Linotype"/>
           <w:b/>
           <w:bCs/>
-          <w:sz w:val="20"/>
-          <w:szCs w:val="20"/>
-        </w:rPr>
-      </w:pPr>
+          <w:sz w:val="19"/>
+          <w:szCs w:val="19"/>
+        </w:rPr>
+        <w:t>Bond</w:t>
+      </w:r>
       <w:r>
         <w:rPr>
           <w:rFonts w:ascii="Palatino Linotype" w:hAnsi="Palatino Linotype"/>
           <w:b/>
           <w:bCs/>
-          <w:sz w:val="20"/>
-          <w:szCs w:val="20"/>
-        </w:rPr>
-        <w:t>Bond</w:t>
+          <w:sz w:val="19"/>
+          <w:szCs w:val="19"/>
+        </w:rPr>
+        <w:t xml:space="preserve"> is set at</w:t>
       </w:r>
       <w:r>
         <w:rPr>
           <w:rFonts w:ascii="Palatino Linotype" w:hAnsi="Palatino Linotype"/>
           <w:b/>
           <w:bCs/>
-          <w:sz w:val="20"/>
-          <w:szCs w:val="20"/>
-        </w:rPr>
-        <w:t xml:space="preserve"> is set at</w:t>
+          <w:sz w:val="19"/>
+          <w:szCs w:val="19"/>
+        </w:rPr>
+        <w:t>:</w:t>
       </w:r>
       <w:r>
         <w:rPr>
           <w:rFonts w:ascii="Palatino Linotype" w:hAnsi="Palatino Linotype"/>
           <w:b/>
           <w:bCs/>
-          <w:sz w:val="20"/>
-          <w:szCs w:val="20"/>
-        </w:rPr>
-        <w:t>:</w:t>
+          <w:sz w:val="19"/>
+          <w:szCs w:val="19"/>
+        </w:rPr>
+        <w:tab/>
+      </w:r>
+      <w:r>
+        <w:rPr>
+          <w:rFonts w:ascii="Palatino Linotype" w:hAnsi="Palatino Linotype"/>
+          <w:b/>
+          <w:bCs/>
+          <w:sz w:val="19"/>
+          <w:szCs w:val="19"/>
+        </w:rPr>
+        <w:tab/>
       </w:r>
     </w:p>
     <w:p>
@@ -1141,8 +1199,8 @@
         <w:rPr>
           <w:rFonts w:ascii="Palatino Linotype" w:hAnsi="Palatino Linotype"/>
           <w:bCs/>
-          <w:sz w:val="20"/>
-          <w:szCs w:val="20"/>
+          <w:sz w:val="19"/>
+          <w:szCs w:val="19"/>
         </w:rPr>
       </w:pPr>
       <w:sdt>
@@ -1150,8 +1208,8 @@
           <w:rPr>
             <w:rFonts w:ascii="Palatino Linotype" w:hAnsi="Palatino Linotype"/>
             <w:bCs/>
-            <w:sz w:val="20"/>
-            <w:szCs w:val="20"/>
+            <w:sz w:val="19"/>
+            <w:szCs w:val="19"/>
           </w:rPr>
           <w:id w:val="-803072561"/>
           <w14:checkbox>
@@ -1166,8 +1224,8 @@
             <w:rPr>
               <w:rFonts w:ascii="MS Gothic" w:eastAsia="MS Gothic" w:hAnsi="MS Gothic" w:hint="eastAsia"/>
               <w:bCs/>
-              <w:sz w:val="20"/>
-              <w:szCs w:val="20"/>
+              <w:sz w:val="19"/>
+              <w:szCs w:val="19"/>
             </w:rPr>
             <w:t>☐</w:t>
           </w:r>
@@ -1177,8 +1235,8 @@
         <w:rPr>
           <w:rFonts w:ascii="Palatino Linotype" w:hAnsi="Palatino Linotype"/>
           <w:bCs/>
-          <w:sz w:val="20"/>
-          <w:szCs w:val="20"/>
+          <w:sz w:val="19"/>
+          <w:szCs w:val="19"/>
         </w:rPr>
         <w:t xml:space="preserve"> </w:t>
       </w:r>
@@ -1186,10 +1244,19 @@
         <w:rPr>
           <w:rFonts w:ascii="Palatino Linotype" w:hAnsi="Palatino Linotype"/>
           <w:bCs/>
-          <w:sz w:val="20"/>
-          <w:szCs w:val="20"/>
+          <w:sz w:val="19"/>
+          <w:szCs w:val="19"/>
         </w:rPr>
         <w:t>No bond.</w:t>
+      </w:r>
+      <w:r>
+        <w:rPr>
+          <w:rFonts w:ascii="Palatino Linotype" w:hAnsi="Palatino Linotype"/>
+          <w:bCs/>
+          <w:sz w:val="19"/>
+          <w:szCs w:val="19"/>
+        </w:rPr>
+        <w:tab/>
       </w:r>
     </w:p>
     <w:p>
@@ -1204,8 +1271,8 @@
         <w:rPr>
           <w:rFonts w:ascii="Palatino Linotype" w:hAnsi="Palatino Linotype"/>
           <w:bCs/>
-          <w:sz w:val="20"/>
-          <w:szCs w:val="20"/>
+          <w:sz w:val="19"/>
+          <w:szCs w:val="19"/>
         </w:rPr>
       </w:pPr>
       <w:sdt>
@@ -1213,8 +1280,8 @@
           <w:rPr>
             <w:rFonts w:ascii="Palatino Linotype" w:hAnsi="Palatino Linotype"/>
             <w:bCs/>
-            <w:sz w:val="20"/>
-            <w:szCs w:val="20"/>
+            <w:sz w:val="19"/>
+            <w:szCs w:val="19"/>
           </w:rPr>
           <w:id w:val="-1166777878"/>
           <w14:checkbox>
@@ -1229,8 +1296,8 @@
             <w:rPr>
               <w:rFonts w:ascii="MS Gothic" w:eastAsia="MS Gothic" w:hAnsi="MS Gothic" w:hint="eastAsia"/>
               <w:bCs/>
-              <w:sz w:val="20"/>
-              <w:szCs w:val="20"/>
+              <w:sz w:val="19"/>
+              <w:szCs w:val="19"/>
             </w:rPr>
             <w:t>☐</w:t>
           </w:r>
@@ -1240,8 +1307,8 @@
         <w:rPr>
           <w:rFonts w:ascii="Palatino Linotype" w:hAnsi="Palatino Linotype"/>
           <w:bCs/>
-          <w:sz w:val="20"/>
-          <w:szCs w:val="20"/>
+          <w:sz w:val="19"/>
+          <w:szCs w:val="19"/>
         </w:rPr>
         <w:t xml:space="preserve"> </w:t>
       </w:r>
@@ -1249,8 +1316,8 @@
         <w:rPr>
           <w:rFonts w:ascii="Palatino Linotype" w:hAnsi="Palatino Linotype"/>
           <w:bCs/>
-          <w:sz w:val="20"/>
-          <w:szCs w:val="20"/>
+          <w:sz w:val="19"/>
+          <w:szCs w:val="19"/>
         </w:rPr>
         <w:t>$ __________________</w:t>
       </w:r>
@@ -1258,8 +1325,8 @@
         <w:rPr>
           <w:rFonts w:ascii="Palatino Linotype" w:hAnsi="Palatino Linotype"/>
           <w:bCs/>
-          <w:sz w:val="20"/>
-          <w:szCs w:val="20"/>
+          <w:sz w:val="19"/>
+          <w:szCs w:val="19"/>
         </w:rPr>
         <w:t>______</w:t>
       </w:r>
@@ -1267,8 +1334,8 @@
         <w:rPr>
           <w:rFonts w:ascii="Palatino Linotype" w:hAnsi="Palatino Linotype"/>
           <w:bCs/>
-          <w:sz w:val="20"/>
-          <w:szCs w:val="20"/>
+          <w:sz w:val="19"/>
+          <w:szCs w:val="19"/>
         </w:rPr>
         <w:t xml:space="preserve">, secured by: </w:t>
       </w:r>
@@ -1276,8 +1343,8 @@
         <w:rPr>
           <w:rFonts w:ascii="Palatino Linotype" w:hAnsi="Palatino Linotype"/>
           <w:bCs/>
-          <w:sz w:val="20"/>
-          <w:szCs w:val="20"/>
+          <w:sz w:val="19"/>
+          <w:szCs w:val="19"/>
         </w:rPr>
         <w:t xml:space="preserve"> </w:t>
       </w:r>
@@ -1286,8 +1353,8 @@
           <w:rPr>
             <w:rFonts w:ascii="Palatino Linotype" w:hAnsi="Palatino Linotype"/>
             <w:bCs/>
-            <w:sz w:val="20"/>
-            <w:szCs w:val="20"/>
+            <w:sz w:val="19"/>
+            <w:szCs w:val="19"/>
           </w:rPr>
           <w:id w:val="-51780744"/>
           <w14:checkbox>
@@ -1302,8 +1369,8 @@
             <w:rPr>
               <w:rFonts w:ascii="MS Gothic" w:eastAsia="MS Gothic" w:hAnsi="MS Gothic" w:hint="eastAsia"/>
               <w:bCs/>
-              <w:sz w:val="20"/>
-              <w:szCs w:val="20"/>
+              <w:sz w:val="19"/>
+              <w:szCs w:val="19"/>
             </w:rPr>
             <w:t>☐</w:t>
           </w:r>
@@ -1313,8 +1380,8 @@
         <w:rPr>
           <w:rFonts w:ascii="Palatino Linotype" w:hAnsi="Palatino Linotype"/>
           <w:bCs/>
-          <w:sz w:val="20"/>
-          <w:szCs w:val="20"/>
+          <w:sz w:val="19"/>
+          <w:szCs w:val="19"/>
         </w:rPr>
         <w:t xml:space="preserve"> </w:t>
       </w:r>
@@ -1322,8 +1389,8 @@
         <w:rPr>
           <w:rFonts w:ascii="Palatino Linotype" w:hAnsi="Palatino Linotype"/>
           <w:bCs/>
-          <w:sz w:val="20"/>
-          <w:szCs w:val="20"/>
+          <w:sz w:val="19"/>
+          <w:szCs w:val="19"/>
         </w:rPr>
         <w:t xml:space="preserve">Cash or Surety; </w:t>
       </w:r>
@@ -1331,8 +1398,8 @@
         <w:rPr>
           <w:rFonts w:ascii="Palatino Linotype" w:hAnsi="Palatino Linotype"/>
           <w:bCs/>
-          <w:sz w:val="20"/>
-          <w:szCs w:val="20"/>
+          <w:sz w:val="19"/>
+          <w:szCs w:val="19"/>
         </w:rPr>
         <w:t xml:space="preserve"> </w:t>
       </w:r>
@@ -1341,8 +1408,8 @@
           <w:rPr>
             <w:rFonts w:ascii="Palatino Linotype" w:hAnsi="Palatino Linotype"/>
             <w:bCs/>
-            <w:sz w:val="20"/>
-            <w:szCs w:val="20"/>
+            <w:sz w:val="19"/>
+            <w:szCs w:val="19"/>
           </w:rPr>
           <w:id w:val="470794574"/>
           <w14:checkbox>
@@ -1357,8 +1424,8 @@
             <w:rPr>
               <w:rFonts w:ascii="MS Gothic" w:eastAsia="MS Gothic" w:hAnsi="MS Gothic" w:hint="eastAsia"/>
               <w:bCs/>
-              <w:sz w:val="20"/>
-              <w:szCs w:val="20"/>
+              <w:sz w:val="19"/>
+              <w:szCs w:val="19"/>
             </w:rPr>
             <w:t>☐</w:t>
           </w:r>
@@ -1368,8 +1435,8 @@
         <w:rPr>
           <w:rFonts w:ascii="Palatino Linotype" w:hAnsi="Palatino Linotype"/>
           <w:bCs/>
-          <w:sz w:val="20"/>
-          <w:szCs w:val="20"/>
+          <w:sz w:val="19"/>
+          <w:szCs w:val="19"/>
         </w:rPr>
         <w:t xml:space="preserve"> </w:t>
       </w:r>
@@ -1377,10 +1444,97 @@
         <w:rPr>
           <w:rFonts w:ascii="Palatino Linotype" w:hAnsi="Palatino Linotype"/>
           <w:bCs/>
-          <w:sz w:val="20"/>
-          <w:szCs w:val="20"/>
+          <w:sz w:val="19"/>
+          <w:szCs w:val="19"/>
         </w:rPr>
         <w:t>10% Deposit.</w:t>
+      </w:r>
+    </w:p>
+    <w:p>
+      <w:pPr>
+        <w:pStyle w:val="ListParagraph"/>
+        <w:tabs>
+          <w:tab w:val="center" w:pos="4680"/>
+        </w:tabs>
+        <w:spacing w:after="120"/>
+        <w:ind w:left="1080"/>
+        <w:jc w:val="both"/>
+        <w:rPr>
+          <w:rFonts w:ascii="Palatino Linotype" w:hAnsi="Palatino Linotype"/>
+          <w:bCs/>
+          <w:sz w:val="19"/>
+          <w:szCs w:val="19"/>
+        </w:rPr>
+      </w:pPr>
+    </w:p>
+    <w:p>
+      <w:pPr>
+        <w:pStyle w:val="ListParagraph"/>
+        <w:tabs>
+          <w:tab w:val="center" w:pos="4680"/>
+        </w:tabs>
+        <w:spacing w:before="120" w:after="120"/>
+        <w:ind w:left="360"/>
+        <w:jc w:val="both"/>
+        <w:rPr>
+          <w:rFonts w:ascii="Palatino Linotype" w:hAnsi="Palatino Linotype"/>
+          <w:b/>
+          <w:bCs/>
+          <w:sz w:val="19"/>
+          <w:szCs w:val="19"/>
+        </w:rPr>
+      </w:pPr>
+      <w:r>
+        <w:rPr>
+          <w:rFonts w:ascii="Palatino Linotype" w:hAnsi="Palatino Linotype"/>
+          <w:b/>
+          <w:bCs/>
+          <w:sz w:val="19"/>
+          <w:szCs w:val="19"/>
+        </w:rPr>
+        <w:t xml:space="preserve">Pickup Radius: </w:t>
+      </w:r>
+      <w:r>
+        <w:rPr>
+          <w:rFonts w:ascii="Palatino Linotype" w:hAnsi="Palatino Linotype"/>
+          <w:sz w:val="19"/>
+          <w:szCs w:val="19"/>
+        </w:rPr>
+        <w:t>_________</w:t>
+      </w:r>
+      <w:r>
+        <w:rPr>
+          <w:rFonts w:ascii="Palatino Linotype" w:hAnsi="Palatino Linotype"/>
+          <w:b/>
+          <w:bCs/>
+          <w:sz w:val="19"/>
+          <w:szCs w:val="19"/>
+        </w:rPr>
+        <w:t xml:space="preserve"> </w:t>
+      </w:r>
+    </w:p>
+    <w:p>
+      <w:pPr>
+        <w:pStyle w:val="ListParagraph"/>
+        <w:tabs>
+          <w:tab w:val="center" w:pos="4680"/>
+        </w:tabs>
+        <w:spacing w:before="120" w:after="120"/>
+        <w:ind w:left="360"/>
+        <w:jc w:val="both"/>
+        <w:rPr>
+          <w:rFonts w:ascii="Palatino Linotype" w:hAnsi="Palatino Linotype"/>
+          <w:sz w:val="19"/>
+          <w:szCs w:val="19"/>
+        </w:rPr>
+      </w:pPr>
+      <w:r>
+        <w:rPr>
+          <w:rFonts w:ascii="Palatino Linotype" w:hAnsi="Palatino Linotype"/>
+          <w:sz w:val="19"/>
+          <w:szCs w:val="19"/>
+        </w:rPr>
+        <w:t>(2 – statewide, 3 – 100-mile radius of Delaware; 4 – Delaware and Contiguous Counties; 5 – Delaware County only)</w:t>
       </w:r>
     </w:p>
     <w:p>
@@ -1395,8 +1549,8 @@
         <w:rPr>
           <w:rFonts w:ascii="Palatino Linotype" w:hAnsi="Palatino Linotype"/>
           <w:bCs/>
-          <w:sz w:val="20"/>
-          <w:szCs w:val="20"/>
+          <w:sz w:val="19"/>
+          <w:szCs w:val="19"/>
         </w:rPr>
       </w:pPr>
     </w:p>
@@ -1412,8 +1566,8 @@
         <w:rPr>
           <w:rFonts w:ascii="Palatino Linotype" w:hAnsi="Palatino Linotype"/>
           <w:bCs/>
-          <w:sz w:val="20"/>
-          <w:szCs w:val="20"/>
+          <w:sz w:val="19"/>
+          <w:szCs w:val="19"/>
         </w:rPr>
       </w:pPr>
       <w:sdt>
@@ -1421,8 +1575,8 @@
           <w:rPr>
             <w:rFonts w:ascii="Palatino Linotype" w:hAnsi="Palatino Linotype"/>
             <w:bCs/>
-            <w:sz w:val="20"/>
-            <w:szCs w:val="20"/>
+            <w:sz w:val="19"/>
+            <w:szCs w:val="19"/>
           </w:rPr>
           <w:id w:val="-900519830"/>
           <w14:checkbox>
@@ -1437,8 +1591,8 @@
             <w:rPr>
               <w:rFonts w:ascii="MS Gothic" w:eastAsia="MS Gothic" w:hAnsi="MS Gothic" w:hint="eastAsia"/>
               <w:bCs/>
-              <w:sz w:val="20"/>
-              <w:szCs w:val="20"/>
+              <w:sz w:val="19"/>
+              <w:szCs w:val="19"/>
             </w:rPr>
             <w:t>☐</w:t>
           </w:r>
@@ -1448,8 +1602,8 @@
         <w:rPr>
           <w:rFonts w:ascii="Palatino Linotype" w:hAnsi="Palatino Linotype"/>
           <w:bCs/>
-          <w:sz w:val="20"/>
-          <w:szCs w:val="20"/>
+          <w:sz w:val="19"/>
+          <w:szCs w:val="19"/>
         </w:rPr>
         <w:tab/>
       </w:r>
@@ -1457,8 +1611,8 @@
         <w:rPr>
           <w:rFonts w:ascii="Palatino Linotype" w:hAnsi="Palatino Linotype"/>
           <w:bCs/>
-          <w:sz w:val="20"/>
-          <w:szCs w:val="20"/>
+          <w:sz w:val="19"/>
+          <w:szCs w:val="19"/>
         </w:rPr>
         <w:t>Pursuant to the posting of bond, this case shall be reset for arraignment. If Defendant fails to appear on rescheduled arraignment date, bond shall be forfeited, and the case closed.</w:t>
       </w:r>
@@ -1475,8 +1629,8 @@
         <w:rPr>
           <w:rFonts w:ascii="Palatino Linotype" w:hAnsi="Palatino Linotype"/>
           <w:bCs/>
-          <w:sz w:val="20"/>
-          <w:szCs w:val="20"/>
+          <w:sz w:val="19"/>
+          <w:szCs w:val="19"/>
         </w:rPr>
       </w:pPr>
     </w:p>
@@ -1492,8 +1646,8 @@
         <w:rPr>
           <w:rFonts w:ascii="Palatino Linotype" w:hAnsi="Palatino Linotype"/>
           <w:bCs/>
-          <w:sz w:val="20"/>
-          <w:szCs w:val="20"/>
+          <w:sz w:val="19"/>
+          <w:szCs w:val="19"/>
         </w:rPr>
       </w:pPr>
       <w:sdt>
@@ -1501,8 +1655,8 @@
           <w:rPr>
             <w:rFonts w:ascii="Palatino Linotype" w:hAnsi="Palatino Linotype"/>
             <w:bCs/>
-            <w:sz w:val="20"/>
-            <w:szCs w:val="20"/>
+            <w:sz w:val="19"/>
+            <w:szCs w:val="19"/>
           </w:rPr>
           <w:id w:val="-289904424"/>
           <w14:checkbox>
@@ -1517,8 +1671,8 @@
             <w:rPr>
               <w:rFonts w:ascii="MS Gothic" w:eastAsia="MS Gothic" w:hAnsi="MS Gothic" w:hint="eastAsia"/>
               <w:bCs/>
-              <w:sz w:val="20"/>
-              <w:szCs w:val="20"/>
+              <w:sz w:val="19"/>
+              <w:szCs w:val="19"/>
             </w:rPr>
             <w:t>☐</w:t>
           </w:r>
@@ -1528,8 +1682,8 @@
         <w:rPr>
           <w:rFonts w:ascii="Palatino Linotype" w:hAnsi="Palatino Linotype"/>
           <w:bCs/>
-          <w:sz w:val="20"/>
-          <w:szCs w:val="20"/>
+          <w:sz w:val="19"/>
+          <w:szCs w:val="19"/>
         </w:rPr>
         <w:tab/>
       </w:r>
@@ -1537,8 +1691,8 @@
         <w:rPr>
           <w:rFonts w:ascii="Palatino Linotype" w:hAnsi="Palatino Linotype"/>
           <w:bCs/>
-          <w:sz w:val="20"/>
-          <w:szCs w:val="20"/>
+          <w:sz w:val="19"/>
+          <w:szCs w:val="19"/>
         </w:rPr>
         <w:t>This case is set for _______________________________, at _________ am/pm for surety(</w:t>
       </w:r>
@@ -1547,8 +1701,8 @@
         <w:rPr>
           <w:rFonts w:ascii="Palatino Linotype" w:hAnsi="Palatino Linotype"/>
           <w:bCs/>
-          <w:sz w:val="20"/>
-          <w:szCs w:val="20"/>
+          <w:sz w:val="19"/>
+          <w:szCs w:val="19"/>
         </w:rPr>
         <w:t>ies</w:t>
       </w:r>
@@ -1557,8 +1711,8 @@
         <w:rPr>
           <w:rFonts w:ascii="Palatino Linotype" w:hAnsi="Palatino Linotype"/>
           <w:bCs/>
-          <w:sz w:val="20"/>
-          <w:szCs w:val="20"/>
+          <w:sz w:val="19"/>
+          <w:szCs w:val="19"/>
         </w:rPr>
         <w:t xml:space="preserve">) to appear and show cause why judgment should not be rendered in the penal amount of the recognizance. </w:t>
       </w:r>
@@ -1568,8 +1722,8 @@
           <w:bCs/>
           <w:i/>
           <w:iCs/>
-          <w:sz w:val="20"/>
-          <w:szCs w:val="20"/>
+          <w:sz w:val="19"/>
+          <w:szCs w:val="19"/>
         </w:rPr>
         <w:t>Clerk:</w:t>
       </w:r>
@@ -1577,8 +1731,8 @@
         <w:rPr>
           <w:rFonts w:ascii="Palatino Linotype" w:hAnsi="Palatino Linotype"/>
           <w:bCs/>
-          <w:sz w:val="20"/>
-          <w:szCs w:val="20"/>
+          <w:sz w:val="19"/>
+          <w:szCs w:val="19"/>
         </w:rPr>
         <w:t xml:space="preserve"> Forward</w:t>
       </w:r>
@@ -1586,8 +1740,8 @@
         <w:rPr>
           <w:rFonts w:ascii="Palatino Linotype" w:hAnsi="Palatino Linotype"/>
           <w:bCs/>
-          <w:sz w:val="20"/>
-          <w:szCs w:val="20"/>
+          <w:sz w:val="19"/>
+          <w:szCs w:val="19"/>
         </w:rPr>
         <w:t xml:space="preserve"> a copy of this entry to surety(</w:t>
       </w:r>
@@ -1596,8 +1750,8 @@
         <w:rPr>
           <w:rFonts w:ascii="Palatino Linotype" w:hAnsi="Palatino Linotype"/>
           <w:bCs/>
-          <w:sz w:val="20"/>
-          <w:szCs w:val="20"/>
+          <w:sz w:val="19"/>
+          <w:szCs w:val="19"/>
         </w:rPr>
         <w:t>ies</w:t>
       </w:r>
@@ -1606,16 +1760,16 @@
         <w:rPr>
           <w:rFonts w:ascii="Palatino Linotype" w:hAnsi="Palatino Linotype"/>
           <w:bCs/>
-          <w:sz w:val="20"/>
-          <w:szCs w:val="20"/>
+          <w:sz w:val="19"/>
+          <w:szCs w:val="19"/>
         </w:rPr>
         <w:t xml:space="preserve">) by regular mail at the address on bond, or as otherwise shown. Set hearing between 20 and 30 days from mailing of notice pursuant to </w:t>
       </w:r>
       <w:r>
         <w:rPr>
           <w:rFonts w:ascii="Palatino Linotype" w:hAnsi="Palatino Linotype"/>
-          <w:sz w:val="20"/>
-          <w:szCs w:val="20"/>
+          <w:sz w:val="19"/>
+          <w:szCs w:val="19"/>
         </w:rPr>
         <w:t>R.C. § 2937.36(C).</w:t>
       </w:r>
@@ -1623,13 +1777,12 @@
     <w:p>
       <w:pPr>
         <w:pStyle w:val="ListParagraph"/>
-        <w:spacing w:after="120"/>
         <w:ind w:left="360" w:hanging="360"/>
         <w:rPr>
           <w:rFonts w:ascii="Palatino Linotype" w:hAnsi="Palatino Linotype"/>
           <w:bCs/>
-          <w:sz w:val="20"/>
-          <w:szCs w:val="20"/>
+          <w:sz w:val="19"/>
+          <w:szCs w:val="19"/>
         </w:rPr>
       </w:pPr>
     </w:p>
@@ -1639,14 +1792,13 @@
         <w:tabs>
           <w:tab w:val="center" w:pos="4680"/>
         </w:tabs>
-        <w:spacing w:after="120"/>
         <w:ind w:left="360" w:hanging="360"/>
         <w:jc w:val="both"/>
         <w:rPr>
           <w:rFonts w:ascii="Palatino Linotype" w:hAnsi="Palatino Linotype"/>
           <w:bCs/>
-          <w:sz w:val="20"/>
-          <w:szCs w:val="20"/>
+          <w:sz w:val="19"/>
+          <w:szCs w:val="19"/>
         </w:rPr>
       </w:pPr>
       <w:sdt>
@@ -1654,8 +1806,8 @@
           <w:rPr>
             <w:rFonts w:ascii="Palatino Linotype" w:hAnsi="Palatino Linotype"/>
             <w:bCs/>
-            <w:sz w:val="20"/>
-            <w:szCs w:val="20"/>
+            <w:sz w:val="19"/>
+            <w:szCs w:val="19"/>
           </w:rPr>
           <w:id w:val="-35577440"/>
           <w14:checkbox>
@@ -1670,8 +1822,8 @@
             <w:rPr>
               <w:rFonts w:ascii="MS Gothic" w:eastAsia="MS Gothic" w:hAnsi="MS Gothic" w:hint="eastAsia"/>
               <w:bCs/>
-              <w:sz w:val="20"/>
-              <w:szCs w:val="20"/>
+              <w:sz w:val="19"/>
+              <w:szCs w:val="19"/>
             </w:rPr>
             <w:t>☐</w:t>
           </w:r>
@@ -1681,8 +1833,8 @@
         <w:rPr>
           <w:rFonts w:ascii="Palatino Linotype" w:hAnsi="Palatino Linotype"/>
           <w:bCs/>
-          <w:sz w:val="20"/>
-          <w:szCs w:val="20"/>
+          <w:sz w:val="19"/>
+          <w:szCs w:val="19"/>
         </w:rPr>
         <w:tab/>
       </w:r>
@@ -1690,8 +1842,8 @@
         <w:rPr>
           <w:rFonts w:ascii="Palatino Linotype" w:hAnsi="Palatino Linotype"/>
           <w:bCs/>
-          <w:sz w:val="20"/>
-          <w:szCs w:val="20"/>
+          <w:sz w:val="19"/>
+          <w:szCs w:val="19"/>
         </w:rPr>
         <w:t>Defendant’s driver license/CDL/permit is forfeited due to failure to appear</w:t>
       </w:r>
@@ -1699,8 +1851,8 @@
         <w:rPr>
           <w:rFonts w:ascii="Palatino Linotype" w:hAnsi="Palatino Linotype"/>
           <w:bCs/>
-          <w:sz w:val="20"/>
-          <w:szCs w:val="20"/>
+          <w:sz w:val="19"/>
+          <w:szCs w:val="19"/>
         </w:rPr>
         <w:t xml:space="preserve">/comply on a misdemeanor traffic offense under R.C. Chapter 4510, 4513, or 4549, or similar ordinance. </w:t>
       </w:r>
@@ -1708,8 +1860,8 @@
         <w:rPr>
           <w:rFonts w:ascii="Palatino Linotype" w:hAnsi="Palatino Linotype"/>
           <w:bCs/>
-          <w:sz w:val="20"/>
-          <w:szCs w:val="20"/>
+          <w:sz w:val="19"/>
+          <w:szCs w:val="19"/>
         </w:rPr>
         <w:t xml:space="preserve">BMV will enter suspension 30 days hereafter. Vehicle registrations and transfers will be blocked. R.C. §§ 4510.22, 2935.27 and 2937.221. </w:t>
       </w:r>
@@ -1719,8 +1871,8 @@
           <w:bCs/>
           <w:i/>
           <w:iCs/>
-          <w:sz w:val="20"/>
-          <w:szCs w:val="20"/>
+          <w:sz w:val="19"/>
+          <w:szCs w:val="19"/>
         </w:rPr>
         <w:t>Clerk</w:t>
       </w:r>
@@ -1728,8 +1880,8 @@
         <w:rPr>
           <w:rFonts w:ascii="Palatino Linotype" w:hAnsi="Palatino Linotype"/>
           <w:bCs/>
-          <w:sz w:val="20"/>
-          <w:szCs w:val="20"/>
+          <w:sz w:val="19"/>
+          <w:szCs w:val="19"/>
         </w:rPr>
         <w:t>: Notify registrar and forward license to BMV, if in file.</w:t>
       </w:r>
@@ -1737,13 +1889,12 @@
     <w:p>
       <w:pPr>
         <w:pStyle w:val="ListParagraph"/>
-        <w:spacing w:after="120"/>
         <w:ind w:left="360" w:hanging="360"/>
         <w:rPr>
           <w:rFonts w:ascii="Palatino Linotype" w:hAnsi="Palatino Linotype"/>
           <w:bCs/>
-          <w:sz w:val="20"/>
-          <w:szCs w:val="20"/>
+          <w:sz w:val="19"/>
+          <w:szCs w:val="19"/>
         </w:rPr>
       </w:pPr>
     </w:p>
@@ -1753,14 +1904,13 @@
         <w:tabs>
           <w:tab w:val="center" w:pos="4680"/>
         </w:tabs>
-        <w:spacing w:after="120"/>
         <w:ind w:left="360" w:hanging="360"/>
         <w:jc w:val="both"/>
         <w:rPr>
           <w:rFonts w:ascii="Palatino Linotype" w:hAnsi="Palatino Linotype"/>
           <w:bCs/>
-          <w:sz w:val="20"/>
-          <w:szCs w:val="20"/>
+          <w:sz w:val="19"/>
+          <w:szCs w:val="19"/>
         </w:rPr>
       </w:pPr>
       <w:sdt>
@@ -1768,8 +1918,8 @@
           <w:rPr>
             <w:rFonts w:ascii="Palatino Linotype" w:hAnsi="Palatino Linotype"/>
             <w:bCs/>
-            <w:sz w:val="20"/>
-            <w:szCs w:val="20"/>
+            <w:sz w:val="19"/>
+            <w:szCs w:val="19"/>
           </w:rPr>
           <w:id w:val="-581912725"/>
           <w14:checkbox>
@@ -1784,8 +1934,8 @@
             <w:rPr>
               <w:rFonts w:ascii="MS Gothic" w:eastAsia="MS Gothic" w:hAnsi="MS Gothic" w:hint="eastAsia"/>
               <w:bCs/>
-              <w:sz w:val="20"/>
-              <w:szCs w:val="20"/>
+              <w:sz w:val="19"/>
+              <w:szCs w:val="19"/>
             </w:rPr>
             <w:t>☐</w:t>
           </w:r>
@@ -1795,8 +1945,8 @@
         <w:rPr>
           <w:rFonts w:ascii="Palatino Linotype" w:hAnsi="Palatino Linotype"/>
           <w:bCs/>
-          <w:sz w:val="20"/>
-          <w:szCs w:val="20"/>
+          <w:sz w:val="19"/>
+          <w:szCs w:val="19"/>
         </w:rPr>
         <w:tab/>
       </w:r>
@@ -1804,8 +1954,8 @@
         <w:rPr>
           <w:rFonts w:ascii="Palatino Linotype" w:hAnsi="Palatino Linotype"/>
           <w:bCs/>
-          <w:sz w:val="20"/>
-          <w:szCs w:val="20"/>
+          <w:sz w:val="19"/>
+          <w:szCs w:val="19"/>
         </w:rPr>
         <w:t xml:space="preserve">Defendant has license issued by Non-Resident Violator Compact state. </w:t>
       </w:r>
@@ -1815,8 +1965,8 @@
           <w:bCs/>
           <w:i/>
           <w:iCs/>
-          <w:sz w:val="20"/>
-          <w:szCs w:val="20"/>
+          <w:sz w:val="19"/>
+          <w:szCs w:val="19"/>
         </w:rPr>
         <w:t>Clerk</w:t>
       </w:r>
@@ -1824,8 +1974,8 @@
         <w:rPr>
           <w:rFonts w:ascii="Palatino Linotype" w:hAnsi="Palatino Linotype"/>
           <w:bCs/>
-          <w:sz w:val="20"/>
-          <w:szCs w:val="20"/>
+          <w:sz w:val="19"/>
+          <w:szCs w:val="19"/>
         </w:rPr>
         <w:t>: Commence license suspension by home state pursuant to R.C. § 4510.71.</w:t>
       </w:r>
@@ -1833,13 +1983,12 @@
     <w:p>
       <w:pPr>
         <w:pStyle w:val="ListParagraph"/>
-        <w:spacing w:after="120"/>
         <w:ind w:left="360" w:hanging="360"/>
         <w:rPr>
           <w:rFonts w:ascii="Palatino Linotype" w:hAnsi="Palatino Linotype"/>
           <w:bCs/>
-          <w:sz w:val="20"/>
-          <w:szCs w:val="20"/>
+          <w:sz w:val="19"/>
+          <w:szCs w:val="19"/>
         </w:rPr>
       </w:pPr>
     </w:p>
@@ -1849,14 +1998,13 @@
         <w:tabs>
           <w:tab w:val="center" w:pos="4680"/>
         </w:tabs>
-        <w:spacing w:after="120"/>
         <w:ind w:left="360" w:hanging="360"/>
         <w:jc w:val="both"/>
         <w:rPr>
           <w:rFonts w:ascii="Palatino Linotype" w:hAnsi="Palatino Linotype"/>
           <w:bCs/>
-          <w:sz w:val="20"/>
-          <w:szCs w:val="20"/>
+          <w:sz w:val="19"/>
+          <w:szCs w:val="19"/>
         </w:rPr>
       </w:pPr>
       <w:sdt>
@@ -1864,8 +2012,8 @@
           <w:rPr>
             <w:rFonts w:ascii="Palatino Linotype" w:hAnsi="Palatino Linotype"/>
             <w:bCs/>
-            <w:sz w:val="20"/>
-            <w:szCs w:val="20"/>
+            <w:sz w:val="19"/>
+            <w:szCs w:val="19"/>
           </w:rPr>
           <w:id w:val="1062594878"/>
           <w14:checkbox>
@@ -1880,8 +2028,8 @@
             <w:rPr>
               <w:rFonts w:ascii="MS Gothic" w:eastAsia="MS Gothic" w:hAnsi="MS Gothic" w:hint="eastAsia"/>
               <w:bCs/>
-              <w:sz w:val="20"/>
-              <w:szCs w:val="20"/>
+              <w:sz w:val="19"/>
+              <w:szCs w:val="19"/>
             </w:rPr>
             <w:t>☐</w:t>
           </w:r>
@@ -1891,8 +2039,8 @@
         <w:rPr>
           <w:rFonts w:ascii="Palatino Linotype" w:hAnsi="Palatino Linotype"/>
           <w:bCs/>
-          <w:sz w:val="20"/>
-          <w:szCs w:val="20"/>
+          <w:sz w:val="19"/>
+          <w:szCs w:val="19"/>
         </w:rPr>
         <w:tab/>
       </w:r>
@@ -1900,8 +2048,8 @@
         <w:rPr>
           <w:rFonts w:ascii="Palatino Linotype" w:hAnsi="Palatino Linotype"/>
           <w:bCs/>
-          <w:sz w:val="20"/>
-          <w:szCs w:val="20"/>
+          <w:sz w:val="19"/>
+          <w:szCs w:val="19"/>
         </w:rPr>
         <w:t xml:space="preserve">Set no trial until Defendant appears in court or posts bond. Failure to request a trial date on record or in writing within 72 hours of posting bond shall be deemed </w:t>
       </w:r>
@@ -1909,8 +2057,8 @@
         <w:rPr>
           <w:rFonts w:ascii="Palatino Linotype" w:hAnsi="Palatino Linotype"/>
           <w:bCs/>
-          <w:sz w:val="20"/>
-          <w:szCs w:val="20"/>
+          <w:sz w:val="19"/>
+          <w:szCs w:val="19"/>
         </w:rPr>
         <w:t>a request to forfeit bond and deposit and close the case. The request is granted without further notice or order.</w:t>
       </w:r>
@@ -1918,13 +2066,12 @@
     <w:p>
       <w:pPr>
         <w:pStyle w:val="ListParagraph"/>
-        <w:spacing w:after="120"/>
         <w:ind w:left="360" w:hanging="360"/>
         <w:rPr>
           <w:rFonts w:ascii="Palatino Linotype" w:hAnsi="Palatino Linotype"/>
           <w:bCs/>
-          <w:sz w:val="20"/>
-          <w:szCs w:val="20"/>
+          <w:sz w:val="19"/>
+          <w:szCs w:val="19"/>
         </w:rPr>
       </w:pPr>
     </w:p>
@@ -1934,14 +2081,13 @@
         <w:tabs>
           <w:tab w:val="center" w:pos="4680"/>
         </w:tabs>
-        <w:spacing w:after="120"/>
         <w:ind w:left="360" w:hanging="360"/>
         <w:jc w:val="both"/>
         <w:rPr>
           <w:rFonts w:ascii="Palatino Linotype" w:hAnsi="Palatino Linotype"/>
           <w:bCs/>
-          <w:sz w:val="20"/>
-          <w:szCs w:val="20"/>
+          <w:sz w:val="19"/>
+          <w:szCs w:val="19"/>
         </w:rPr>
       </w:pPr>
       <w:sdt>
@@ -1949,8 +2095,8 @@
           <w:rPr>
             <w:rFonts w:ascii="Palatino Linotype" w:hAnsi="Palatino Linotype"/>
             <w:bCs/>
-            <w:sz w:val="20"/>
-            <w:szCs w:val="20"/>
+            <w:sz w:val="19"/>
+            <w:szCs w:val="19"/>
           </w:rPr>
           <w:id w:val="116269146"/>
           <w14:checkbox>
@@ -1965,8 +2111,8 @@
             <w:rPr>
               <w:rFonts w:ascii="MS Gothic" w:eastAsia="MS Gothic" w:hAnsi="MS Gothic" w:hint="eastAsia"/>
               <w:bCs/>
-              <w:sz w:val="20"/>
-              <w:szCs w:val="20"/>
+              <w:sz w:val="19"/>
+              <w:szCs w:val="19"/>
             </w:rPr>
             <w:t>☐</w:t>
           </w:r>
@@ -1976,8 +2122,8 @@
         <w:rPr>
           <w:rFonts w:ascii="Palatino Linotype" w:hAnsi="Palatino Linotype"/>
           <w:bCs/>
-          <w:sz w:val="20"/>
-          <w:szCs w:val="20"/>
+          <w:sz w:val="19"/>
+          <w:szCs w:val="19"/>
         </w:rPr>
         <w:tab/>
       </w:r>
@@ -1985,8 +2131,8 @@
         <w:rPr>
           <w:rFonts w:ascii="Palatino Linotype" w:hAnsi="Palatino Linotype"/>
           <w:bCs/>
-          <w:sz w:val="20"/>
-          <w:szCs w:val="20"/>
+          <w:sz w:val="19"/>
+          <w:szCs w:val="19"/>
         </w:rPr>
         <w:t>________________________________________________________________________________________________.</w:t>
       </w:r>
@@ -1996,12 +2142,13 @@
         <w:tabs>
           <w:tab w:val="center" w:pos="4680"/>
         </w:tabs>
+        <w:contextualSpacing/>
         <w:jc w:val="both"/>
         <w:rPr>
           <w:rFonts w:ascii="Palatino Linotype" w:hAnsi="Palatino Linotype"/>
           <w:bCs/>
-          <w:sz w:val="20"/>
-          <w:szCs w:val="20"/>
+          <w:sz w:val="19"/>
+          <w:szCs w:val="19"/>
         </w:rPr>
       </w:pPr>
     </w:p>
@@ -2024,87 +2171,87 @@
         <w:jc w:val="both"/>
         <w:rPr>
           <w:rFonts w:ascii="Palatino Linotype" w:hAnsi="Palatino Linotype"/>
-          <w:sz w:val="20"/>
-          <w:szCs w:val="20"/>
-        </w:rPr>
-      </w:pPr>
-      <w:r>
-        <w:rPr>
-          <w:rFonts w:ascii="Palatino Linotype" w:hAnsi="Palatino Linotype"/>
-          <w:sz w:val="20"/>
-          <w:szCs w:val="20"/>
+          <w:sz w:val="19"/>
+          <w:szCs w:val="19"/>
+        </w:rPr>
+      </w:pPr>
+      <w:r>
+        <w:rPr>
+          <w:rFonts w:ascii="Palatino Linotype" w:hAnsi="Palatino Linotype"/>
+          <w:sz w:val="19"/>
+          <w:szCs w:val="19"/>
         </w:rPr>
         <w:tab/>
       </w:r>
       <w:r>
         <w:rPr>
           <w:rFonts w:ascii="Palatino Linotype" w:hAnsi="Palatino Linotype"/>
-          <w:sz w:val="20"/>
-          <w:szCs w:val="20"/>
+          <w:sz w:val="19"/>
+          <w:szCs w:val="19"/>
         </w:rPr>
         <w:tab/>
       </w:r>
       <w:r>
         <w:rPr>
           <w:rFonts w:ascii="Palatino Linotype" w:hAnsi="Palatino Linotype"/>
-          <w:sz w:val="20"/>
-          <w:szCs w:val="20"/>
+          <w:sz w:val="19"/>
+          <w:szCs w:val="19"/>
         </w:rPr>
         <w:tab/>
       </w:r>
       <w:r>
         <w:rPr>
           <w:rFonts w:ascii="Palatino Linotype" w:hAnsi="Palatino Linotype"/>
-          <w:sz w:val="20"/>
-          <w:szCs w:val="20"/>
+          <w:sz w:val="19"/>
+          <w:szCs w:val="19"/>
         </w:rPr>
         <w:tab/>
       </w:r>
       <w:r>
         <w:rPr>
           <w:rFonts w:ascii="Palatino Linotype" w:hAnsi="Palatino Linotype"/>
-          <w:sz w:val="20"/>
-          <w:szCs w:val="20"/>
+          <w:sz w:val="19"/>
+          <w:szCs w:val="19"/>
         </w:rPr>
         <w:tab/>
       </w:r>
       <w:r>
         <w:rPr>
           <w:rFonts w:ascii="Palatino Linotype" w:hAnsi="Palatino Linotype"/>
-          <w:sz w:val="20"/>
-          <w:szCs w:val="20"/>
+          <w:sz w:val="19"/>
+          <w:szCs w:val="19"/>
         </w:rPr>
         <w:tab/>
       </w:r>
       <w:r>
         <w:rPr>
           <w:rFonts w:ascii="Palatino Linotype" w:hAnsi="Palatino Linotype"/>
-          <w:sz w:val="20"/>
-          <w:szCs w:val="20"/>
+          <w:sz w:val="19"/>
+          <w:szCs w:val="19"/>
         </w:rPr>
         <w:tab/>
       </w:r>
       <w:r>
         <w:rPr>
           <w:rFonts w:ascii="Palatino Linotype" w:hAnsi="Palatino Linotype"/>
-          <w:sz w:val="20"/>
-          <w:szCs w:val="20"/>
+          <w:sz w:val="19"/>
+          <w:szCs w:val="19"/>
         </w:rPr>
         <w:tab/>
       </w:r>
       <w:r>
         <w:rPr>
           <w:rFonts w:ascii="Palatino Linotype" w:hAnsi="Palatino Linotype"/>
-          <w:sz w:val="20"/>
-          <w:szCs w:val="20"/>
+          <w:sz w:val="19"/>
+          <w:szCs w:val="19"/>
         </w:rPr>
         <w:t>____________________________________</w:t>
       </w:r>
       <w:r>
         <w:rPr>
           <w:rFonts w:ascii="Palatino Linotype" w:hAnsi="Palatino Linotype"/>
-          <w:sz w:val="20"/>
-          <w:szCs w:val="20"/>
+          <w:sz w:val="19"/>
+          <w:szCs w:val="19"/>
         </w:rPr>
         <w:t>___________</w:t>
       </w:r>
@@ -2127,31 +2274,31 @@
         <w:jc w:val="both"/>
         <w:rPr>
           <w:rFonts w:ascii="Palatino Linotype" w:hAnsi="Palatino Linotype"/>
-          <w:sz w:val="20"/>
-          <w:szCs w:val="20"/>
-        </w:rPr>
-      </w:pPr>
-      <w:r>
-        <w:rPr>
-          <w:rFonts w:ascii="Palatino Linotype" w:hAnsi="Palatino Linotype"/>
-          <w:sz w:val="20"/>
-          <w:szCs w:val="20"/>
+          <w:sz w:val="19"/>
+          <w:szCs w:val="19"/>
+        </w:rPr>
+      </w:pPr>
+      <w:r>
+        <w:rPr>
+          <w:rFonts w:ascii="Palatino Linotype" w:hAnsi="Palatino Linotype"/>
+          <w:sz w:val="19"/>
+          <w:szCs w:val="19"/>
         </w:rPr>
         <w:tab/>
       </w:r>
       <w:r>
         <w:rPr>
           <w:rFonts w:ascii="Palatino Linotype" w:hAnsi="Palatino Linotype"/>
-          <w:sz w:val="20"/>
-          <w:szCs w:val="20"/>
+          <w:sz w:val="19"/>
+          <w:szCs w:val="19"/>
         </w:rPr>
         <w:t>Judge Marianne T. Hemmeter</w:t>
       </w:r>
       <w:r>
         <w:rPr>
           <w:rFonts w:ascii="Palatino Linotype" w:hAnsi="Palatino Linotype"/>
-          <w:sz w:val="20"/>
-          <w:szCs w:val="20"/>
+          <w:sz w:val="19"/>
+          <w:szCs w:val="19"/>
         </w:rPr>
         <w:t xml:space="preserve"> / Judge Kyle E. Rohrer</w:t>
       </w:r>
@@ -2248,16 +2395,34 @@
           <w:sz w:val="16"/>
           <w:szCs w:val="16"/>
         </w:rPr>
-        <w:t xml:space="preserve">Prosecutor’s Office: PS    OM     EM; Defendant’s Attorney: PS     OM     EM; {{ </w:t>
-      </w:r>
-      <w:proofErr w:type="spellStart"/>
+        <w:t xml:space="preserve">Prosecutor’s Office: PS    OM     EM; Defendant’s Attorney: PS     OM     EM; </w:t>
+      </w:r>
+      <w:proofErr w:type="gramStart"/>
       <w:r>
         <w:rPr>
           <w:rFonts w:ascii="Palatino Linotype" w:hAnsi="Palatino Linotype"/>
           <w:sz w:val="16"/>
           <w:szCs w:val="16"/>
         </w:rPr>
-        <w:t>def_first_name</w:t>
+        <w:t xml:space="preserve">{{ </w:t>
+      </w:r>
+      <w:proofErr w:type="spellStart"/>
+      <w:r>
+        <w:rPr>
+          <w:rFonts w:ascii="Palatino Linotype" w:hAnsi="Palatino Linotype"/>
+          <w:sz w:val="16"/>
+          <w:szCs w:val="16"/>
+        </w:rPr>
+        <w:t>def</w:t>
+      </w:r>
+      <w:proofErr w:type="gramEnd"/>
+      <w:r>
+        <w:rPr>
+          <w:rFonts w:ascii="Palatino Linotype" w:hAnsi="Palatino Linotype"/>
+          <w:sz w:val="16"/>
+          <w:szCs w:val="16"/>
+        </w:rPr>
+        <w:t>_first_name</w:t>
       </w:r>
       <w:proofErr w:type="spellEnd"/>
       <w:r>
@@ -2488,6 +2653,7 @@
       </w:rPr>
       <w:t xml:space="preserve">Journal Entry – FTA Arraignment </w:t>
     </w:r>
+    <w:proofErr w:type="gramStart"/>
     <w:r>
       <w:rPr>
         <w:rFonts w:ascii="Palatino Linotype" w:hAnsi="Palatino Linotype"/>
@@ -2503,7 +2669,16 @@
         <w:sz w:val="20"/>
         <w:szCs w:val="20"/>
       </w:rPr>
-      <w:t>case_number</w:t>
+      <w:t>case</w:t>
+    </w:r>
+    <w:proofErr w:type="gramEnd"/>
+    <w:r>
+      <w:rPr>
+        <w:rFonts w:ascii="Palatino Linotype" w:hAnsi="Palatino Linotype"/>
+        <w:sz w:val="20"/>
+        <w:szCs w:val="20"/>
+      </w:rPr>
+      <w:t>_number</w:t>
     </w:r>
     <w:proofErr w:type="spellEnd"/>
     <w:r>

</xml_diff>

<commit_message>
Updated Batch FTA template to judge magistrate.
</commit_message>
<xml_diff>
--- a/resources/Templates/Batch_Failure_To_Appear_Arraignment_Template.docx
+++ b/resources/Templates/Batch_Failure_To_Appear_Arraignment_Template.docx
@@ -1,6 +1,6 @@
 
 <file path=word/document.xml><?xml version="1.0" encoding="utf-8"?>
-<w:document xmlns:wpc="http://schemas.microsoft.com/office/word/2010/wordprocessingCanvas" xmlns:cx="http://schemas.microsoft.com/office/drawing/2014/chartex" xmlns:cx1="http://schemas.microsoft.com/office/drawing/2015/9/8/chartex" xmlns:cx2="http://schemas.microsoft.com/office/drawing/2015/10/21/chartex" xmlns:cx3="http://schemas.microsoft.com/office/drawing/2016/5/9/chartex" xmlns:cx4="http://schemas.microsoft.com/office/drawing/2016/5/10/chartex" xmlns:cx5="http://schemas.microsoft.com/office/drawing/2016/5/11/chartex" xmlns:cx6="http://schemas.microsoft.com/office/drawing/2016/5/12/chartex" xmlns:cx7="http://schemas.microsoft.com/office/drawing/2016/5/13/chartex" xmlns:cx8="http://schemas.microsoft.com/office/drawing/2016/5/14/chartex" xmlns:mc="http://schemas.openxmlformats.org/markup-compatibility/2006" xmlns:aink="http://schemas.microsoft.com/office/drawing/2016/ink" xmlns:am3d="http://schemas.microsoft.com/office/drawing/2017/model3d" xmlns:o="urn:schemas-microsoft-com:office:office" xmlns:oel="http://schemas.microsoft.com/office/2019/extlst" xmlns:r="http://schemas.openxmlformats.org/officeDocument/2006/relationships" xmlns:m="http://schemas.openxmlformats.org/officeDocument/2006/math" xmlns:v="urn:schemas-microsoft-com:vml" xmlns:wp14="http://schemas.microsoft.com/office/word/2010/wordprocessingDrawing" xmlns:wp="http://schemas.openxmlformats.org/drawingml/2006/wordprocessingDrawing" xmlns:w10="urn:schemas-microsoft-com:office:word" xmlns:w="http://schemas.openxmlformats.org/wordprocessingml/2006/main" xmlns:w14="http://schemas.microsoft.com/office/word/2010/wordml" xmlns:w15="http://schemas.microsoft.com/office/word/2012/wordml" xmlns:w16cex="http://schemas.microsoft.com/office/word/2018/wordml/cex" xmlns:w16cid="http://schemas.microsoft.com/office/word/2016/wordml/cid" xmlns:w16="http://schemas.microsoft.com/office/word/2018/wordml" xmlns:w16sdtdh="http://schemas.microsoft.com/office/word/2020/wordml/sdtdatahash" xmlns:w16se="http://schemas.microsoft.com/office/word/2015/wordml/symex" xmlns:wpg="http://schemas.microsoft.com/office/word/2010/wordprocessingGroup" xmlns:wpi="http://schemas.microsoft.com/office/word/2010/wordprocessingInk" xmlns:wne="http://schemas.microsoft.com/office/word/2006/wordml" xmlns:wps="http://schemas.microsoft.com/office/word/2010/wordprocessingShape" mc:Ignorable="w14 w15 w16se w16cid w16 w16cex w16sdtdh wp14">
+<w:document xmlns:wpc="http://schemas.microsoft.com/office/word/2010/wordprocessingCanvas" xmlns:cx="http://schemas.microsoft.com/office/drawing/2014/chartex" xmlns:cx1="http://schemas.microsoft.com/office/drawing/2015/9/8/chartex" xmlns:cx2="http://schemas.microsoft.com/office/drawing/2015/10/21/chartex" xmlns:cx3="http://schemas.microsoft.com/office/drawing/2016/5/9/chartex" xmlns:cx4="http://schemas.microsoft.com/office/drawing/2016/5/10/chartex" xmlns:cx5="http://schemas.microsoft.com/office/drawing/2016/5/11/chartex" xmlns:cx6="http://schemas.microsoft.com/office/drawing/2016/5/12/chartex" xmlns:cx7="http://schemas.microsoft.com/office/drawing/2016/5/13/chartex" xmlns:cx8="http://schemas.microsoft.com/office/drawing/2016/5/14/chartex" xmlns:mc="http://schemas.openxmlformats.org/markup-compatibility/2006" xmlns:aink="http://schemas.microsoft.com/office/drawing/2016/ink" xmlns:am3d="http://schemas.microsoft.com/office/drawing/2017/model3d" xmlns:o="urn:schemas-microsoft-com:office:office" xmlns:oel="http://schemas.microsoft.com/office/2019/extlst" xmlns:r="http://schemas.openxmlformats.org/officeDocument/2006/relationships" xmlns:m="http://schemas.openxmlformats.org/officeDocument/2006/math" xmlns:v="urn:schemas-microsoft-com:vml" xmlns:wp14="http://schemas.microsoft.com/office/word/2010/wordprocessingDrawing" xmlns:wp="http://schemas.openxmlformats.org/drawingml/2006/wordprocessingDrawing" xmlns:w10="urn:schemas-microsoft-com:office:word" xmlns:w="http://schemas.openxmlformats.org/wordprocessingml/2006/main" xmlns:w14="http://schemas.microsoft.com/office/word/2010/wordml" xmlns:w15="http://schemas.microsoft.com/office/word/2012/wordml" xmlns:w16cex="http://schemas.microsoft.com/office/word/2018/wordml/cex" xmlns:w16cid="http://schemas.microsoft.com/office/word/2016/wordml/cid" xmlns:w16="http://schemas.microsoft.com/office/word/2018/wordml" xmlns:w16du="http://schemas.microsoft.com/office/word/2023/wordml/word16du" xmlns:w16sdtdh="http://schemas.microsoft.com/office/word/2020/wordml/sdtdatahash" xmlns:w16sdtfl="http://schemas.microsoft.com/office/word/2024/wordml/sdtformatlock" xmlns:w16se="http://schemas.microsoft.com/office/word/2015/wordml/symex" xmlns:wpg="http://schemas.microsoft.com/office/word/2010/wordprocessingGroup" xmlns:wpi="http://schemas.microsoft.com/office/word/2010/wordprocessingInk" xmlns:wne="http://schemas.microsoft.com/office/word/2006/wordml" xmlns:wps="http://schemas.microsoft.com/office/word/2010/wordprocessingShape" mc:Ignorable="w14 w15 w16se w16cid w16 w16cex w16sdtdh w16sdtfl w16du wp14">
   <w:body>
     <w:p>
       <w:pPr>
@@ -250,7 +250,6 @@
         </w:rPr>
         <w:t xml:space="preserve">.  </w:t>
       </w:r>
-      <w:proofErr w:type="gramStart"/>
       <w:r>
         <w:rPr>
           <w:rFonts w:ascii="Palatino Linotype" w:hAnsi="Palatino Linotype"/>
@@ -259,25 +258,14 @@
         </w:rPr>
         <w:t xml:space="preserve">{{ </w:t>
       </w:r>
-      <w:proofErr w:type="spellStart"/>
-      <w:r>
-        <w:rPr>
-          <w:rFonts w:ascii="Palatino Linotype" w:hAnsi="Palatino Linotype"/>
-          <w:sz w:val="20"/>
-          <w:szCs w:val="20"/>
-        </w:rPr>
-        <w:t>case</w:t>
-      </w:r>
-      <w:proofErr w:type="gramEnd"/>
-      <w:r>
-        <w:rPr>
-          <w:rFonts w:ascii="Palatino Linotype" w:hAnsi="Palatino Linotype"/>
-          <w:sz w:val="20"/>
-          <w:szCs w:val="20"/>
-        </w:rPr>
-        <w:t>_number</w:t>
-      </w:r>
-      <w:proofErr w:type="spellEnd"/>
+      <w:r>
+        <w:rPr>
+          <w:rFonts w:ascii="Palatino Linotype" w:hAnsi="Palatino Linotype"/>
+          <w:sz w:val="20"/>
+          <w:szCs w:val="20"/>
+        </w:rPr>
+        <w:t>case_number</w:t>
+      </w:r>
       <w:r>
         <w:rPr>
           <w:rFonts w:ascii="Palatino Linotype" w:hAnsi="Palatino Linotype"/>
@@ -333,7 +321,6 @@
           <w:szCs w:val="20"/>
         </w:rPr>
       </w:pPr>
-      <w:proofErr w:type="gramStart"/>
       <w:r>
         <w:rPr>
           <w:rFonts w:ascii="Palatino Linotype" w:hAnsi="Palatino Linotype"/>
@@ -342,25 +329,14 @@
         </w:rPr>
         <w:t xml:space="preserve">{{ </w:t>
       </w:r>
-      <w:proofErr w:type="spellStart"/>
-      <w:r>
-        <w:rPr>
-          <w:rFonts w:ascii="Palatino Linotype" w:hAnsi="Palatino Linotype"/>
-          <w:sz w:val="20"/>
-          <w:szCs w:val="20"/>
-        </w:rPr>
-        <w:t>def</w:t>
-      </w:r>
-      <w:proofErr w:type="gramEnd"/>
-      <w:r>
-        <w:rPr>
-          <w:rFonts w:ascii="Palatino Linotype" w:hAnsi="Palatino Linotype"/>
-          <w:sz w:val="20"/>
-          <w:szCs w:val="20"/>
-        </w:rPr>
-        <w:t>_first_name</w:t>
-      </w:r>
-      <w:proofErr w:type="spellEnd"/>
+      <w:r>
+        <w:rPr>
+          <w:rFonts w:ascii="Palatino Linotype" w:hAnsi="Palatino Linotype"/>
+          <w:sz w:val="20"/>
+          <w:szCs w:val="20"/>
+        </w:rPr>
+        <w:t>def_first_name</w:t>
+      </w:r>
       <w:r>
         <w:rPr>
           <w:rFonts w:ascii="Palatino Linotype" w:hAnsi="Palatino Linotype"/>
@@ -385,7 +361,6 @@
         </w:rPr>
         <w:t xml:space="preserve">{{ </w:t>
       </w:r>
-      <w:proofErr w:type="spellStart"/>
       <w:r>
         <w:rPr>
           <w:rFonts w:ascii="Palatino Linotype" w:hAnsi="Palatino Linotype"/>
@@ -394,7 +369,6 @@
         </w:rPr>
         <w:t>def_last_name</w:t>
       </w:r>
-      <w:proofErr w:type="spellEnd"/>
       <w:r>
         <w:rPr>
           <w:rFonts w:ascii="Palatino Linotype" w:hAnsi="Palatino Linotype"/>
@@ -711,7 +685,6 @@
         </w:rPr>
         <w:t xml:space="preserve">on </w:t>
       </w:r>
-      <w:proofErr w:type="gramStart"/>
       <w:r>
         <w:rPr>
           <w:rFonts w:ascii="Palatino Linotype" w:hAnsi="Palatino Linotype"/>
@@ -722,7 +695,6 @@
         </w:rPr>
         <w:t xml:space="preserve">{{ </w:t>
       </w:r>
-      <w:proofErr w:type="spellStart"/>
       <w:r>
         <w:rPr>
           <w:rFonts w:ascii="Palatino Linotype" w:hAnsi="Palatino Linotype"/>
@@ -731,9 +703,8 @@
           <w:sz w:val="19"/>
           <w:szCs w:val="19"/>
         </w:rPr>
-        <w:t>case</w:t>
-      </w:r>
-      <w:proofErr w:type="gramEnd"/>
+        <w:t>case_event_date</w:t>
+      </w:r>
       <w:r>
         <w:rPr>
           <w:rFonts w:ascii="Palatino Linotype" w:hAnsi="Palatino Linotype"/>
@@ -742,17 +713,6 @@
           <w:sz w:val="19"/>
           <w:szCs w:val="19"/>
         </w:rPr>
-        <w:t>_event_date</w:t>
-      </w:r>
-      <w:proofErr w:type="spellEnd"/>
-      <w:r>
-        <w:rPr>
-          <w:rFonts w:ascii="Palatino Linotype" w:hAnsi="Palatino Linotype"/>
-          <w:b/>
-          <w:bCs/>
-          <w:sz w:val="19"/>
-          <w:szCs w:val="19"/>
-        </w:rPr>
         <w:t xml:space="preserve"> }}</w:t>
       </w:r>
       <w:r>
@@ -793,61 +753,15 @@
           <w:sz w:val="19"/>
           <w:szCs w:val="19"/>
         </w:rPr>
-        <w:t xml:space="preserve">Absent proof of service of the warrant/summons within 28 days, the case is closed subject to </w:t>
-      </w:r>
-      <w:proofErr w:type="gramStart"/>
-      <w:r>
-        <w:rPr>
-          <w:rFonts w:ascii="Palatino Linotype" w:hAnsi="Palatino Linotype"/>
-          <w:sz w:val="19"/>
-          <w:szCs w:val="19"/>
-        </w:rPr>
-        <w:t>reopen</w:t>
-      </w:r>
-      <w:proofErr w:type="gramEnd"/>
-      <w:r>
-        <w:rPr>
-          <w:rFonts w:ascii="Palatino Linotype" w:hAnsi="Palatino Linotype"/>
-          <w:sz w:val="19"/>
-          <w:szCs w:val="19"/>
-        </w:rPr>
-        <w:t xml:space="preserve"> without further order pursuant to </w:t>
-      </w:r>
-      <w:proofErr w:type="gramStart"/>
-      <w:r>
-        <w:rPr>
-          <w:rFonts w:ascii="Palatino Linotype" w:hAnsi="Palatino Linotype"/>
-          <w:sz w:val="19"/>
-          <w:szCs w:val="19"/>
-        </w:rPr>
-        <w:t xml:space="preserve">{{ </w:t>
-      </w:r>
-      <w:proofErr w:type="spellStart"/>
-      <w:r>
-        <w:rPr>
-          <w:rFonts w:ascii="Palatino Linotype" w:hAnsi="Palatino Linotype"/>
-          <w:sz w:val="19"/>
-          <w:szCs w:val="19"/>
-        </w:rPr>
-        <w:t>warrant</w:t>
-      </w:r>
-      <w:proofErr w:type="gramEnd"/>
-      <w:r>
-        <w:rPr>
-          <w:rFonts w:ascii="Palatino Linotype" w:hAnsi="Palatino Linotype"/>
-          <w:sz w:val="19"/>
-          <w:szCs w:val="19"/>
-        </w:rPr>
-        <w:t>_rule</w:t>
-      </w:r>
-      <w:proofErr w:type="spellEnd"/>
-      <w:r>
-        <w:rPr>
-          <w:rFonts w:ascii="Palatino Linotype" w:hAnsi="Palatino Linotype"/>
-          <w:sz w:val="19"/>
-          <w:szCs w:val="19"/>
-        </w:rPr>
-        <w:t xml:space="preserve"> }}</w:t>
+        <w:t xml:space="preserve">Absent proof of service of the warrant/summons within 28 days, the case is closed subject to reopen without further order pursuant to </w:t>
+      </w:r>
+      <w:r>
+        <w:rPr>
+          <w:rFonts w:ascii="Palatino Linotype" w:hAnsi="Palatino Linotype"/>
+          <w:sz w:val="19"/>
+          <w:szCs w:val="19"/>
+        </w:rPr>
+        <w:t>{{ warrant_rule }}</w:t>
       </w:r>
       <w:r>
         <w:rPr>
@@ -918,7 +832,6 @@
             <w14:uncheckedState w14:val="2610" w14:font="MS Gothic"/>
           </w14:checkbox>
         </w:sdtPr>
-        <w:sdtEndPr/>
         <w:sdtContent>
           <w:r>
             <w:rPr>
@@ -946,82 +859,64 @@
         </w:rPr>
         <w:t xml:space="preserve">Pursuant to </w:t>
       </w:r>
-      <w:proofErr w:type="gramStart"/>
-      <w:r>
-        <w:rPr>
-          <w:rFonts w:ascii="Palatino Linotype" w:hAnsi="Palatino Linotype"/>
+      <w:r>
+        <w:rPr>
+          <w:rFonts w:ascii="Palatino Linotype" w:hAnsi="Palatino Linotype"/>
+          <w:sz w:val="19"/>
+          <w:szCs w:val="19"/>
+        </w:rPr>
+        <w:t>{{ warrant_rule }}</w:t>
+      </w:r>
+      <w:r>
+        <w:rPr>
+          <w:rFonts w:ascii="Palatino Linotype" w:hAnsi="Palatino Linotype"/>
+          <w:sz w:val="19"/>
+          <w:szCs w:val="19"/>
+        </w:rPr>
+        <w:t xml:space="preserve">, the Clerk shall </w:t>
+      </w:r>
+      <w:r>
+        <w:rPr>
+          <w:rFonts w:ascii="Palatino Linotype" w:hAnsi="Palatino Linotype"/>
+          <w:sz w:val="19"/>
+          <w:szCs w:val="19"/>
+        </w:rPr>
+        <w:t xml:space="preserve">issue </w:t>
+      </w:r>
+      <w:r>
+        <w:rPr>
+          <w:rFonts w:ascii="Palatino Linotype" w:hAnsi="Palatino Linotype"/>
+          <w:sz w:val="19"/>
+          <w:szCs w:val="19"/>
+        </w:rPr>
+        <w:t>a</w:t>
+      </w:r>
+      <w:r>
+        <w:rPr>
+          <w:rFonts w:ascii="Palatino Linotype" w:hAnsi="Palatino Linotype"/>
+          <w:sz w:val="19"/>
+          <w:szCs w:val="19"/>
+        </w:rPr>
+        <w:t>n arrest warrant</w:t>
+      </w:r>
+      <w:r>
+        <w:rPr>
+          <w:rFonts w:ascii="Palatino Linotype" w:hAnsi="Palatino Linotype"/>
+          <w:sz w:val="19"/>
+          <w:szCs w:val="19"/>
+        </w:rPr>
+        <w:t xml:space="preserve"> forthwith for </w:t>
+      </w:r>
+      <w:r>
+        <w:rPr>
+          <w:rFonts w:ascii="Palatino Linotype" w:hAnsi="Palatino Linotype"/>
+          <w:b/>
+          <w:bCs/>
           <w:sz w:val="19"/>
           <w:szCs w:val="19"/>
         </w:rPr>
         <w:t xml:space="preserve">{{ </w:t>
       </w:r>
-      <w:proofErr w:type="spellStart"/>
-      <w:r>
-        <w:rPr>
-          <w:rFonts w:ascii="Palatino Linotype" w:hAnsi="Palatino Linotype"/>
-          <w:sz w:val="19"/>
-          <w:szCs w:val="19"/>
-        </w:rPr>
-        <w:t>warrant</w:t>
-      </w:r>
-      <w:proofErr w:type="gramEnd"/>
-      <w:r>
-        <w:rPr>
-          <w:rFonts w:ascii="Palatino Linotype" w:hAnsi="Palatino Linotype"/>
-          <w:sz w:val="19"/>
-          <w:szCs w:val="19"/>
-        </w:rPr>
-        <w:t>_rule</w:t>
-      </w:r>
-      <w:proofErr w:type="spellEnd"/>
-      <w:r>
-        <w:rPr>
-          <w:rFonts w:ascii="Palatino Linotype" w:hAnsi="Palatino Linotype"/>
-          <w:sz w:val="19"/>
-          <w:szCs w:val="19"/>
-        </w:rPr>
-        <w:t xml:space="preserve"> }}</w:t>
-      </w:r>
-      <w:r>
-        <w:rPr>
-          <w:rFonts w:ascii="Palatino Linotype" w:hAnsi="Palatino Linotype"/>
-          <w:sz w:val="19"/>
-          <w:szCs w:val="19"/>
-        </w:rPr>
-        <w:t xml:space="preserve">, the Clerk shall </w:t>
-      </w:r>
-      <w:r>
-        <w:rPr>
-          <w:rFonts w:ascii="Palatino Linotype" w:hAnsi="Palatino Linotype"/>
-          <w:sz w:val="19"/>
-          <w:szCs w:val="19"/>
-        </w:rPr>
-        <w:t xml:space="preserve">issue </w:t>
-      </w:r>
-      <w:r>
-        <w:rPr>
-          <w:rFonts w:ascii="Palatino Linotype" w:hAnsi="Palatino Linotype"/>
-          <w:sz w:val="19"/>
-          <w:szCs w:val="19"/>
-        </w:rPr>
-        <w:t>a</w:t>
-      </w:r>
-      <w:r>
-        <w:rPr>
-          <w:rFonts w:ascii="Palatino Linotype" w:hAnsi="Palatino Linotype"/>
-          <w:sz w:val="19"/>
-          <w:szCs w:val="19"/>
-        </w:rPr>
-        <w:t>n arrest warrant</w:t>
-      </w:r>
-      <w:r>
-        <w:rPr>
-          <w:rFonts w:ascii="Palatino Linotype" w:hAnsi="Palatino Linotype"/>
-          <w:sz w:val="19"/>
-          <w:szCs w:val="19"/>
-        </w:rPr>
-        <w:t xml:space="preserve"> forthwith for </w:t>
-      </w:r>
       <w:r>
         <w:rPr>
           <w:rFonts w:ascii="Palatino Linotype" w:hAnsi="Palatino Linotype"/>
@@ -1030,9 +925,8 @@
           <w:sz w:val="19"/>
           <w:szCs w:val="19"/>
         </w:rPr>
-        <w:t xml:space="preserve">{{ </w:t>
-      </w:r>
-      <w:proofErr w:type="spellStart"/>
+        <w:t>def_first_name</w:t>
+      </w:r>
       <w:r>
         <w:rPr>
           <w:rFonts w:ascii="Palatino Linotype" w:hAnsi="Palatino Linotype"/>
@@ -1041,9 +935,8 @@
           <w:sz w:val="19"/>
           <w:szCs w:val="19"/>
         </w:rPr>
-        <w:t>def_first_name</w:t>
-      </w:r>
-      <w:proofErr w:type="spellEnd"/>
+        <w:t xml:space="preserve"> </w:t>
+      </w:r>
       <w:r>
         <w:rPr>
           <w:rFonts w:ascii="Palatino Linotype" w:hAnsi="Palatino Linotype"/>
@@ -1052,7 +945,7 @@
           <w:sz w:val="19"/>
           <w:szCs w:val="19"/>
         </w:rPr>
-        <w:t xml:space="preserve"> </w:t>
+        <w:t xml:space="preserve">}} {{ </w:t>
       </w:r>
       <w:r>
         <w:rPr>
@@ -1062,20 +955,8 @@
           <w:sz w:val="19"/>
           <w:szCs w:val="19"/>
         </w:rPr>
-        <w:t xml:space="preserve">}} {{ </w:t>
-      </w:r>
-      <w:proofErr w:type="spellStart"/>
-      <w:r>
-        <w:rPr>
-          <w:rFonts w:ascii="Palatino Linotype" w:hAnsi="Palatino Linotype"/>
-          <w:b/>
-          <w:bCs/>
-          <w:sz w:val="19"/>
-          <w:szCs w:val="19"/>
-        </w:rPr>
         <w:t>def_last_name</w:t>
       </w:r>
-      <w:proofErr w:type="spellEnd"/>
       <w:r>
         <w:rPr>
           <w:rFonts w:ascii="Palatino Linotype" w:hAnsi="Palatino Linotype"/>
@@ -1236,7 +1117,6 @@
             <w14:uncheckedState w14:val="2610" w14:font="MS Gothic"/>
           </w14:checkbox>
         </w:sdtPr>
-        <w:sdtEndPr/>
         <w:sdtContent>
           <w:r>
             <w:rPr>
@@ -1308,7 +1188,6 @@
             <w14:uncheckedState w14:val="2610" w14:font="MS Gothic"/>
           </w14:checkbox>
         </w:sdtPr>
-        <w:sdtEndPr/>
         <w:sdtContent>
           <w:r>
             <w:rPr>
@@ -1381,7 +1260,6 @@
             <w14:uncheckedState w14:val="2610" w14:font="MS Gothic"/>
           </w14:checkbox>
         </w:sdtPr>
-        <w:sdtEndPr/>
         <w:sdtContent>
           <w:r>
             <w:rPr>
@@ -1436,7 +1314,6 @@
             <w14:uncheckedState w14:val="2610" w14:font="MS Gothic"/>
           </w14:checkbox>
         </w:sdtPr>
-        <w:sdtEndPr/>
         <w:sdtContent>
           <w:r>
             <w:rPr>
@@ -1603,7 +1480,6 @@
             <w14:uncheckedState w14:val="2610" w14:font="MS Gothic"/>
           </w14:checkbox>
         </w:sdtPr>
-        <w:sdtEndPr/>
         <w:sdtContent>
           <w:r>
             <w:rPr>
@@ -1683,7 +1559,6 @@
             <w14:uncheckedState w14:val="2610" w14:font="MS Gothic"/>
           </w14:checkbox>
         </w:sdtPr>
-        <w:sdtEndPr/>
         <w:sdtContent>
           <w:r>
             <w:rPr>
@@ -1712,27 +1587,7 @@
           <w:sz w:val="19"/>
           <w:szCs w:val="19"/>
         </w:rPr>
-        <w:t>This case is set for _______________________________, at _________ am/pm for surety(</w:t>
-      </w:r>
-      <w:proofErr w:type="spellStart"/>
-      <w:r>
-        <w:rPr>
-          <w:rFonts w:ascii="Palatino Linotype" w:hAnsi="Palatino Linotype"/>
-          <w:bCs/>
-          <w:sz w:val="19"/>
-          <w:szCs w:val="19"/>
-        </w:rPr>
-        <w:t>ies</w:t>
-      </w:r>
-      <w:proofErr w:type="spellEnd"/>
-      <w:r>
-        <w:rPr>
-          <w:rFonts w:ascii="Palatino Linotype" w:hAnsi="Palatino Linotype"/>
-          <w:bCs/>
-          <w:sz w:val="19"/>
-          <w:szCs w:val="19"/>
-        </w:rPr>
-        <w:t xml:space="preserve">) to appear and show cause why judgment should not be rendered in the penal amount of the recognizance. </w:t>
+        <w:t xml:space="preserve">This case is set for _______________________________, at _________ am/pm for surety(ies) to appear and show cause why judgment should not be rendered in the penal amount of the recognizance. </w:t>
       </w:r>
       <w:r>
         <w:rPr>
@@ -1761,27 +1616,7 @@
           <w:sz w:val="19"/>
           <w:szCs w:val="19"/>
         </w:rPr>
-        <w:t xml:space="preserve"> a copy of this entry to surety(</w:t>
-      </w:r>
-      <w:proofErr w:type="spellStart"/>
-      <w:r>
-        <w:rPr>
-          <w:rFonts w:ascii="Palatino Linotype" w:hAnsi="Palatino Linotype"/>
-          <w:bCs/>
-          <w:sz w:val="19"/>
-          <w:szCs w:val="19"/>
-        </w:rPr>
-        <w:t>ies</w:t>
-      </w:r>
-      <w:proofErr w:type="spellEnd"/>
-      <w:r>
-        <w:rPr>
-          <w:rFonts w:ascii="Palatino Linotype" w:hAnsi="Palatino Linotype"/>
-          <w:bCs/>
-          <w:sz w:val="19"/>
-          <w:szCs w:val="19"/>
-        </w:rPr>
-        <w:t xml:space="preserve">) by regular mail at the address on bond, or as otherwise shown. Set hearing between 20 and 30 days from mailing of notice pursuant to </w:t>
+        <w:t xml:space="preserve"> a copy of this entry to surety(ies) by regular mail at the address on bond, or as otherwise shown. Set hearing between 20 and 30 days from mailing of notice pursuant to </w:t>
       </w:r>
       <w:r>
         <w:rPr>
@@ -1834,7 +1669,6 @@
             <w14:uncheckedState w14:val="2610" w14:font="MS Gothic"/>
           </w14:checkbox>
         </w:sdtPr>
-        <w:sdtEndPr/>
         <w:sdtContent>
           <w:r>
             <w:rPr>
@@ -1946,7 +1780,6 @@
             <w14:uncheckedState w14:val="2610" w14:font="MS Gothic"/>
           </w14:checkbox>
         </w:sdtPr>
-        <w:sdtEndPr/>
         <w:sdtContent>
           <w:r>
             <w:rPr>
@@ -2040,7 +1873,6 @@
             <w14:uncheckedState w14:val="2610" w14:font="MS Gothic"/>
           </w14:checkbox>
         </w:sdtPr>
-        <w:sdtEndPr/>
         <w:sdtContent>
           <w:r>
             <w:rPr>
@@ -2123,7 +1955,6 @@
             <w14:uncheckedState w14:val="2610" w14:font="MS Gothic"/>
           </w14:checkbox>
         </w:sdtPr>
-        <w:sdtEndPr/>
         <w:sdtContent>
           <w:r>
             <w:rPr>
@@ -2310,15 +2141,15 @@
           <w:sz w:val="19"/>
           <w:szCs w:val="19"/>
         </w:rPr>
-        <w:t>Judge Marianne T. Hemmeter</w:t>
-      </w:r>
-      <w:r>
-        <w:rPr>
-          <w:rFonts w:ascii="Palatino Linotype" w:hAnsi="Palatino Linotype"/>
-          <w:sz w:val="19"/>
-          <w:szCs w:val="19"/>
-        </w:rPr>
-        <w:t xml:space="preserve"> / Judge Kyle E. Rohrer</w:t>
+        <w:t xml:space="preserve">Judge </w:t>
+      </w:r>
+      <w:r>
+        <w:rPr>
+          <w:rFonts w:ascii="Palatino Linotype" w:hAnsi="Palatino Linotype"/>
+          <w:sz w:val="19"/>
+          <w:szCs w:val="19"/>
+        </w:rPr>
+        <w:t>/ Magistrate</w:t>
       </w:r>
     </w:p>
     <w:p>
@@ -2413,54 +2244,32 @@
           <w:sz w:val="16"/>
           <w:szCs w:val="16"/>
         </w:rPr>
-        <w:t xml:space="preserve">Prosecutor’s Office: PS    OM     EM; Defendant’s Attorney: PS     OM     EM; </w:t>
-      </w:r>
-      <w:proofErr w:type="gramStart"/>
+        <w:t xml:space="preserve">Prosecutor’s Office: PS    OM     EM; Defendant’s Attorney: PS     OM     EM; {{ </w:t>
+      </w:r>
       <w:r>
         <w:rPr>
           <w:rFonts w:ascii="Palatino Linotype" w:hAnsi="Palatino Linotype"/>
           <w:sz w:val="16"/>
           <w:szCs w:val="16"/>
         </w:rPr>
-        <w:t xml:space="preserve">{{ </w:t>
-      </w:r>
-      <w:proofErr w:type="spellStart"/>
+        <w:t>def_first_name</w:t>
+      </w:r>
       <w:r>
         <w:rPr>
           <w:rFonts w:ascii="Palatino Linotype" w:hAnsi="Palatino Linotype"/>
           <w:sz w:val="16"/>
           <w:szCs w:val="16"/>
         </w:rPr>
-        <w:t>def</w:t>
-      </w:r>
-      <w:proofErr w:type="gramEnd"/>
+        <w:t xml:space="preserve"> }} {{ </w:t>
+      </w:r>
       <w:r>
         <w:rPr>
           <w:rFonts w:ascii="Palatino Linotype" w:hAnsi="Palatino Linotype"/>
           <w:sz w:val="16"/>
           <w:szCs w:val="16"/>
         </w:rPr>
-        <w:t>_first_name</w:t>
-      </w:r>
-      <w:proofErr w:type="spellEnd"/>
-      <w:r>
-        <w:rPr>
-          <w:rFonts w:ascii="Palatino Linotype" w:hAnsi="Palatino Linotype"/>
-          <w:sz w:val="16"/>
-          <w:szCs w:val="16"/>
-        </w:rPr>
-        <w:t xml:space="preserve"> }} {{ </w:t>
-      </w:r>
-      <w:proofErr w:type="spellStart"/>
-      <w:r>
-        <w:rPr>
-          <w:rFonts w:ascii="Palatino Linotype" w:hAnsi="Palatino Linotype"/>
-          <w:sz w:val="16"/>
-          <w:szCs w:val="16"/>
-        </w:rPr>
         <w:t>def_last_name</w:t>
       </w:r>
-      <w:proofErr w:type="spellEnd"/>
       <w:r>
         <w:rPr>
           <w:rFonts w:ascii="Palatino Linotype" w:hAnsi="Palatino Linotype"/>
@@ -2496,7 +2305,7 @@
 </file>
 
 <file path=word/endnotes.xml><?xml version="1.0" encoding="utf-8"?>
-<w:endnotes xmlns:wpc="http://schemas.microsoft.com/office/word/2010/wordprocessingCanvas" xmlns:cx="http://schemas.microsoft.com/office/drawing/2014/chartex" xmlns:cx1="http://schemas.microsoft.com/office/drawing/2015/9/8/chartex" xmlns:cx2="http://schemas.microsoft.com/office/drawing/2015/10/21/chartex" xmlns:cx3="http://schemas.microsoft.com/office/drawing/2016/5/9/chartex" xmlns:cx4="http://schemas.microsoft.com/office/drawing/2016/5/10/chartex" xmlns:cx5="http://schemas.microsoft.com/office/drawing/2016/5/11/chartex" xmlns:cx6="http://schemas.microsoft.com/office/drawing/2016/5/12/chartex" xmlns:cx7="http://schemas.microsoft.com/office/drawing/2016/5/13/chartex" xmlns:cx8="http://schemas.microsoft.com/office/drawing/2016/5/14/chartex" xmlns:mc="http://schemas.openxmlformats.org/markup-compatibility/2006" xmlns:aink="http://schemas.microsoft.com/office/drawing/2016/ink" xmlns:am3d="http://schemas.microsoft.com/office/drawing/2017/model3d" xmlns:o="urn:schemas-microsoft-com:office:office" xmlns:oel="http://schemas.microsoft.com/office/2019/extlst" xmlns:r="http://schemas.openxmlformats.org/officeDocument/2006/relationships" xmlns:m="http://schemas.openxmlformats.org/officeDocument/2006/math" xmlns:v="urn:schemas-microsoft-com:vml" xmlns:wp14="http://schemas.microsoft.com/office/word/2010/wordprocessingDrawing" xmlns:wp="http://schemas.openxmlformats.org/drawingml/2006/wordprocessingDrawing" xmlns:w10="urn:schemas-microsoft-com:office:word" xmlns:w="http://schemas.openxmlformats.org/wordprocessingml/2006/main" xmlns:w14="http://schemas.microsoft.com/office/word/2010/wordml" xmlns:w15="http://schemas.microsoft.com/office/word/2012/wordml" xmlns:w16cex="http://schemas.microsoft.com/office/word/2018/wordml/cex" xmlns:w16cid="http://schemas.microsoft.com/office/word/2016/wordml/cid" xmlns:w16="http://schemas.microsoft.com/office/word/2018/wordml" xmlns:w16sdtdh="http://schemas.microsoft.com/office/word/2020/wordml/sdtdatahash" xmlns:w16se="http://schemas.microsoft.com/office/word/2015/wordml/symex" xmlns:wpg="http://schemas.microsoft.com/office/word/2010/wordprocessingGroup" xmlns:wpi="http://schemas.microsoft.com/office/word/2010/wordprocessingInk" xmlns:wne="http://schemas.microsoft.com/office/word/2006/wordml" xmlns:wps="http://schemas.microsoft.com/office/word/2010/wordprocessingShape" mc:Ignorable="w14 w15 w16se w16cid w16 w16cex w16sdtdh wp14">
+<w:endnotes xmlns:wpc="http://schemas.microsoft.com/office/word/2010/wordprocessingCanvas" xmlns:cx="http://schemas.microsoft.com/office/drawing/2014/chartex" xmlns:cx1="http://schemas.microsoft.com/office/drawing/2015/9/8/chartex" xmlns:cx2="http://schemas.microsoft.com/office/drawing/2015/10/21/chartex" xmlns:cx3="http://schemas.microsoft.com/office/drawing/2016/5/9/chartex" xmlns:cx4="http://schemas.microsoft.com/office/drawing/2016/5/10/chartex" xmlns:cx5="http://schemas.microsoft.com/office/drawing/2016/5/11/chartex" xmlns:cx6="http://schemas.microsoft.com/office/drawing/2016/5/12/chartex" xmlns:cx7="http://schemas.microsoft.com/office/drawing/2016/5/13/chartex" xmlns:cx8="http://schemas.microsoft.com/office/drawing/2016/5/14/chartex" xmlns:mc="http://schemas.openxmlformats.org/markup-compatibility/2006" xmlns:aink="http://schemas.microsoft.com/office/drawing/2016/ink" xmlns:am3d="http://schemas.microsoft.com/office/drawing/2017/model3d" xmlns:o="urn:schemas-microsoft-com:office:office" xmlns:oel="http://schemas.microsoft.com/office/2019/extlst" xmlns:r="http://schemas.openxmlformats.org/officeDocument/2006/relationships" xmlns:m="http://schemas.openxmlformats.org/officeDocument/2006/math" xmlns:v="urn:schemas-microsoft-com:vml" xmlns:wp14="http://schemas.microsoft.com/office/word/2010/wordprocessingDrawing" xmlns:wp="http://schemas.openxmlformats.org/drawingml/2006/wordprocessingDrawing" xmlns:w10="urn:schemas-microsoft-com:office:word" xmlns:w="http://schemas.openxmlformats.org/wordprocessingml/2006/main" xmlns:w14="http://schemas.microsoft.com/office/word/2010/wordml" xmlns:w15="http://schemas.microsoft.com/office/word/2012/wordml" xmlns:w16cex="http://schemas.microsoft.com/office/word/2018/wordml/cex" xmlns:w16cid="http://schemas.microsoft.com/office/word/2016/wordml/cid" xmlns:w16="http://schemas.microsoft.com/office/word/2018/wordml" xmlns:w16du="http://schemas.microsoft.com/office/word/2023/wordml/word16du" xmlns:w16sdtdh="http://schemas.microsoft.com/office/word/2020/wordml/sdtdatahash" xmlns:w16sdtfl="http://schemas.microsoft.com/office/word/2024/wordml/sdtformatlock" xmlns:w16se="http://schemas.microsoft.com/office/word/2015/wordml/symex" xmlns:wpg="http://schemas.microsoft.com/office/word/2010/wordprocessingGroup" xmlns:wpi="http://schemas.microsoft.com/office/word/2010/wordprocessingInk" xmlns:wne="http://schemas.microsoft.com/office/word/2006/wordml" xmlns:wps="http://schemas.microsoft.com/office/word/2010/wordprocessingShape" mc:Ignorable="w14 w15 w16se w16cid w16 w16cex w16sdtdh w16sdtfl w16du wp14">
   <w:endnote w:type="separator" w:id="-1">
     <w:p>
       <w:r>
@@ -2515,7 +2324,7 @@
 </file>
 
 <file path=word/footer1.xml><?xml version="1.0" encoding="utf-8"?>
-<w:ftr xmlns:wpc="http://schemas.microsoft.com/office/word/2010/wordprocessingCanvas" xmlns:cx="http://schemas.microsoft.com/office/drawing/2014/chartex" xmlns:cx1="http://schemas.microsoft.com/office/drawing/2015/9/8/chartex" xmlns:cx2="http://schemas.microsoft.com/office/drawing/2015/10/21/chartex" xmlns:cx3="http://schemas.microsoft.com/office/drawing/2016/5/9/chartex" xmlns:cx4="http://schemas.microsoft.com/office/drawing/2016/5/10/chartex" xmlns:cx5="http://schemas.microsoft.com/office/drawing/2016/5/11/chartex" xmlns:cx6="http://schemas.microsoft.com/office/drawing/2016/5/12/chartex" xmlns:cx7="http://schemas.microsoft.com/office/drawing/2016/5/13/chartex" xmlns:cx8="http://schemas.microsoft.com/office/drawing/2016/5/14/chartex" xmlns:mc="http://schemas.openxmlformats.org/markup-compatibility/2006" xmlns:aink="http://schemas.microsoft.com/office/drawing/2016/ink" xmlns:am3d="http://schemas.microsoft.com/office/drawing/2017/model3d" xmlns:o="urn:schemas-microsoft-com:office:office" xmlns:oel="http://schemas.microsoft.com/office/2019/extlst" xmlns:r="http://schemas.openxmlformats.org/officeDocument/2006/relationships" xmlns:m="http://schemas.openxmlformats.org/officeDocument/2006/math" xmlns:v="urn:schemas-microsoft-com:vml" xmlns:wp14="http://schemas.microsoft.com/office/word/2010/wordprocessingDrawing" xmlns:wp="http://schemas.openxmlformats.org/drawingml/2006/wordprocessingDrawing" xmlns:w10="urn:schemas-microsoft-com:office:word" xmlns:w="http://schemas.openxmlformats.org/wordprocessingml/2006/main" xmlns:w14="http://schemas.microsoft.com/office/word/2010/wordml" xmlns:w15="http://schemas.microsoft.com/office/word/2012/wordml" xmlns:w16cex="http://schemas.microsoft.com/office/word/2018/wordml/cex" xmlns:w16cid="http://schemas.microsoft.com/office/word/2016/wordml/cid" xmlns:w16="http://schemas.microsoft.com/office/word/2018/wordml" xmlns:w16sdtdh="http://schemas.microsoft.com/office/word/2020/wordml/sdtdatahash" xmlns:w16se="http://schemas.microsoft.com/office/word/2015/wordml/symex" xmlns:wpg="http://schemas.microsoft.com/office/word/2010/wordprocessingGroup" xmlns:wpi="http://schemas.microsoft.com/office/word/2010/wordprocessingInk" xmlns:wne="http://schemas.microsoft.com/office/word/2006/wordml" xmlns:wps="http://schemas.microsoft.com/office/word/2010/wordprocessingShape" mc:Ignorable="w14 w15 w16se w16cid w16 w16cex w16sdtdh wp14">
+<w:ftr xmlns:wpc="http://schemas.microsoft.com/office/word/2010/wordprocessingCanvas" xmlns:cx="http://schemas.microsoft.com/office/drawing/2014/chartex" xmlns:cx1="http://schemas.microsoft.com/office/drawing/2015/9/8/chartex" xmlns:cx2="http://schemas.microsoft.com/office/drawing/2015/10/21/chartex" xmlns:cx3="http://schemas.microsoft.com/office/drawing/2016/5/9/chartex" xmlns:cx4="http://schemas.microsoft.com/office/drawing/2016/5/10/chartex" xmlns:cx5="http://schemas.microsoft.com/office/drawing/2016/5/11/chartex" xmlns:cx6="http://schemas.microsoft.com/office/drawing/2016/5/12/chartex" xmlns:cx7="http://schemas.microsoft.com/office/drawing/2016/5/13/chartex" xmlns:cx8="http://schemas.microsoft.com/office/drawing/2016/5/14/chartex" xmlns:mc="http://schemas.openxmlformats.org/markup-compatibility/2006" xmlns:aink="http://schemas.microsoft.com/office/drawing/2016/ink" xmlns:am3d="http://schemas.microsoft.com/office/drawing/2017/model3d" xmlns:o="urn:schemas-microsoft-com:office:office" xmlns:oel="http://schemas.microsoft.com/office/2019/extlst" xmlns:r="http://schemas.openxmlformats.org/officeDocument/2006/relationships" xmlns:m="http://schemas.openxmlformats.org/officeDocument/2006/math" xmlns:v="urn:schemas-microsoft-com:vml" xmlns:wp14="http://schemas.microsoft.com/office/word/2010/wordprocessingDrawing" xmlns:wp="http://schemas.openxmlformats.org/drawingml/2006/wordprocessingDrawing" xmlns:w10="urn:schemas-microsoft-com:office:word" xmlns:w="http://schemas.openxmlformats.org/wordprocessingml/2006/main" xmlns:w14="http://schemas.microsoft.com/office/word/2010/wordml" xmlns:w15="http://schemas.microsoft.com/office/word/2012/wordml" xmlns:w16cex="http://schemas.microsoft.com/office/word/2018/wordml/cex" xmlns:w16cid="http://schemas.microsoft.com/office/word/2016/wordml/cid" xmlns:w16="http://schemas.microsoft.com/office/word/2018/wordml" xmlns:w16du="http://schemas.microsoft.com/office/word/2023/wordml/word16du" xmlns:w16sdtdh="http://schemas.microsoft.com/office/word/2020/wordml/sdtdatahash" xmlns:w16sdtfl="http://schemas.microsoft.com/office/word/2024/wordml/sdtformatlock" xmlns:w16se="http://schemas.microsoft.com/office/word/2015/wordml/symex" xmlns:wpg="http://schemas.microsoft.com/office/word/2010/wordprocessingGroup" xmlns:wpi="http://schemas.microsoft.com/office/word/2010/wordprocessingInk" xmlns:wne="http://schemas.microsoft.com/office/word/2006/wordml" xmlns:wps="http://schemas.microsoft.com/office/word/2010/wordprocessingShape" mc:Ignorable="w14 w15 w16se w16cid w16 w16cex w16sdtdh w16sdtfl w16du wp14">
   <w:p>
     <w:pPr>
       <w:pStyle w:val="Footer"/>
@@ -2525,7 +2334,7 @@
 </file>
 
 <file path=word/footer2.xml><?xml version="1.0" encoding="utf-8"?>
-<w:ftr xmlns:wpc="http://schemas.microsoft.com/office/word/2010/wordprocessingCanvas" xmlns:cx="http://schemas.microsoft.com/office/drawing/2014/chartex" xmlns:cx1="http://schemas.microsoft.com/office/drawing/2015/9/8/chartex" xmlns:cx2="http://schemas.microsoft.com/office/drawing/2015/10/21/chartex" xmlns:cx3="http://schemas.microsoft.com/office/drawing/2016/5/9/chartex" xmlns:cx4="http://schemas.microsoft.com/office/drawing/2016/5/10/chartex" xmlns:cx5="http://schemas.microsoft.com/office/drawing/2016/5/11/chartex" xmlns:cx6="http://schemas.microsoft.com/office/drawing/2016/5/12/chartex" xmlns:cx7="http://schemas.microsoft.com/office/drawing/2016/5/13/chartex" xmlns:cx8="http://schemas.microsoft.com/office/drawing/2016/5/14/chartex" xmlns:mc="http://schemas.openxmlformats.org/markup-compatibility/2006" xmlns:aink="http://schemas.microsoft.com/office/drawing/2016/ink" xmlns:am3d="http://schemas.microsoft.com/office/drawing/2017/model3d" xmlns:o="urn:schemas-microsoft-com:office:office" xmlns:oel="http://schemas.microsoft.com/office/2019/extlst" xmlns:r="http://schemas.openxmlformats.org/officeDocument/2006/relationships" xmlns:m="http://schemas.openxmlformats.org/officeDocument/2006/math" xmlns:v="urn:schemas-microsoft-com:vml" xmlns:wp14="http://schemas.microsoft.com/office/word/2010/wordprocessingDrawing" xmlns:wp="http://schemas.openxmlformats.org/drawingml/2006/wordprocessingDrawing" xmlns:w10="urn:schemas-microsoft-com:office:word" xmlns:w="http://schemas.openxmlformats.org/wordprocessingml/2006/main" xmlns:w14="http://schemas.microsoft.com/office/word/2010/wordml" xmlns:w15="http://schemas.microsoft.com/office/word/2012/wordml" xmlns:w16cex="http://schemas.microsoft.com/office/word/2018/wordml/cex" xmlns:w16cid="http://schemas.microsoft.com/office/word/2016/wordml/cid" xmlns:w16="http://schemas.microsoft.com/office/word/2018/wordml" xmlns:w16sdtdh="http://schemas.microsoft.com/office/word/2020/wordml/sdtdatahash" xmlns:w16se="http://schemas.microsoft.com/office/word/2015/wordml/symex" xmlns:wpg="http://schemas.microsoft.com/office/word/2010/wordprocessingGroup" xmlns:wpi="http://schemas.microsoft.com/office/word/2010/wordprocessingInk" xmlns:wne="http://schemas.microsoft.com/office/word/2006/wordml" xmlns:wps="http://schemas.microsoft.com/office/word/2010/wordprocessingShape" mc:Ignorable="w14 w15 w16se w16cid w16 w16cex w16sdtdh wp14">
+<w:ftr xmlns:wpc="http://schemas.microsoft.com/office/word/2010/wordprocessingCanvas" xmlns:cx="http://schemas.microsoft.com/office/drawing/2014/chartex" xmlns:cx1="http://schemas.microsoft.com/office/drawing/2015/9/8/chartex" xmlns:cx2="http://schemas.microsoft.com/office/drawing/2015/10/21/chartex" xmlns:cx3="http://schemas.microsoft.com/office/drawing/2016/5/9/chartex" xmlns:cx4="http://schemas.microsoft.com/office/drawing/2016/5/10/chartex" xmlns:cx5="http://schemas.microsoft.com/office/drawing/2016/5/11/chartex" xmlns:cx6="http://schemas.microsoft.com/office/drawing/2016/5/12/chartex" xmlns:cx7="http://schemas.microsoft.com/office/drawing/2016/5/13/chartex" xmlns:cx8="http://schemas.microsoft.com/office/drawing/2016/5/14/chartex" xmlns:mc="http://schemas.openxmlformats.org/markup-compatibility/2006" xmlns:aink="http://schemas.microsoft.com/office/drawing/2016/ink" xmlns:am3d="http://schemas.microsoft.com/office/drawing/2017/model3d" xmlns:o="urn:schemas-microsoft-com:office:office" xmlns:oel="http://schemas.microsoft.com/office/2019/extlst" xmlns:r="http://schemas.openxmlformats.org/officeDocument/2006/relationships" xmlns:m="http://schemas.openxmlformats.org/officeDocument/2006/math" xmlns:v="urn:schemas-microsoft-com:vml" xmlns:wp14="http://schemas.microsoft.com/office/word/2010/wordprocessingDrawing" xmlns:wp="http://schemas.openxmlformats.org/drawingml/2006/wordprocessingDrawing" xmlns:w10="urn:schemas-microsoft-com:office:word" xmlns:w="http://schemas.openxmlformats.org/wordprocessingml/2006/main" xmlns:w14="http://schemas.microsoft.com/office/word/2010/wordml" xmlns:w15="http://schemas.microsoft.com/office/word/2012/wordml" xmlns:w16cex="http://schemas.microsoft.com/office/word/2018/wordml/cex" xmlns:w16cid="http://schemas.microsoft.com/office/word/2016/wordml/cid" xmlns:w16="http://schemas.microsoft.com/office/word/2018/wordml" xmlns:w16du="http://schemas.microsoft.com/office/word/2023/wordml/word16du" xmlns:w16sdtdh="http://schemas.microsoft.com/office/word/2020/wordml/sdtdatahash" xmlns:w16sdtfl="http://schemas.microsoft.com/office/word/2024/wordml/sdtformatlock" xmlns:w16se="http://schemas.microsoft.com/office/word/2015/wordml/symex" xmlns:wpg="http://schemas.microsoft.com/office/word/2010/wordprocessingGroup" xmlns:wpi="http://schemas.microsoft.com/office/word/2010/wordprocessingInk" xmlns:wne="http://schemas.microsoft.com/office/word/2006/wordml" xmlns:wps="http://schemas.microsoft.com/office/word/2010/wordprocessingShape" mc:Ignorable="w14 w15 w16se w16cid w16 w16cex w16sdtdh w16sdtfl w16du wp14">
   <w:p>
     <w:pPr>
       <w:pStyle w:val="Footer"/>
@@ -2552,7 +2361,6 @@
           <w:docPartUnique/>
         </w:docPartObj>
       </w:sdtPr>
-      <w:sdtEndPr/>
       <w:sdtContent>
         <w:r>
           <w:rPr>
@@ -2690,7 +2498,6 @@
       </w:rPr>
       <w:t xml:space="preserve">Journal Entry – FTA Arraignment </w:t>
     </w:r>
-    <w:proofErr w:type="gramStart"/>
     <w:r>
       <w:rPr>
         <w:rFonts w:ascii="Palatino Linotype" w:hAnsi="Palatino Linotype"/>
@@ -2699,25 +2506,14 @@
       </w:rPr>
       <w:t xml:space="preserve">{{ </w:t>
     </w:r>
-    <w:proofErr w:type="spellStart"/>
     <w:r>
       <w:rPr>
         <w:rFonts w:ascii="Palatino Linotype" w:hAnsi="Palatino Linotype"/>
         <w:sz w:val="20"/>
         <w:szCs w:val="20"/>
       </w:rPr>
-      <w:t>case</w:t>
+      <w:t>case_number</w:t>
     </w:r>
-    <w:proofErr w:type="gramEnd"/>
-    <w:r>
-      <w:rPr>
-        <w:rFonts w:ascii="Palatino Linotype" w:hAnsi="Palatino Linotype"/>
-        <w:sz w:val="20"/>
-        <w:szCs w:val="20"/>
-      </w:rPr>
-      <w:t>_number</w:t>
-    </w:r>
-    <w:proofErr w:type="spellEnd"/>
     <w:r>
       <w:rPr>
         <w:rFonts w:ascii="Palatino Linotype" w:hAnsi="Palatino Linotype"/>
@@ -2799,7 +2595,7 @@
 </file>
 
 <file path=word/footer3.xml><?xml version="1.0" encoding="utf-8"?>
-<w:ftr xmlns:wpc="http://schemas.microsoft.com/office/word/2010/wordprocessingCanvas" xmlns:cx="http://schemas.microsoft.com/office/drawing/2014/chartex" xmlns:cx1="http://schemas.microsoft.com/office/drawing/2015/9/8/chartex" xmlns:cx2="http://schemas.microsoft.com/office/drawing/2015/10/21/chartex" xmlns:cx3="http://schemas.microsoft.com/office/drawing/2016/5/9/chartex" xmlns:cx4="http://schemas.microsoft.com/office/drawing/2016/5/10/chartex" xmlns:cx5="http://schemas.microsoft.com/office/drawing/2016/5/11/chartex" xmlns:cx6="http://schemas.microsoft.com/office/drawing/2016/5/12/chartex" xmlns:cx7="http://schemas.microsoft.com/office/drawing/2016/5/13/chartex" xmlns:cx8="http://schemas.microsoft.com/office/drawing/2016/5/14/chartex" xmlns:mc="http://schemas.openxmlformats.org/markup-compatibility/2006" xmlns:aink="http://schemas.microsoft.com/office/drawing/2016/ink" xmlns:am3d="http://schemas.microsoft.com/office/drawing/2017/model3d" xmlns:o="urn:schemas-microsoft-com:office:office" xmlns:oel="http://schemas.microsoft.com/office/2019/extlst" xmlns:r="http://schemas.openxmlformats.org/officeDocument/2006/relationships" xmlns:m="http://schemas.openxmlformats.org/officeDocument/2006/math" xmlns:v="urn:schemas-microsoft-com:vml" xmlns:wp14="http://schemas.microsoft.com/office/word/2010/wordprocessingDrawing" xmlns:wp="http://schemas.openxmlformats.org/drawingml/2006/wordprocessingDrawing" xmlns:w10="urn:schemas-microsoft-com:office:word" xmlns:w="http://schemas.openxmlformats.org/wordprocessingml/2006/main" xmlns:w14="http://schemas.microsoft.com/office/word/2010/wordml" xmlns:w15="http://schemas.microsoft.com/office/word/2012/wordml" xmlns:w16cex="http://schemas.microsoft.com/office/word/2018/wordml/cex" xmlns:w16cid="http://schemas.microsoft.com/office/word/2016/wordml/cid" xmlns:w16="http://schemas.microsoft.com/office/word/2018/wordml" xmlns:w16sdtdh="http://schemas.microsoft.com/office/word/2020/wordml/sdtdatahash" xmlns:w16se="http://schemas.microsoft.com/office/word/2015/wordml/symex" xmlns:wpg="http://schemas.microsoft.com/office/word/2010/wordprocessingGroup" xmlns:wpi="http://schemas.microsoft.com/office/word/2010/wordprocessingInk" xmlns:wne="http://schemas.microsoft.com/office/word/2006/wordml" xmlns:wps="http://schemas.microsoft.com/office/word/2010/wordprocessingShape" mc:Ignorable="w14 w15 w16se w16cid w16 w16cex w16sdtdh wp14">
+<w:ftr xmlns:wpc="http://schemas.microsoft.com/office/word/2010/wordprocessingCanvas" xmlns:cx="http://schemas.microsoft.com/office/drawing/2014/chartex" xmlns:cx1="http://schemas.microsoft.com/office/drawing/2015/9/8/chartex" xmlns:cx2="http://schemas.microsoft.com/office/drawing/2015/10/21/chartex" xmlns:cx3="http://schemas.microsoft.com/office/drawing/2016/5/9/chartex" xmlns:cx4="http://schemas.microsoft.com/office/drawing/2016/5/10/chartex" xmlns:cx5="http://schemas.microsoft.com/office/drawing/2016/5/11/chartex" xmlns:cx6="http://schemas.microsoft.com/office/drawing/2016/5/12/chartex" xmlns:cx7="http://schemas.microsoft.com/office/drawing/2016/5/13/chartex" xmlns:cx8="http://schemas.microsoft.com/office/drawing/2016/5/14/chartex" xmlns:mc="http://schemas.openxmlformats.org/markup-compatibility/2006" xmlns:aink="http://schemas.microsoft.com/office/drawing/2016/ink" xmlns:am3d="http://schemas.microsoft.com/office/drawing/2017/model3d" xmlns:o="urn:schemas-microsoft-com:office:office" xmlns:oel="http://schemas.microsoft.com/office/2019/extlst" xmlns:r="http://schemas.openxmlformats.org/officeDocument/2006/relationships" xmlns:m="http://schemas.openxmlformats.org/officeDocument/2006/math" xmlns:v="urn:schemas-microsoft-com:vml" xmlns:wp14="http://schemas.microsoft.com/office/word/2010/wordprocessingDrawing" xmlns:wp="http://schemas.openxmlformats.org/drawingml/2006/wordprocessingDrawing" xmlns:w10="urn:schemas-microsoft-com:office:word" xmlns:w="http://schemas.openxmlformats.org/wordprocessingml/2006/main" xmlns:w14="http://schemas.microsoft.com/office/word/2010/wordml" xmlns:w15="http://schemas.microsoft.com/office/word/2012/wordml" xmlns:w16cex="http://schemas.microsoft.com/office/word/2018/wordml/cex" xmlns:w16cid="http://schemas.microsoft.com/office/word/2016/wordml/cid" xmlns:w16="http://schemas.microsoft.com/office/word/2018/wordml" xmlns:w16du="http://schemas.microsoft.com/office/word/2023/wordml/word16du" xmlns:w16sdtdh="http://schemas.microsoft.com/office/word/2020/wordml/sdtdatahash" xmlns:w16sdtfl="http://schemas.microsoft.com/office/word/2024/wordml/sdtformatlock" xmlns:w16se="http://schemas.microsoft.com/office/word/2015/wordml/symex" xmlns:wpg="http://schemas.microsoft.com/office/word/2010/wordprocessingGroup" xmlns:wpi="http://schemas.microsoft.com/office/word/2010/wordprocessingInk" xmlns:wne="http://schemas.microsoft.com/office/word/2006/wordml" xmlns:wps="http://schemas.microsoft.com/office/word/2010/wordprocessingShape" mc:Ignorable="w14 w15 w16se w16cid w16 w16cex w16sdtdh w16sdtfl w16du wp14">
   <w:p>
     <w:pPr>
       <w:pStyle w:val="Footer"/>
@@ -2809,7 +2605,7 @@
 </file>
 
 <file path=word/footnotes.xml><?xml version="1.0" encoding="utf-8"?>
-<w:footnotes xmlns:wpc="http://schemas.microsoft.com/office/word/2010/wordprocessingCanvas" xmlns:cx="http://schemas.microsoft.com/office/drawing/2014/chartex" xmlns:cx1="http://schemas.microsoft.com/office/drawing/2015/9/8/chartex" xmlns:cx2="http://schemas.microsoft.com/office/drawing/2015/10/21/chartex" xmlns:cx3="http://schemas.microsoft.com/office/drawing/2016/5/9/chartex" xmlns:cx4="http://schemas.microsoft.com/office/drawing/2016/5/10/chartex" xmlns:cx5="http://schemas.microsoft.com/office/drawing/2016/5/11/chartex" xmlns:cx6="http://schemas.microsoft.com/office/drawing/2016/5/12/chartex" xmlns:cx7="http://schemas.microsoft.com/office/drawing/2016/5/13/chartex" xmlns:cx8="http://schemas.microsoft.com/office/drawing/2016/5/14/chartex" xmlns:mc="http://schemas.openxmlformats.org/markup-compatibility/2006" xmlns:aink="http://schemas.microsoft.com/office/drawing/2016/ink" xmlns:am3d="http://schemas.microsoft.com/office/drawing/2017/model3d" xmlns:o="urn:schemas-microsoft-com:office:office" xmlns:oel="http://schemas.microsoft.com/office/2019/extlst" xmlns:r="http://schemas.openxmlformats.org/officeDocument/2006/relationships" xmlns:m="http://schemas.openxmlformats.org/officeDocument/2006/math" xmlns:v="urn:schemas-microsoft-com:vml" xmlns:wp14="http://schemas.microsoft.com/office/word/2010/wordprocessingDrawing" xmlns:wp="http://schemas.openxmlformats.org/drawingml/2006/wordprocessingDrawing" xmlns:w10="urn:schemas-microsoft-com:office:word" xmlns:w="http://schemas.openxmlformats.org/wordprocessingml/2006/main" xmlns:w14="http://schemas.microsoft.com/office/word/2010/wordml" xmlns:w15="http://schemas.microsoft.com/office/word/2012/wordml" xmlns:w16cex="http://schemas.microsoft.com/office/word/2018/wordml/cex" xmlns:w16cid="http://schemas.microsoft.com/office/word/2016/wordml/cid" xmlns:w16="http://schemas.microsoft.com/office/word/2018/wordml" xmlns:w16sdtdh="http://schemas.microsoft.com/office/word/2020/wordml/sdtdatahash" xmlns:w16se="http://schemas.microsoft.com/office/word/2015/wordml/symex" xmlns:wpg="http://schemas.microsoft.com/office/word/2010/wordprocessingGroup" xmlns:wpi="http://schemas.microsoft.com/office/word/2010/wordprocessingInk" xmlns:wne="http://schemas.microsoft.com/office/word/2006/wordml" xmlns:wps="http://schemas.microsoft.com/office/word/2010/wordprocessingShape" mc:Ignorable="w14 w15 w16se w16cid w16 w16cex w16sdtdh wp14">
+<w:footnotes xmlns:wpc="http://schemas.microsoft.com/office/word/2010/wordprocessingCanvas" xmlns:cx="http://schemas.microsoft.com/office/drawing/2014/chartex" xmlns:cx1="http://schemas.microsoft.com/office/drawing/2015/9/8/chartex" xmlns:cx2="http://schemas.microsoft.com/office/drawing/2015/10/21/chartex" xmlns:cx3="http://schemas.microsoft.com/office/drawing/2016/5/9/chartex" xmlns:cx4="http://schemas.microsoft.com/office/drawing/2016/5/10/chartex" xmlns:cx5="http://schemas.microsoft.com/office/drawing/2016/5/11/chartex" xmlns:cx6="http://schemas.microsoft.com/office/drawing/2016/5/12/chartex" xmlns:cx7="http://schemas.microsoft.com/office/drawing/2016/5/13/chartex" xmlns:cx8="http://schemas.microsoft.com/office/drawing/2016/5/14/chartex" xmlns:mc="http://schemas.openxmlformats.org/markup-compatibility/2006" xmlns:aink="http://schemas.microsoft.com/office/drawing/2016/ink" xmlns:am3d="http://schemas.microsoft.com/office/drawing/2017/model3d" xmlns:o="urn:schemas-microsoft-com:office:office" xmlns:oel="http://schemas.microsoft.com/office/2019/extlst" xmlns:r="http://schemas.openxmlformats.org/officeDocument/2006/relationships" xmlns:m="http://schemas.openxmlformats.org/officeDocument/2006/math" xmlns:v="urn:schemas-microsoft-com:vml" xmlns:wp14="http://schemas.microsoft.com/office/word/2010/wordprocessingDrawing" xmlns:wp="http://schemas.openxmlformats.org/drawingml/2006/wordprocessingDrawing" xmlns:w10="urn:schemas-microsoft-com:office:word" xmlns:w="http://schemas.openxmlformats.org/wordprocessingml/2006/main" xmlns:w14="http://schemas.microsoft.com/office/word/2010/wordml" xmlns:w15="http://schemas.microsoft.com/office/word/2012/wordml" xmlns:w16cex="http://schemas.microsoft.com/office/word/2018/wordml/cex" xmlns:w16cid="http://schemas.microsoft.com/office/word/2016/wordml/cid" xmlns:w16="http://schemas.microsoft.com/office/word/2018/wordml" xmlns:w16du="http://schemas.microsoft.com/office/word/2023/wordml/word16du" xmlns:w16sdtdh="http://schemas.microsoft.com/office/word/2020/wordml/sdtdatahash" xmlns:w16sdtfl="http://schemas.microsoft.com/office/word/2024/wordml/sdtformatlock" xmlns:w16se="http://schemas.microsoft.com/office/word/2015/wordml/symex" xmlns:wpg="http://schemas.microsoft.com/office/word/2010/wordprocessingGroup" xmlns:wpi="http://schemas.microsoft.com/office/word/2010/wordprocessingInk" xmlns:wne="http://schemas.microsoft.com/office/word/2006/wordml" xmlns:wps="http://schemas.microsoft.com/office/word/2010/wordprocessingShape" mc:Ignorable="w14 w15 w16se w16cid w16 w16cex w16sdtdh w16sdtfl w16du wp14">
   <w:footnote w:type="separator" w:id="-1">
     <w:p>
       <w:r>
@@ -2828,7 +2624,7 @@
 </file>
 
 <file path=word/header1.xml><?xml version="1.0" encoding="utf-8"?>
-<w:hdr xmlns:wpc="http://schemas.microsoft.com/office/word/2010/wordprocessingCanvas" xmlns:cx="http://schemas.microsoft.com/office/drawing/2014/chartex" xmlns:cx1="http://schemas.microsoft.com/office/drawing/2015/9/8/chartex" xmlns:cx2="http://schemas.microsoft.com/office/drawing/2015/10/21/chartex" xmlns:cx3="http://schemas.microsoft.com/office/drawing/2016/5/9/chartex" xmlns:cx4="http://schemas.microsoft.com/office/drawing/2016/5/10/chartex" xmlns:cx5="http://schemas.microsoft.com/office/drawing/2016/5/11/chartex" xmlns:cx6="http://schemas.microsoft.com/office/drawing/2016/5/12/chartex" xmlns:cx7="http://schemas.microsoft.com/office/drawing/2016/5/13/chartex" xmlns:cx8="http://schemas.microsoft.com/office/drawing/2016/5/14/chartex" xmlns:mc="http://schemas.openxmlformats.org/markup-compatibility/2006" xmlns:aink="http://schemas.microsoft.com/office/drawing/2016/ink" xmlns:am3d="http://schemas.microsoft.com/office/drawing/2017/model3d" xmlns:o="urn:schemas-microsoft-com:office:office" xmlns:oel="http://schemas.microsoft.com/office/2019/extlst" xmlns:r="http://schemas.openxmlformats.org/officeDocument/2006/relationships" xmlns:m="http://schemas.openxmlformats.org/officeDocument/2006/math" xmlns:v="urn:schemas-microsoft-com:vml" xmlns:wp14="http://schemas.microsoft.com/office/word/2010/wordprocessingDrawing" xmlns:wp="http://schemas.openxmlformats.org/drawingml/2006/wordprocessingDrawing" xmlns:w10="urn:schemas-microsoft-com:office:word" xmlns:w="http://schemas.openxmlformats.org/wordprocessingml/2006/main" xmlns:w14="http://schemas.microsoft.com/office/word/2010/wordml" xmlns:w15="http://schemas.microsoft.com/office/word/2012/wordml" xmlns:w16cex="http://schemas.microsoft.com/office/word/2018/wordml/cex" xmlns:w16cid="http://schemas.microsoft.com/office/word/2016/wordml/cid" xmlns:w16="http://schemas.microsoft.com/office/word/2018/wordml" xmlns:w16sdtdh="http://schemas.microsoft.com/office/word/2020/wordml/sdtdatahash" xmlns:w16se="http://schemas.microsoft.com/office/word/2015/wordml/symex" xmlns:wpg="http://schemas.microsoft.com/office/word/2010/wordprocessingGroup" xmlns:wpi="http://schemas.microsoft.com/office/word/2010/wordprocessingInk" xmlns:wne="http://schemas.microsoft.com/office/word/2006/wordml" xmlns:wps="http://schemas.microsoft.com/office/word/2010/wordprocessingShape" mc:Ignorable="w14 w15 w16se w16cid w16 w16cex w16sdtdh wp14">
+<w:hdr xmlns:wpc="http://schemas.microsoft.com/office/word/2010/wordprocessingCanvas" xmlns:cx="http://schemas.microsoft.com/office/drawing/2014/chartex" xmlns:cx1="http://schemas.microsoft.com/office/drawing/2015/9/8/chartex" xmlns:cx2="http://schemas.microsoft.com/office/drawing/2015/10/21/chartex" xmlns:cx3="http://schemas.microsoft.com/office/drawing/2016/5/9/chartex" xmlns:cx4="http://schemas.microsoft.com/office/drawing/2016/5/10/chartex" xmlns:cx5="http://schemas.microsoft.com/office/drawing/2016/5/11/chartex" xmlns:cx6="http://schemas.microsoft.com/office/drawing/2016/5/12/chartex" xmlns:cx7="http://schemas.microsoft.com/office/drawing/2016/5/13/chartex" xmlns:cx8="http://schemas.microsoft.com/office/drawing/2016/5/14/chartex" xmlns:mc="http://schemas.openxmlformats.org/markup-compatibility/2006" xmlns:aink="http://schemas.microsoft.com/office/drawing/2016/ink" xmlns:am3d="http://schemas.microsoft.com/office/drawing/2017/model3d" xmlns:o="urn:schemas-microsoft-com:office:office" xmlns:oel="http://schemas.microsoft.com/office/2019/extlst" xmlns:r="http://schemas.openxmlformats.org/officeDocument/2006/relationships" xmlns:m="http://schemas.openxmlformats.org/officeDocument/2006/math" xmlns:v="urn:schemas-microsoft-com:vml" xmlns:wp14="http://schemas.microsoft.com/office/word/2010/wordprocessingDrawing" xmlns:wp="http://schemas.openxmlformats.org/drawingml/2006/wordprocessingDrawing" xmlns:w10="urn:schemas-microsoft-com:office:word" xmlns:w="http://schemas.openxmlformats.org/wordprocessingml/2006/main" xmlns:w14="http://schemas.microsoft.com/office/word/2010/wordml" xmlns:w15="http://schemas.microsoft.com/office/word/2012/wordml" xmlns:w16cex="http://schemas.microsoft.com/office/word/2018/wordml/cex" xmlns:w16cid="http://schemas.microsoft.com/office/word/2016/wordml/cid" xmlns:w16="http://schemas.microsoft.com/office/word/2018/wordml" xmlns:w16du="http://schemas.microsoft.com/office/word/2023/wordml/word16du" xmlns:w16sdtdh="http://schemas.microsoft.com/office/word/2020/wordml/sdtdatahash" xmlns:w16sdtfl="http://schemas.microsoft.com/office/word/2024/wordml/sdtformatlock" xmlns:w16se="http://schemas.microsoft.com/office/word/2015/wordml/symex" xmlns:wpg="http://schemas.microsoft.com/office/word/2010/wordprocessingGroup" xmlns:wpi="http://schemas.microsoft.com/office/word/2010/wordprocessingInk" xmlns:wne="http://schemas.microsoft.com/office/word/2006/wordml" xmlns:wps="http://schemas.microsoft.com/office/word/2010/wordprocessingShape" mc:Ignorable="w14 w15 w16se w16cid w16 w16cex w16sdtdh w16sdtfl w16du wp14">
   <w:p>
     <w:pPr>
       <w:pStyle w:val="Header"/>
@@ -2838,7 +2634,7 @@
 </file>
 
 <file path=word/header2.xml><?xml version="1.0" encoding="utf-8"?>
-<w:hdr xmlns:wpc="http://schemas.microsoft.com/office/word/2010/wordprocessingCanvas" xmlns:cx="http://schemas.microsoft.com/office/drawing/2014/chartex" xmlns:cx1="http://schemas.microsoft.com/office/drawing/2015/9/8/chartex" xmlns:cx2="http://schemas.microsoft.com/office/drawing/2015/10/21/chartex" xmlns:cx3="http://schemas.microsoft.com/office/drawing/2016/5/9/chartex" xmlns:cx4="http://schemas.microsoft.com/office/drawing/2016/5/10/chartex" xmlns:cx5="http://schemas.microsoft.com/office/drawing/2016/5/11/chartex" xmlns:cx6="http://schemas.microsoft.com/office/drawing/2016/5/12/chartex" xmlns:cx7="http://schemas.microsoft.com/office/drawing/2016/5/13/chartex" xmlns:cx8="http://schemas.microsoft.com/office/drawing/2016/5/14/chartex" xmlns:mc="http://schemas.openxmlformats.org/markup-compatibility/2006" xmlns:aink="http://schemas.microsoft.com/office/drawing/2016/ink" xmlns:am3d="http://schemas.microsoft.com/office/drawing/2017/model3d" xmlns:o="urn:schemas-microsoft-com:office:office" xmlns:oel="http://schemas.microsoft.com/office/2019/extlst" xmlns:r="http://schemas.openxmlformats.org/officeDocument/2006/relationships" xmlns:m="http://schemas.openxmlformats.org/officeDocument/2006/math" xmlns:v="urn:schemas-microsoft-com:vml" xmlns:wp14="http://schemas.microsoft.com/office/word/2010/wordprocessingDrawing" xmlns:wp="http://schemas.openxmlformats.org/drawingml/2006/wordprocessingDrawing" xmlns:w10="urn:schemas-microsoft-com:office:word" xmlns:w="http://schemas.openxmlformats.org/wordprocessingml/2006/main" xmlns:w14="http://schemas.microsoft.com/office/word/2010/wordml" xmlns:w15="http://schemas.microsoft.com/office/word/2012/wordml" xmlns:w16cex="http://schemas.microsoft.com/office/word/2018/wordml/cex" xmlns:w16cid="http://schemas.microsoft.com/office/word/2016/wordml/cid" xmlns:w16="http://schemas.microsoft.com/office/word/2018/wordml" xmlns:w16sdtdh="http://schemas.microsoft.com/office/word/2020/wordml/sdtdatahash" xmlns:w16se="http://schemas.microsoft.com/office/word/2015/wordml/symex" xmlns:wpg="http://schemas.microsoft.com/office/word/2010/wordprocessingGroup" xmlns:wpi="http://schemas.microsoft.com/office/word/2010/wordprocessingInk" xmlns:wne="http://schemas.microsoft.com/office/word/2006/wordml" xmlns:wps="http://schemas.microsoft.com/office/word/2010/wordprocessingShape" mc:Ignorable="w14 w15 w16se w16cid w16 w16cex w16sdtdh wp14">
+<w:hdr xmlns:wpc="http://schemas.microsoft.com/office/word/2010/wordprocessingCanvas" xmlns:cx="http://schemas.microsoft.com/office/drawing/2014/chartex" xmlns:cx1="http://schemas.microsoft.com/office/drawing/2015/9/8/chartex" xmlns:cx2="http://schemas.microsoft.com/office/drawing/2015/10/21/chartex" xmlns:cx3="http://schemas.microsoft.com/office/drawing/2016/5/9/chartex" xmlns:cx4="http://schemas.microsoft.com/office/drawing/2016/5/10/chartex" xmlns:cx5="http://schemas.microsoft.com/office/drawing/2016/5/11/chartex" xmlns:cx6="http://schemas.microsoft.com/office/drawing/2016/5/12/chartex" xmlns:cx7="http://schemas.microsoft.com/office/drawing/2016/5/13/chartex" xmlns:cx8="http://schemas.microsoft.com/office/drawing/2016/5/14/chartex" xmlns:mc="http://schemas.openxmlformats.org/markup-compatibility/2006" xmlns:aink="http://schemas.microsoft.com/office/drawing/2016/ink" xmlns:am3d="http://schemas.microsoft.com/office/drawing/2017/model3d" xmlns:o="urn:schemas-microsoft-com:office:office" xmlns:oel="http://schemas.microsoft.com/office/2019/extlst" xmlns:r="http://schemas.openxmlformats.org/officeDocument/2006/relationships" xmlns:m="http://schemas.openxmlformats.org/officeDocument/2006/math" xmlns:v="urn:schemas-microsoft-com:vml" xmlns:wp14="http://schemas.microsoft.com/office/word/2010/wordprocessingDrawing" xmlns:wp="http://schemas.openxmlformats.org/drawingml/2006/wordprocessingDrawing" xmlns:w10="urn:schemas-microsoft-com:office:word" xmlns:w="http://schemas.openxmlformats.org/wordprocessingml/2006/main" xmlns:w14="http://schemas.microsoft.com/office/word/2010/wordml" xmlns:w15="http://schemas.microsoft.com/office/word/2012/wordml" xmlns:w16cex="http://schemas.microsoft.com/office/word/2018/wordml/cex" xmlns:w16cid="http://schemas.microsoft.com/office/word/2016/wordml/cid" xmlns:w16="http://schemas.microsoft.com/office/word/2018/wordml" xmlns:w16du="http://schemas.microsoft.com/office/word/2023/wordml/word16du" xmlns:w16sdtdh="http://schemas.microsoft.com/office/word/2020/wordml/sdtdatahash" xmlns:w16sdtfl="http://schemas.microsoft.com/office/word/2024/wordml/sdtformatlock" xmlns:w16se="http://schemas.microsoft.com/office/word/2015/wordml/symex" xmlns:wpg="http://schemas.microsoft.com/office/word/2010/wordprocessingGroup" xmlns:wpi="http://schemas.microsoft.com/office/word/2010/wordprocessingInk" xmlns:wne="http://schemas.microsoft.com/office/word/2006/wordml" xmlns:wps="http://schemas.microsoft.com/office/word/2010/wordprocessingShape" mc:Ignorable="w14 w15 w16se w16cid w16 w16cex w16sdtdh w16sdtfl w16du wp14">
   <w:p>
     <w:pPr>
       <w:pStyle w:val="Header"/>
@@ -2862,7 +2658,7 @@
 </file>
 
 <file path=word/header3.xml><?xml version="1.0" encoding="utf-8"?>
-<w:hdr xmlns:wpc="http://schemas.microsoft.com/office/word/2010/wordprocessingCanvas" xmlns:cx="http://schemas.microsoft.com/office/drawing/2014/chartex" xmlns:cx1="http://schemas.microsoft.com/office/drawing/2015/9/8/chartex" xmlns:cx2="http://schemas.microsoft.com/office/drawing/2015/10/21/chartex" xmlns:cx3="http://schemas.microsoft.com/office/drawing/2016/5/9/chartex" xmlns:cx4="http://schemas.microsoft.com/office/drawing/2016/5/10/chartex" xmlns:cx5="http://schemas.microsoft.com/office/drawing/2016/5/11/chartex" xmlns:cx6="http://schemas.microsoft.com/office/drawing/2016/5/12/chartex" xmlns:cx7="http://schemas.microsoft.com/office/drawing/2016/5/13/chartex" xmlns:cx8="http://schemas.microsoft.com/office/drawing/2016/5/14/chartex" xmlns:mc="http://schemas.openxmlformats.org/markup-compatibility/2006" xmlns:aink="http://schemas.microsoft.com/office/drawing/2016/ink" xmlns:am3d="http://schemas.microsoft.com/office/drawing/2017/model3d" xmlns:o="urn:schemas-microsoft-com:office:office" xmlns:oel="http://schemas.microsoft.com/office/2019/extlst" xmlns:r="http://schemas.openxmlformats.org/officeDocument/2006/relationships" xmlns:m="http://schemas.openxmlformats.org/officeDocument/2006/math" xmlns:v="urn:schemas-microsoft-com:vml" xmlns:wp14="http://schemas.microsoft.com/office/word/2010/wordprocessingDrawing" xmlns:wp="http://schemas.openxmlformats.org/drawingml/2006/wordprocessingDrawing" xmlns:w10="urn:schemas-microsoft-com:office:word" xmlns:w="http://schemas.openxmlformats.org/wordprocessingml/2006/main" xmlns:w14="http://schemas.microsoft.com/office/word/2010/wordml" xmlns:w15="http://schemas.microsoft.com/office/word/2012/wordml" xmlns:w16cex="http://schemas.microsoft.com/office/word/2018/wordml/cex" xmlns:w16cid="http://schemas.microsoft.com/office/word/2016/wordml/cid" xmlns:w16="http://schemas.microsoft.com/office/word/2018/wordml" xmlns:w16sdtdh="http://schemas.microsoft.com/office/word/2020/wordml/sdtdatahash" xmlns:w16se="http://schemas.microsoft.com/office/word/2015/wordml/symex" xmlns:wpg="http://schemas.microsoft.com/office/word/2010/wordprocessingGroup" xmlns:wpi="http://schemas.microsoft.com/office/word/2010/wordprocessingInk" xmlns:wne="http://schemas.microsoft.com/office/word/2006/wordml" xmlns:wps="http://schemas.microsoft.com/office/word/2010/wordprocessingShape" mc:Ignorable="w14 w15 w16se w16cid w16 w16cex w16sdtdh wp14">
+<w:hdr xmlns:wpc="http://schemas.microsoft.com/office/word/2010/wordprocessingCanvas" xmlns:cx="http://schemas.microsoft.com/office/drawing/2014/chartex" xmlns:cx1="http://schemas.microsoft.com/office/drawing/2015/9/8/chartex" xmlns:cx2="http://schemas.microsoft.com/office/drawing/2015/10/21/chartex" xmlns:cx3="http://schemas.microsoft.com/office/drawing/2016/5/9/chartex" xmlns:cx4="http://schemas.microsoft.com/office/drawing/2016/5/10/chartex" xmlns:cx5="http://schemas.microsoft.com/office/drawing/2016/5/11/chartex" xmlns:cx6="http://schemas.microsoft.com/office/drawing/2016/5/12/chartex" xmlns:cx7="http://schemas.microsoft.com/office/drawing/2016/5/13/chartex" xmlns:cx8="http://schemas.microsoft.com/office/drawing/2016/5/14/chartex" xmlns:mc="http://schemas.openxmlformats.org/markup-compatibility/2006" xmlns:aink="http://schemas.microsoft.com/office/drawing/2016/ink" xmlns:am3d="http://schemas.microsoft.com/office/drawing/2017/model3d" xmlns:o="urn:schemas-microsoft-com:office:office" xmlns:oel="http://schemas.microsoft.com/office/2019/extlst" xmlns:r="http://schemas.openxmlformats.org/officeDocument/2006/relationships" xmlns:m="http://schemas.openxmlformats.org/officeDocument/2006/math" xmlns:v="urn:schemas-microsoft-com:vml" xmlns:wp14="http://schemas.microsoft.com/office/word/2010/wordprocessingDrawing" xmlns:wp="http://schemas.openxmlformats.org/drawingml/2006/wordprocessingDrawing" xmlns:w10="urn:schemas-microsoft-com:office:word" xmlns:w="http://schemas.openxmlformats.org/wordprocessingml/2006/main" xmlns:w14="http://schemas.microsoft.com/office/word/2010/wordml" xmlns:w15="http://schemas.microsoft.com/office/word/2012/wordml" xmlns:w16cex="http://schemas.microsoft.com/office/word/2018/wordml/cex" xmlns:w16cid="http://schemas.microsoft.com/office/word/2016/wordml/cid" xmlns:w16="http://schemas.microsoft.com/office/word/2018/wordml" xmlns:w16du="http://schemas.microsoft.com/office/word/2023/wordml/word16du" xmlns:w16sdtdh="http://schemas.microsoft.com/office/word/2020/wordml/sdtdatahash" xmlns:w16sdtfl="http://schemas.microsoft.com/office/word/2024/wordml/sdtformatlock" xmlns:w16se="http://schemas.microsoft.com/office/word/2015/wordml/symex" xmlns:wpg="http://schemas.microsoft.com/office/word/2010/wordprocessingGroup" xmlns:wpi="http://schemas.microsoft.com/office/word/2010/wordprocessingInk" xmlns:wne="http://schemas.microsoft.com/office/word/2006/wordml" xmlns:wps="http://schemas.microsoft.com/office/word/2010/wordprocessingShape" mc:Ignorable="w14 w15 w16se w16cid w16 w16cex w16sdtdh w16sdtfl w16du wp14">
   <w:p>
     <w:pPr>
       <w:pStyle w:val="Header"/>
@@ -2872,7 +2668,7 @@
 </file>
 
 <file path=word/numbering.xml><?xml version="1.0" encoding="utf-8"?>
-<w:numbering xmlns:wpc="http://schemas.microsoft.com/office/word/2010/wordprocessingCanvas" xmlns:cx="http://schemas.microsoft.com/office/drawing/2014/chartex" xmlns:cx1="http://schemas.microsoft.com/office/drawing/2015/9/8/chartex" xmlns:cx2="http://schemas.microsoft.com/office/drawing/2015/10/21/chartex" xmlns:cx3="http://schemas.microsoft.com/office/drawing/2016/5/9/chartex" xmlns:cx4="http://schemas.microsoft.com/office/drawing/2016/5/10/chartex" xmlns:cx5="http://schemas.microsoft.com/office/drawing/2016/5/11/chartex" xmlns:cx6="http://schemas.microsoft.com/office/drawing/2016/5/12/chartex" xmlns:cx7="http://schemas.microsoft.com/office/drawing/2016/5/13/chartex" xmlns:cx8="http://schemas.microsoft.com/office/drawing/2016/5/14/chartex" xmlns:mc="http://schemas.openxmlformats.org/markup-compatibility/2006" xmlns:aink="http://schemas.microsoft.com/office/drawing/2016/ink" xmlns:am3d="http://schemas.microsoft.com/office/drawing/2017/model3d" xmlns:o="urn:schemas-microsoft-com:office:office" xmlns:oel="http://schemas.microsoft.com/office/2019/extlst" xmlns:r="http://schemas.openxmlformats.org/officeDocument/2006/relationships" xmlns:m="http://schemas.openxmlformats.org/officeDocument/2006/math" xmlns:v="urn:schemas-microsoft-com:vml" xmlns:wp14="http://schemas.microsoft.com/office/word/2010/wordprocessingDrawing" xmlns:wp="http://schemas.openxmlformats.org/drawingml/2006/wordprocessingDrawing" xmlns:w10="urn:schemas-microsoft-com:office:word" xmlns:w="http://schemas.openxmlformats.org/wordprocessingml/2006/main" xmlns:w14="http://schemas.microsoft.com/office/word/2010/wordml" xmlns:w15="http://schemas.microsoft.com/office/word/2012/wordml" xmlns:w16cex="http://schemas.microsoft.com/office/word/2018/wordml/cex" xmlns:w16cid="http://schemas.microsoft.com/office/word/2016/wordml/cid" xmlns:w16="http://schemas.microsoft.com/office/word/2018/wordml" xmlns:w16sdtdh="http://schemas.microsoft.com/office/word/2020/wordml/sdtdatahash" xmlns:w16se="http://schemas.microsoft.com/office/word/2015/wordml/symex" xmlns:wpg="http://schemas.microsoft.com/office/word/2010/wordprocessingGroup" xmlns:wpi="http://schemas.microsoft.com/office/word/2010/wordprocessingInk" xmlns:wne="http://schemas.microsoft.com/office/word/2006/wordml" xmlns:wps="http://schemas.microsoft.com/office/word/2010/wordprocessingShape" mc:Ignorable="w14 w15 w16se w16cid w16 w16cex w16sdtdh wp14">
+<w:numbering xmlns:wpc="http://schemas.microsoft.com/office/word/2010/wordprocessingCanvas" xmlns:cx="http://schemas.microsoft.com/office/drawing/2014/chartex" xmlns:cx1="http://schemas.microsoft.com/office/drawing/2015/9/8/chartex" xmlns:cx2="http://schemas.microsoft.com/office/drawing/2015/10/21/chartex" xmlns:cx3="http://schemas.microsoft.com/office/drawing/2016/5/9/chartex" xmlns:cx4="http://schemas.microsoft.com/office/drawing/2016/5/10/chartex" xmlns:cx5="http://schemas.microsoft.com/office/drawing/2016/5/11/chartex" xmlns:cx6="http://schemas.microsoft.com/office/drawing/2016/5/12/chartex" xmlns:cx7="http://schemas.microsoft.com/office/drawing/2016/5/13/chartex" xmlns:cx8="http://schemas.microsoft.com/office/drawing/2016/5/14/chartex" xmlns:mc="http://schemas.openxmlformats.org/markup-compatibility/2006" xmlns:aink="http://schemas.microsoft.com/office/drawing/2016/ink" xmlns:am3d="http://schemas.microsoft.com/office/drawing/2017/model3d" xmlns:o="urn:schemas-microsoft-com:office:office" xmlns:oel="http://schemas.microsoft.com/office/2019/extlst" xmlns:r="http://schemas.openxmlformats.org/officeDocument/2006/relationships" xmlns:m="http://schemas.openxmlformats.org/officeDocument/2006/math" xmlns:v="urn:schemas-microsoft-com:vml" xmlns:wp14="http://schemas.microsoft.com/office/word/2010/wordprocessingDrawing" xmlns:wp="http://schemas.openxmlformats.org/drawingml/2006/wordprocessingDrawing" xmlns:w10="urn:schemas-microsoft-com:office:word" xmlns:w="http://schemas.openxmlformats.org/wordprocessingml/2006/main" xmlns:w14="http://schemas.microsoft.com/office/word/2010/wordml" xmlns:w15="http://schemas.microsoft.com/office/word/2012/wordml" xmlns:w16cex="http://schemas.microsoft.com/office/word/2018/wordml/cex" xmlns:w16cid="http://schemas.microsoft.com/office/word/2016/wordml/cid" xmlns:w16="http://schemas.microsoft.com/office/word/2018/wordml" xmlns:w16du="http://schemas.microsoft.com/office/word/2023/wordml/word16du" xmlns:w16sdtdh="http://schemas.microsoft.com/office/word/2020/wordml/sdtdatahash" xmlns:w16sdtfl="http://schemas.microsoft.com/office/word/2024/wordml/sdtformatlock" xmlns:w16se="http://schemas.microsoft.com/office/word/2015/wordml/symex" xmlns:wpg="http://schemas.microsoft.com/office/word/2010/wordprocessingGroup" xmlns:wpi="http://schemas.microsoft.com/office/word/2010/wordprocessingInk" xmlns:wne="http://schemas.microsoft.com/office/word/2006/wordml" xmlns:wps="http://schemas.microsoft.com/office/word/2010/wordprocessingShape" mc:Ignorable="w14 w15 w16se w16cid w16 w16cex w16sdtdh w16sdtfl w16du wp14">
   <w:abstractNum w:abstractNumId="0" w15:restartNumberingAfterBreak="0">
     <w:nsid w:val="08B2501C"/>
     <w:multiLevelType w:val="hybridMultilevel"/>
@@ -4280,7 +4076,7 @@
 </file>
 
 <file path=word/styles.xml><?xml version="1.0" encoding="utf-8"?>
-<w:styles xmlns:mc="http://schemas.openxmlformats.org/markup-compatibility/2006" xmlns:r="http://schemas.openxmlformats.org/officeDocument/2006/relationships" xmlns:w="http://schemas.openxmlformats.org/wordprocessingml/2006/main" xmlns:w14="http://schemas.microsoft.com/office/word/2010/wordml" xmlns:w15="http://schemas.microsoft.com/office/word/2012/wordml" xmlns:w16cex="http://schemas.microsoft.com/office/word/2018/wordml/cex" xmlns:w16cid="http://schemas.microsoft.com/office/word/2016/wordml/cid" xmlns:w16="http://schemas.microsoft.com/office/word/2018/wordml" xmlns:w16sdtdh="http://schemas.microsoft.com/office/word/2020/wordml/sdtdatahash" xmlns:w16se="http://schemas.microsoft.com/office/word/2015/wordml/symex" mc:Ignorable="w14 w15 w16se w16cid w16 w16cex w16sdtdh">
+<w:styles xmlns:mc="http://schemas.openxmlformats.org/markup-compatibility/2006" xmlns:r="http://schemas.openxmlformats.org/officeDocument/2006/relationships" xmlns:w="http://schemas.openxmlformats.org/wordprocessingml/2006/main" xmlns:w14="http://schemas.microsoft.com/office/word/2010/wordml" xmlns:w15="http://schemas.microsoft.com/office/word/2012/wordml" xmlns:w16cex="http://schemas.microsoft.com/office/word/2018/wordml/cex" xmlns:w16cid="http://schemas.microsoft.com/office/word/2016/wordml/cid" xmlns:w16="http://schemas.microsoft.com/office/word/2018/wordml" xmlns:w16du="http://schemas.microsoft.com/office/word/2023/wordml/word16du" xmlns:w16sdtdh="http://schemas.microsoft.com/office/word/2020/wordml/sdtdatahash" xmlns:w16sdtfl="http://schemas.microsoft.com/office/word/2024/wordml/sdtformatlock" xmlns:w16se="http://schemas.microsoft.com/office/word/2015/wordml/symex" mc:Ignorable="w14 w15 w16se w16cid w16 w16cex w16sdtdh w16sdtfl w16du">
   <w:docDefaults>
     <w:rPrDefault>
       <w:rPr>

</xml_diff>